<commit_message>
Add reporting individuel and modified Etude d'opportunité et de faisabilité History Treasures
To explains task depend of any members, with start and end
</commit_message>
<xml_diff>
--- a/Avant-Projet/Etude d'opportunité et de faisabilité History Treasures.docx
+++ b/Avant-Projet/Etude d'opportunité et de faisabilité History Treasures.docx
@@ -183,8 +183,6 @@
         </w:rPr>
         <w:t>s</w:t>
       </w:r>
-      <w:bookmarkStart w:id="0" w:name="_GoBack"/>
-      <w:bookmarkEnd w:id="0"/>
       <w:r>
         <w:rPr>
           <w:rStyle w:val="StyleTitreLatin36ptCar"/>
@@ -334,15 +332,29 @@
           <w:sz w:val="32"/>
         </w:rPr>
       </w:pPr>
-      <w:fldSimple w:instr=" DOCPROPERTY  Title  \* MERGEFORMAT ">
-        <w:r>
-          <w:rPr>
-            <w:rStyle w:val="TitreProjetCar"/>
-            <w:szCs w:val="56"/>
-          </w:rPr>
-          <w:t>Etude d'opportunité et de faisabilité</w:t>
-        </w:r>
-      </w:fldSimple>
+      <w:r>
+        <w:fldChar w:fldCharType="begin"/>
+      </w:r>
+      <w:r>
+        <w:instrText xml:space="preserve"> DOCPROPERTY  Title  \* MERGEFORMAT </w:instrText>
+      </w:r>
+      <w:r>
+        <w:fldChar w:fldCharType="separate"/>
+      </w:r>
+      <w:r>
+        <w:rPr>
+          <w:rStyle w:val="TitreProjetCar"/>
+          <w:szCs w:val="56"/>
+        </w:rPr>
+        <w:t>Etude d'opportunité et de faisabilité</w:t>
+      </w:r>
+      <w:r>
+        <w:rPr>
+          <w:rStyle w:val="TitreProjetCar"/>
+          <w:szCs w:val="56"/>
+        </w:rPr>
+        <w:fldChar w:fldCharType="end"/>
+      </w:r>
     </w:p>
     <w:p>
       <w:pPr>
@@ -351,14 +363,26 @@
       <w:r>
         <w:t xml:space="preserve">Version </w:t>
       </w:r>
-      <w:fldSimple w:instr=" DOCPROPERTY  Version  \* MERGEFORMAT ">
-        <w:r>
-          <w:t>1.</w:t>
-        </w:r>
-        <w:r>
-          <w:t>1</w:t>
-        </w:r>
-      </w:fldSimple>
+      <w:r>
+        <w:fldChar w:fldCharType="begin"/>
+      </w:r>
+      <w:r>
+        <w:instrText xml:space="preserve"> DOCPROPERTY  Version  \* MERGEFORMAT </w:instrText>
+      </w:r>
+      <w:r>
+        <w:fldChar w:fldCharType="separate"/>
+      </w:r>
+      <w:r>
+        <w:t>1.</w:t>
+      </w:r>
+      <w:r>
+        <w:t>2</w:t>
+      </w:r>
+      <w:bookmarkStart w:id="0" w:name="_GoBack"/>
+      <w:bookmarkEnd w:id="0"/>
+      <w:r>
+        <w:fldChar w:fldCharType="end"/>
+      </w:r>
     </w:p>
     <w:p>
       <w:pPr>
@@ -373,10 +397,7 @@
         <w:jc w:val="center"/>
       </w:pPr>
       <w:r>
-        <w:t>0</w:t>
-      </w:r>
-      <w:r>
-        <w:t>8</w:t>
+        <w:t>11</w:t>
       </w:r>
       <w:r>
         <w:t>/04/2016</w:t>
@@ -792,6 +813,13 @@
                 <w:lang w:val="fr-FR"/>
               </w:rPr>
             </w:pPr>
+            <w:r>
+              <w:rPr>
+                <w:rFonts w:ascii="Arial" w:hAnsi="Arial" w:cs="Arial"/>
+                <w:lang w:val="fr-FR"/>
+              </w:rPr>
+              <w:t>11/04/2016</w:t>
+            </w:r>
           </w:p>
         </w:tc>
         <w:tc>
@@ -813,6 +841,13 @@
                 <w:lang w:val="fr-FR"/>
               </w:rPr>
             </w:pPr>
+            <w:r>
+              <w:rPr>
+                <w:rFonts w:ascii="Arial" w:hAnsi="Arial" w:cs="Arial"/>
+                <w:lang w:val="fr-FR"/>
+              </w:rPr>
+              <w:t>1.2</w:t>
+            </w:r>
           </w:p>
         </w:tc>
         <w:tc>
@@ -834,6 +869,13 @@
                 <w:lang w:val="fr-FR"/>
               </w:rPr>
             </w:pPr>
+            <w:r>
+              <w:rPr>
+                <w:rFonts w:ascii="Arial" w:hAnsi="Arial" w:cs="Arial"/>
+                <w:lang w:val="fr-FR"/>
+              </w:rPr>
+              <w:t>Modification du titre</w:t>
+            </w:r>
           </w:p>
         </w:tc>
         <w:tc>
@@ -855,6 +897,13 @@
                 <w:lang w:val="fr-FR"/>
               </w:rPr>
             </w:pPr>
+            <w:r>
+              <w:rPr>
+                <w:rFonts w:ascii="Arial" w:hAnsi="Arial" w:cs="Arial"/>
+                <w:lang w:val="fr-FR"/>
+              </w:rPr>
+              <w:t>Julie</w:t>
+            </w:r>
           </w:p>
         </w:tc>
       </w:tr>
@@ -2584,14 +2633,27 @@
         <w:r>
           <w:t>/</w:t>
         </w:r>
-        <w:fldSimple w:instr=" NUMPAGES  \* Arabic  \* MERGEFORMAT ">
-          <w:r>
-            <w:rPr>
-              <w:noProof/>
-            </w:rPr>
-            <w:t>5</w:t>
-          </w:r>
-        </w:fldSimple>
+        <w:r>
+          <w:fldChar w:fldCharType="begin"/>
+        </w:r>
+        <w:r>
+          <w:instrText xml:space="preserve"> NUMPAGES  \* Arabic  \* MERGEFORMAT </w:instrText>
+        </w:r>
+        <w:r>
+          <w:fldChar w:fldCharType="separate"/>
+        </w:r>
+        <w:r>
+          <w:rPr>
+            <w:noProof/>
+          </w:rPr>
+          <w:t>5</w:t>
+        </w:r>
+        <w:r>
+          <w:rPr>
+            <w:noProof/>
+          </w:rPr>
+          <w:fldChar w:fldCharType="end"/>
+        </w:r>
       </w:p>
     </w:sdtContent>
   </w:sdt>
@@ -5416,7 +5478,7 @@
 </file>
 
 <file path=customXml/itemProps1.xml><?xml version="1.0" encoding="utf-8"?>
-<ds:datastoreItem xmlns:ds="http://schemas.openxmlformats.org/officeDocument/2006/customXml" ds:itemID="{74AB3DAF-454B-4370-B595-D64800FFFDF4}">
+<ds:datastoreItem xmlns:ds="http://schemas.openxmlformats.org/officeDocument/2006/customXml" ds:itemID="{9FEEDB81-7719-4D52-B2B9-289B686D28EC}">
   <ds:schemaRefs>
     <ds:schemaRef ds:uri="http://schemas.openxmlformats.org/officeDocument/2006/bibliography"/>
   </ds:schemaRefs>

</xml_diff>

<commit_message>
Correct fault and validate Etude d'opportunité et de faisabilité
</commit_message>
<xml_diff>
--- a/Avant-Projet/Etude d'opportunité et de faisabilité History Treasures.docx
+++ b/Avant-Projet/Etude d'opportunité et de faisabilité History Treasures.docx
@@ -430,29 +430,15 @@
           <w:sz w:val="32"/>
         </w:rPr>
       </w:pPr>
-      <w:r>
-        <w:fldChar w:fldCharType="begin"/>
-      </w:r>
-      <w:r>
-        <w:instrText xml:space="preserve"> DOCPROPERTY  Title  \* MERGEFORMAT </w:instrText>
-      </w:r>
-      <w:r>
-        <w:fldChar w:fldCharType="separate"/>
-      </w:r>
-      <w:r>
-        <w:rPr>
-          <w:rStyle w:val="TitreProjetCar"/>
-          <w:szCs w:val="56"/>
-        </w:rPr>
-        <w:t>Etude d'opportunité et de faisabilité</w:t>
-      </w:r>
-      <w:r>
-        <w:rPr>
-          <w:rStyle w:val="TitreProjetCar"/>
-          <w:szCs w:val="56"/>
-        </w:rPr>
-        <w:fldChar w:fldCharType="end"/>
-      </w:r>
+      <w:fldSimple w:instr=" DOCPROPERTY  Title  \* MERGEFORMAT ">
+        <w:r>
+          <w:rPr>
+            <w:rStyle w:val="TitreProjetCar"/>
+            <w:szCs w:val="56"/>
+          </w:rPr>
+          <w:t>Etude d'opportunité et de faisabilité</w:t>
+        </w:r>
+      </w:fldSimple>
     </w:p>
     <w:p>
       <w:pPr>
@@ -461,24 +447,14 @@
       <w:r>
         <w:t xml:space="preserve">Version </w:t>
       </w:r>
-      <w:r>
-        <w:fldChar w:fldCharType="begin"/>
-      </w:r>
-      <w:r>
-        <w:instrText xml:space="preserve"> DOCPROPERTY  Version  \* MERGEFORMAT </w:instrText>
-      </w:r>
-      <w:r>
-        <w:fldChar w:fldCharType="separate"/>
-      </w:r>
-      <w:r>
-        <w:t>1.</w:t>
-      </w:r>
-      <w:r>
-        <w:t>3</w:t>
-      </w:r>
-      <w:r>
-        <w:fldChar w:fldCharType="end"/>
-      </w:r>
+      <w:fldSimple w:instr=" DOCPROPERTY  Version  \* MERGEFORMAT ">
+        <w:r>
+          <w:t>1.</w:t>
+        </w:r>
+        <w:r>
+          <w:t>3</w:t>
+        </w:r>
+      </w:fldSimple>
     </w:p>
     <w:p>
       <w:pPr>
@@ -503,6 +479,12 @@
       <w:pPr>
         <w:jc w:val="center"/>
         <w:sectPr>
+          <w:headerReference w:type="even" r:id="rId10"/>
+          <w:headerReference w:type="default" r:id="rId11"/>
+          <w:footerReference w:type="even" r:id="rId12"/>
+          <w:footerReference w:type="default" r:id="rId13"/>
+          <w:headerReference w:type="first" r:id="rId14"/>
+          <w:footerReference w:type="first" r:id="rId15"/>
           <w:pgSz w:w="11906" w:h="16838"/>
           <w:pgMar w:top="1134" w:right="1418" w:bottom="1134" w:left="1418" w:header="567" w:footer="567" w:gutter="0"/>
           <w:cols w:space="720"/>
@@ -1114,8 +1096,6 @@
               </w:rPr>
               <w:t>Esté</w:t>
             </w:r>
-            <w:bookmarkStart w:id="0" w:name="_GoBack"/>
-            <w:bookmarkEnd w:id="0"/>
             <w:r>
               <w:rPr>
                 <w:rFonts w:ascii="Arial" w:hAnsi="Arial" w:cs="Arial"/>
@@ -1718,7 +1698,7 @@
     <w:p>
       <w:pPr>
         <w:sectPr>
-          <w:footerReference w:type="default" r:id="rId10"/>
+          <w:footerReference w:type="default" r:id="rId16"/>
           <w:pgSz w:w="11906" w:h="16838"/>
           <w:pgMar w:top="1417" w:right="1417" w:bottom="1417" w:left="1417" w:header="708" w:footer="708" w:gutter="0"/>
           <w:cols w:space="708"/>
@@ -1734,138 +1714,147 @@
         <w:lastRenderedPageBreak/>
         <w:fldChar w:fldCharType="end"/>
       </w:r>
-      <w:bookmarkStart w:id="1" w:name="_Toc415583728"/>
+      <w:bookmarkStart w:id="0" w:name="_Toc415583728"/>
       <w:r>
         <w:t>Mission</w:t>
       </w:r>
+      <w:bookmarkEnd w:id="0"/>
+    </w:p>
+    <w:p/>
+    <w:p>
+      <w:r>
+        <w:t xml:space="preserve">Proposer </w:t>
+      </w:r>
+      <w:r>
+        <w:t xml:space="preserve">et développer </w:t>
+      </w:r>
+      <w:r>
+        <w:t xml:space="preserve">un jeu </w:t>
+      </w:r>
+      <w:r>
+        <w:t xml:space="preserve">en 2D isométrique </w:t>
+      </w:r>
+      <w:r>
+        <w:t>à caractère pédagogique sur le thème de l’histoire</w:t>
+      </w:r>
+      <w:r>
+        <w:t>.</w:t>
+      </w:r>
+    </w:p>
+    <w:p>
+      <w:pPr>
+        <w:pStyle w:val="Titre1"/>
+      </w:pPr>
+      <w:bookmarkStart w:id="1" w:name="_Toc415583729"/>
+      <w:r>
+        <w:t>Objectifs</w:t>
+      </w:r>
       <w:bookmarkEnd w:id="1"/>
     </w:p>
     <w:p/>
     <w:p>
       <w:r>
-        <w:t xml:space="preserve">Proposer </w:t>
-      </w:r>
-      <w:r>
-        <w:t xml:space="preserve">et développer </w:t>
-      </w:r>
-      <w:r>
-        <w:t xml:space="preserve">un jeu </w:t>
-      </w:r>
-      <w:r>
-        <w:t xml:space="preserve">en 2D isométrique </w:t>
-      </w:r>
-      <w:r>
-        <w:t>à caractère pédagogique sur le thème de l’histoire</w:t>
+        <w:t xml:space="preserve">1 </w:t>
+      </w:r>
+      <w:r>
+        <w:t xml:space="preserve">– Mettre au point une interface claire et attrayante. </w:t>
+      </w:r>
+    </w:p>
+    <w:p>
+      <w:r>
+        <w:t>2 – Définir trois thèmes contenant quatre sous-partie</w:t>
+      </w:r>
+      <w:r>
+        <w:t>s</w:t>
       </w:r>
       <w:r>
         <w:t>.</w:t>
       </w:r>
     </w:p>
     <w:p>
+      <w:r>
+        <w:t>3 -</w:t>
+      </w:r>
+      <w:r>
+        <w:t xml:space="preserve"> </w:t>
+      </w:r>
+      <w:r>
+        <w:t xml:space="preserve"> </w:t>
+      </w:r>
+      <w:r>
+        <w:t>Recherche historique afin de l’intégrer au sein du jeu.</w:t>
+      </w:r>
+    </w:p>
+    <w:p>
+      <w:r>
+        <w:t>4 –</w:t>
+      </w:r>
+      <w:r>
+        <w:t xml:space="preserve"> </w:t>
+      </w:r>
+      <w:r>
+        <w:t xml:space="preserve"> </w:t>
+      </w:r>
+      <w:r>
+        <w:t>Mettre en place le game</w:t>
+      </w:r>
+      <w:r>
+        <w:t>play.</w:t>
+      </w:r>
+    </w:p>
+    <w:p>
+      <w:r>
+        <w:t>5 –</w:t>
+      </w:r>
+      <w:r>
+        <w:t xml:space="preserve"> </w:t>
+      </w:r>
+      <w:r>
+        <w:t>Mettre le jeu à disposition de la communauté en tant que jeu indépendant.</w:t>
+      </w:r>
+    </w:p>
+    <w:p>
       <w:pPr>
         <w:pStyle w:val="Titre1"/>
       </w:pPr>
-      <w:bookmarkStart w:id="2" w:name="_Toc415583729"/>
-      <w:r>
-        <w:t>Objectifs</w:t>
+      <w:bookmarkStart w:id="2" w:name="_Toc415583730"/>
+      <w:r>
+        <w:t>Opportunité</w:t>
       </w:r>
       <w:bookmarkEnd w:id="2"/>
     </w:p>
+    <w:p>
+      <w:pPr>
+        <w:pStyle w:val="Titre2"/>
+      </w:pPr>
+      <w:bookmarkStart w:id="3" w:name="_Toc415583731"/>
+      <w:r>
+        <w:t>Vision à plus long terme et impact sur l’existant</w:t>
+      </w:r>
+      <w:bookmarkEnd w:id="3"/>
+    </w:p>
     <w:p/>
     <w:p>
       <w:r>
-        <w:t xml:space="preserve">1 </w:t>
-      </w:r>
-      <w:r>
-        <w:t xml:space="preserve">– Mettre au point une interface claire et attrayante. </w:t>
-      </w:r>
-    </w:p>
-    <w:p>
-      <w:r>
-        <w:t>2 – Définir trois thèmes contenant quatre sous-partie.</w:t>
-      </w:r>
-    </w:p>
-    <w:p>
-      <w:r>
-        <w:t>3 -</w:t>
-      </w:r>
-      <w:r>
-        <w:t xml:space="preserve"> </w:t>
-      </w:r>
-      <w:r>
-        <w:t xml:space="preserve"> </w:t>
-      </w:r>
-      <w:r>
-        <w:t>Recherche historique afin de l’intégrer au sein du jeu.</w:t>
-      </w:r>
-    </w:p>
-    <w:p>
-      <w:r>
-        <w:t>4 –</w:t>
-      </w:r>
-      <w:r>
-        <w:t xml:space="preserve"> </w:t>
-      </w:r>
-      <w:r>
-        <w:t xml:space="preserve"> </w:t>
-      </w:r>
-      <w:r>
-        <w:t>Mettre en place le game play.</w:t>
-      </w:r>
-    </w:p>
-    <w:p>
-      <w:r>
-        <w:t>5 –</w:t>
-      </w:r>
-      <w:r>
-        <w:t xml:space="preserve"> </w:t>
-      </w:r>
-      <w:r>
-        <w:t>Mettre le jeu à disposition de la communauté en tant que jeu indépendant.</w:t>
-      </w:r>
-    </w:p>
-    <w:p>
-      <w:pPr>
-        <w:pStyle w:val="Titre1"/>
-      </w:pPr>
-      <w:bookmarkStart w:id="3" w:name="_Toc415583730"/>
-      <w:r>
-        <w:t>Opportunité</w:t>
-      </w:r>
-      <w:bookmarkEnd w:id="3"/>
-    </w:p>
+        <w:t xml:space="preserve">Le projet permettra l’apprentissage de l’histoire de façon ludique et intéressante. Il sera possible d’y ajouter diverses époques en fonction des événements que l’on souhaite </w:t>
+      </w:r>
+      <w:r>
+        <w:t xml:space="preserve">faire </w:t>
+      </w:r>
+      <w:r>
+        <w:t>apprendre.</w:t>
+      </w:r>
+    </w:p>
+    <w:p/>
     <w:p>
       <w:pPr>
         <w:pStyle w:val="Titre2"/>
       </w:pPr>
-      <w:bookmarkStart w:id="4" w:name="_Toc415583731"/>
-      <w:r>
-        <w:t>Vision à plus long terme et impact sur l’existant</w:t>
+      <w:bookmarkStart w:id="4" w:name="_Toc415583732"/>
+      <w:r>
+        <w:t>S.W.O.T.</w:t>
       </w:r>
       <w:bookmarkEnd w:id="4"/>
-    </w:p>
-    <w:p/>
-    <w:p>
-      <w:r>
-        <w:t xml:space="preserve">Le projet permettra l’apprentissage de l’histoire de façon ludique et intéressante. Il sera possible d’y ajouter diverses époques en fonction des événements que l’on souhaite </w:t>
-      </w:r>
-      <w:r>
-        <w:t xml:space="preserve">faire </w:t>
-      </w:r>
-      <w:r>
-        <w:t>apprendre.</w:t>
-      </w:r>
-    </w:p>
-    <w:p/>
-    <w:p>
-      <w:pPr>
-        <w:pStyle w:val="Titre2"/>
-      </w:pPr>
-      <w:bookmarkStart w:id="5" w:name="_Toc415583732"/>
-      <w:r>
-        <w:t>S.W.O.T.</w:t>
-      </w:r>
-      <w:bookmarkEnd w:id="5"/>
     </w:p>
     <w:p/>
     <w:tbl>
@@ -2043,7 +2032,7 @@
                 <w:color w:val="000000"/>
                 <w:lang w:eastAsia="fr-FR"/>
               </w:rPr>
-              <w:t xml:space="preserve"> Equipe motivé</w:t>
+              <w:t xml:space="preserve"> </w:t>
             </w:r>
             <w:r>
               <w:rPr>
@@ -2051,7 +2040,41 @@
                 <w:color w:val="000000"/>
                 <w:lang w:eastAsia="fr-FR"/>
               </w:rPr>
-              <w:br/>
+              <w:t>É</w:t>
+            </w:r>
+            <w:r>
+              <w:rPr>
+                <w:rFonts w:ascii="Calibri" w:eastAsia="Times New Roman" w:hAnsi="Calibri" w:cs="Times New Roman"/>
+                <w:color w:val="000000"/>
+                <w:lang w:eastAsia="fr-FR"/>
+              </w:rPr>
+              <w:t>quipe motivé</w:t>
+            </w:r>
+            <w:r>
+              <w:rPr>
+                <w:rFonts w:ascii="Calibri" w:eastAsia="Times New Roman" w:hAnsi="Calibri" w:cs="Times New Roman"/>
+                <w:color w:val="000000"/>
+                <w:lang w:eastAsia="fr-FR"/>
+              </w:rPr>
+              <w:t>e</w:t>
+            </w:r>
+          </w:p>
+          <w:p>
+            <w:pPr>
+              <w:spacing w:after="0" w:line="240" w:lineRule="auto"/>
+              <w:jc w:val="center"/>
+              <w:rPr>
+                <w:rFonts w:ascii="Calibri" w:eastAsia="Times New Roman" w:hAnsi="Calibri" w:cs="Times New Roman"/>
+                <w:color w:val="000000"/>
+                <w:lang w:eastAsia="fr-FR"/>
+              </w:rPr>
+            </w:pPr>
+            <w:r>
+              <w:rPr>
+                <w:rFonts w:ascii="Calibri" w:eastAsia="Times New Roman" w:hAnsi="Calibri" w:cs="Times New Roman"/>
+                <w:color w:val="000000"/>
+                <w:lang w:eastAsia="fr-FR"/>
+              </w:rPr>
               <w:t>Organisation</w:t>
             </w:r>
             <w:r>
@@ -2113,17 +2136,29 @@
                 <w:lang w:eastAsia="fr-FR"/>
               </w:rPr>
               <w:br/>
-              <w:t>Faible compétence en son</w:t>
+              <w:t>Faible compétence en création de jeu vidéo</w:t>
             </w:r>
-            <w:r>
+          </w:p>
+          <w:p>
+            <w:pPr>
+              <w:spacing w:after="0" w:line="240" w:lineRule="auto"/>
+              <w:jc w:val="center"/>
               <w:rPr>
                 <w:rFonts w:ascii="Calibri" w:eastAsia="Times New Roman" w:hAnsi="Calibri" w:cs="Times New Roman"/>
                 <w:color w:val="000000"/>
                 <w:lang w:eastAsia="fr-FR"/>
               </w:rPr>
-              <w:br/>
-              <w:t>Faible compétence en création de jeu vidéo</w:t>
+            </w:pPr>
+            <w:r>
+              <w:rPr>
+                <w:rFonts w:ascii="Calibri" w:eastAsia="Times New Roman" w:hAnsi="Calibri" w:cs="Times New Roman"/>
+                <w:color w:val="000000"/>
+                <w:lang w:eastAsia="fr-FR"/>
+              </w:rPr>
+              <w:t>Faible compétence en son</w:t>
             </w:r>
+            <w:bookmarkStart w:id="5" w:name="_GoBack"/>
+            <w:bookmarkEnd w:id="5"/>
           </w:p>
         </w:tc>
       </w:tr>
@@ -2303,7 +2338,23 @@
                 <w:color w:val="000000"/>
                 <w:lang w:eastAsia="fr-FR"/>
               </w:rPr>
-              <w:t>Treats</w:t>
+              <w:t>T</w:t>
+            </w:r>
+            <w:r>
+              <w:rPr>
+                <w:rFonts w:ascii="Calibri" w:eastAsia="Times New Roman" w:hAnsi="Calibri" w:cs="Times New Roman"/>
+                <w:color w:val="000000"/>
+                <w:lang w:eastAsia="fr-FR"/>
+              </w:rPr>
+              <w:t>h</w:t>
+            </w:r>
+            <w:r>
+              <w:rPr>
+                <w:rFonts w:ascii="Calibri" w:eastAsia="Times New Roman" w:hAnsi="Calibri" w:cs="Times New Roman"/>
+                <w:color w:val="000000"/>
+                <w:lang w:eastAsia="fr-FR"/>
+              </w:rPr>
+              <w:t>reats</w:t>
             </w:r>
           </w:p>
         </w:tc>
@@ -2413,7 +2464,31 @@
                 <w:lang w:eastAsia="fr-FR"/>
               </w:rPr>
               <w:br/>
-              <w:t>Accéder à des ressources libre de droit</w:t>
+              <w:t>Accéder à des ressources libre</w:t>
+            </w:r>
+            <w:r>
+              <w:rPr>
+                <w:rFonts w:ascii="Calibri" w:eastAsia="Times New Roman" w:hAnsi="Calibri" w:cs="Times New Roman"/>
+                <w:color w:val="000000"/>
+                <w:lang w:eastAsia="fr-FR"/>
+              </w:rPr>
+              <w:t xml:space="preserve">s </w:t>
+            </w:r>
+            <w:r>
+              <w:rPr>
+                <w:rFonts w:ascii="Calibri" w:eastAsia="Times New Roman" w:hAnsi="Calibri" w:cs="Times New Roman"/>
+                <w:color w:val="000000"/>
+                <w:lang w:eastAsia="fr-FR"/>
+              </w:rPr>
+              <w:t>de droi</w:t>
+            </w:r>
+            <w:r>
+              <w:rPr>
+                <w:rFonts w:ascii="Calibri" w:eastAsia="Times New Roman" w:hAnsi="Calibri" w:cs="Times New Roman"/>
+                <w:color w:val="000000"/>
+                <w:lang w:eastAsia="fr-FR"/>
+              </w:rPr>
+              <w:t>ts</w:t>
             </w:r>
           </w:p>
         </w:tc>
@@ -2579,7 +2654,10 @@
         <w:pStyle w:val="Titre2"/>
       </w:pPr>
       <w:r>
-        <w:t>Etudes d’opportunités à mener</w:t>
+        <w:t>É</w:t>
+      </w:r>
+      <w:r>
+        <w:t>tudes d’opportunités à mener</w:t>
       </w:r>
       <w:bookmarkEnd w:id="6"/>
     </w:p>
@@ -2591,7 +2669,10 @@
     </w:p>
     <w:p>
       <w:r>
-        <w:t>Effectuer une recherche pour trouver une base de ressources libre de droit.</w:t>
+        <w:t>Effectuer une recherche pour trouver une base de ressources libre de droit</w:t>
+      </w:r>
+      <w:r>
+        <w:t>s.</w:t>
       </w:r>
     </w:p>
     <w:p>
@@ -2601,7 +2682,19 @@
     </w:p>
     <w:p>
       <w:r>
-        <w:t>Rechercher une plateforme de distribution susceptible d’être intéressé pour distribué notre jeu.</w:t>
+        <w:t>Rechercher une plateforme de distribution susceptible d’être intéressé</w:t>
+      </w:r>
+      <w:r>
+        <w:t xml:space="preserve">e </w:t>
+      </w:r>
+      <w:r>
+        <w:t>pour distribu</w:t>
+      </w:r>
+      <w:r>
+        <w:t>er</w:t>
+      </w:r>
+      <w:r>
+        <w:t xml:space="preserve"> notre jeu.</w:t>
       </w:r>
     </w:p>
     <w:p>
@@ -2657,13 +2750,22 @@
         <w:t>Le game design du jeu puisque personne n’</w:t>
       </w:r>
       <w:r>
-        <w:t xml:space="preserve">a de réelle compétences dedans, pour résoudre cela on devra se former nous-mêmes ou effectuer de profondes recherche pour récupérer </w:t>
+        <w:t>a de réelle</w:t>
+      </w:r>
+      <w:r>
+        <w:t xml:space="preserve">s </w:t>
+      </w:r>
+      <w:r>
+        <w:t xml:space="preserve">compétences dedans, pour résoudre cela on devra se former nous-mêmes ou effectuer de profonde recherche pour récupérer </w:t>
       </w:r>
       <w:r>
         <w:t>des ressources libres</w:t>
       </w:r>
       <w:r>
-        <w:t xml:space="preserve"> de droit.</w:t>
+        <w:t xml:space="preserve"> de droit</w:t>
+      </w:r>
+      <w:r>
+        <w:t>s.</w:t>
       </w:r>
     </w:p>
     <w:p>
@@ -2680,7 +2782,7 @@
     </w:p>
     <w:p/>
     <w:sectPr>
-      <w:footerReference w:type="default" r:id="rId11"/>
+      <w:footerReference w:type="default" r:id="rId17"/>
       <w:pgSz w:w="11906" w:h="16838"/>
       <w:pgMar w:top="1417" w:right="1417" w:bottom="1417" w:left="1417" w:header="708" w:footer="708" w:gutter="0"/>
       <w:cols w:space="708"/>
@@ -2727,6 +2829,36 @@
 
 <file path=word/footer2.xml><?xml version="1.0" encoding="utf-8"?>
 <w:ftr xmlns:wpc="http://schemas.microsoft.com/office/word/2010/wordprocessingCanvas" xmlns:cx="http://schemas.microsoft.com/office/drawing/2014/chartex" xmlns:cx1="http://schemas.microsoft.com/office/drawing/2015/9/8/chartex" xmlns:mc="http://schemas.openxmlformats.org/markup-compatibility/2006" xmlns:o="urn:schemas-microsoft-com:office:office" xmlns:r="http://schemas.openxmlformats.org/officeDocument/2006/relationships" xmlns:m="http://schemas.openxmlformats.org/officeDocument/2006/math" xmlns:v="urn:schemas-microsoft-com:vml" xmlns:wp14="http://schemas.microsoft.com/office/word/2010/wordprocessingDrawing" xmlns:wp="http://schemas.openxmlformats.org/drawingml/2006/wordprocessingDrawing" xmlns:w10="urn:schemas-microsoft-com:office:word" xmlns:w="http://schemas.openxmlformats.org/wordprocessingml/2006/main" xmlns:w14="http://schemas.microsoft.com/office/word/2010/wordml" xmlns:w15="http://schemas.microsoft.com/office/word/2012/wordml" xmlns:w16se="http://schemas.microsoft.com/office/word/2015/wordml/symex" xmlns:wpg="http://schemas.microsoft.com/office/word/2010/wordprocessingGroup" xmlns:wpi="http://schemas.microsoft.com/office/word/2010/wordprocessingInk" xmlns:wne="http://schemas.microsoft.com/office/word/2006/wordml" xmlns:wps="http://schemas.microsoft.com/office/word/2010/wordprocessingShape" mc:Ignorable="w14 w15 w16se wp14">
+  <w:p>
+    <w:pPr>
+      <w:pStyle w:val="Pieddepage"/>
+    </w:pPr>
+  </w:p>
+</w:ftr>
+</file>
+
+<file path=word/footer3.xml><?xml version="1.0" encoding="utf-8"?>
+<w:ftr xmlns:wpc="http://schemas.microsoft.com/office/word/2010/wordprocessingCanvas" xmlns:cx="http://schemas.microsoft.com/office/drawing/2014/chartex" xmlns:cx1="http://schemas.microsoft.com/office/drawing/2015/9/8/chartex" xmlns:mc="http://schemas.openxmlformats.org/markup-compatibility/2006" xmlns:o="urn:schemas-microsoft-com:office:office" xmlns:r="http://schemas.openxmlformats.org/officeDocument/2006/relationships" xmlns:m="http://schemas.openxmlformats.org/officeDocument/2006/math" xmlns:v="urn:schemas-microsoft-com:vml" xmlns:wp14="http://schemas.microsoft.com/office/word/2010/wordprocessingDrawing" xmlns:wp="http://schemas.openxmlformats.org/drawingml/2006/wordprocessingDrawing" xmlns:w10="urn:schemas-microsoft-com:office:word" xmlns:w="http://schemas.openxmlformats.org/wordprocessingml/2006/main" xmlns:w14="http://schemas.microsoft.com/office/word/2010/wordml" xmlns:w15="http://schemas.microsoft.com/office/word/2012/wordml" xmlns:w16se="http://schemas.microsoft.com/office/word/2015/wordml/symex" xmlns:wpg="http://schemas.microsoft.com/office/word/2010/wordprocessingGroup" xmlns:wpi="http://schemas.microsoft.com/office/word/2010/wordprocessingInk" xmlns:wne="http://schemas.microsoft.com/office/word/2006/wordml" xmlns:wps="http://schemas.microsoft.com/office/word/2010/wordprocessingShape" mc:Ignorable="w14 w15 w16se wp14">
+  <w:p>
+    <w:pPr>
+      <w:pStyle w:val="Pieddepage"/>
+    </w:pPr>
+  </w:p>
+</w:ftr>
+</file>
+
+<file path=word/footer4.xml><?xml version="1.0" encoding="utf-8"?>
+<w:ftr xmlns:wpc="http://schemas.microsoft.com/office/word/2010/wordprocessingCanvas" xmlns:cx="http://schemas.microsoft.com/office/drawing/2014/chartex" xmlns:cx1="http://schemas.microsoft.com/office/drawing/2015/9/8/chartex" xmlns:mc="http://schemas.openxmlformats.org/markup-compatibility/2006" xmlns:o="urn:schemas-microsoft-com:office:office" xmlns:r="http://schemas.openxmlformats.org/officeDocument/2006/relationships" xmlns:m="http://schemas.openxmlformats.org/officeDocument/2006/math" xmlns:v="urn:schemas-microsoft-com:vml" xmlns:wp14="http://schemas.microsoft.com/office/word/2010/wordprocessingDrawing" xmlns:wp="http://schemas.openxmlformats.org/drawingml/2006/wordprocessingDrawing" xmlns:w10="urn:schemas-microsoft-com:office:word" xmlns:w="http://schemas.openxmlformats.org/wordprocessingml/2006/main" xmlns:w14="http://schemas.microsoft.com/office/word/2010/wordml" xmlns:w15="http://schemas.microsoft.com/office/word/2012/wordml" xmlns:w16se="http://schemas.microsoft.com/office/word/2015/wordml/symex" xmlns:wpg="http://schemas.microsoft.com/office/word/2010/wordprocessingGroup" xmlns:wpi="http://schemas.microsoft.com/office/word/2010/wordprocessingInk" xmlns:wne="http://schemas.microsoft.com/office/word/2006/wordml" xmlns:wps="http://schemas.microsoft.com/office/word/2010/wordprocessingShape" mc:Ignorable="w14 w15 w16se wp14">
+  <w:p>
+    <w:pPr>
+      <w:pStyle w:val="Pieddepage"/>
+    </w:pPr>
+  </w:p>
+</w:ftr>
+</file>
+
+<file path=word/footer5.xml><?xml version="1.0" encoding="utf-8"?>
+<w:ftr xmlns:wpc="http://schemas.microsoft.com/office/word/2010/wordprocessingCanvas" xmlns:cx="http://schemas.microsoft.com/office/drawing/2014/chartex" xmlns:cx1="http://schemas.microsoft.com/office/drawing/2015/9/8/chartex" xmlns:mc="http://schemas.openxmlformats.org/markup-compatibility/2006" xmlns:o="urn:schemas-microsoft-com:office:office" xmlns:r="http://schemas.openxmlformats.org/officeDocument/2006/relationships" xmlns:m="http://schemas.openxmlformats.org/officeDocument/2006/math" xmlns:v="urn:schemas-microsoft-com:vml" xmlns:wp14="http://schemas.microsoft.com/office/word/2010/wordprocessingDrawing" xmlns:wp="http://schemas.openxmlformats.org/drawingml/2006/wordprocessingDrawing" xmlns:w10="urn:schemas-microsoft-com:office:word" xmlns:w="http://schemas.openxmlformats.org/wordprocessingml/2006/main" xmlns:w14="http://schemas.microsoft.com/office/word/2010/wordml" xmlns:w15="http://schemas.microsoft.com/office/word/2012/wordml" xmlns:w16se="http://schemas.microsoft.com/office/word/2015/wordml/symex" xmlns:wpg="http://schemas.microsoft.com/office/word/2010/wordprocessingGroup" xmlns:wpi="http://schemas.microsoft.com/office/word/2010/wordprocessingInk" xmlns:wne="http://schemas.microsoft.com/office/word/2006/wordml" xmlns:wps="http://schemas.microsoft.com/office/word/2010/wordprocessingShape" mc:Ignorable="w14 w15 w16se wp14">
   <w:sdt>
     <w:sdtPr>
       <w:id w:val="73057297"/>
@@ -2755,7 +2887,7 @@
           <w:rPr>
             <w:noProof/>
           </w:rPr>
-          <w:t>5</w:t>
+          <w:t>4</w:t>
         </w:r>
         <w:r>
           <w:rPr>
@@ -2766,27 +2898,14 @@
         <w:r>
           <w:t>/</w:t>
         </w:r>
-        <w:r>
-          <w:fldChar w:fldCharType="begin"/>
-        </w:r>
-        <w:r>
-          <w:instrText xml:space="preserve"> NUMPAGES  \* Arabic  \* MERGEFORMAT </w:instrText>
-        </w:r>
-        <w:r>
-          <w:fldChar w:fldCharType="separate"/>
-        </w:r>
-        <w:r>
-          <w:rPr>
-            <w:noProof/>
-          </w:rPr>
-          <w:t>5</w:t>
-        </w:r>
-        <w:r>
-          <w:rPr>
-            <w:noProof/>
-          </w:rPr>
-          <w:fldChar w:fldCharType="end"/>
-        </w:r>
+        <w:fldSimple w:instr=" NUMPAGES  \* Arabic  \* MERGEFORMAT ">
+          <w:r>
+            <w:rPr>
+              <w:noProof/>
+            </w:rPr>
+            <w:t>5</w:t>
+          </w:r>
+        </w:fldSimple>
       </w:p>
     </w:sdtContent>
   </w:sdt>
@@ -2816,6 +2935,36 @@
     </w:p>
   </w:footnote>
 </w:footnotes>
+</file>
+
+<file path=word/header1.xml><?xml version="1.0" encoding="utf-8"?>
+<w:hdr xmlns:wpc="http://schemas.microsoft.com/office/word/2010/wordprocessingCanvas" xmlns:cx="http://schemas.microsoft.com/office/drawing/2014/chartex" xmlns:cx1="http://schemas.microsoft.com/office/drawing/2015/9/8/chartex" xmlns:mc="http://schemas.openxmlformats.org/markup-compatibility/2006" xmlns:o="urn:schemas-microsoft-com:office:office" xmlns:r="http://schemas.openxmlformats.org/officeDocument/2006/relationships" xmlns:m="http://schemas.openxmlformats.org/officeDocument/2006/math" xmlns:v="urn:schemas-microsoft-com:vml" xmlns:wp14="http://schemas.microsoft.com/office/word/2010/wordprocessingDrawing" xmlns:wp="http://schemas.openxmlformats.org/drawingml/2006/wordprocessingDrawing" xmlns:w10="urn:schemas-microsoft-com:office:word" xmlns:w="http://schemas.openxmlformats.org/wordprocessingml/2006/main" xmlns:w14="http://schemas.microsoft.com/office/word/2010/wordml" xmlns:w15="http://schemas.microsoft.com/office/word/2012/wordml" xmlns:w16se="http://schemas.microsoft.com/office/word/2015/wordml/symex" xmlns:wpg="http://schemas.microsoft.com/office/word/2010/wordprocessingGroup" xmlns:wpi="http://schemas.microsoft.com/office/word/2010/wordprocessingInk" xmlns:wne="http://schemas.microsoft.com/office/word/2006/wordml" xmlns:wps="http://schemas.microsoft.com/office/word/2010/wordprocessingShape" mc:Ignorable="w14 w15 w16se wp14">
+  <w:p>
+    <w:pPr>
+      <w:pStyle w:val="En-tte"/>
+    </w:pPr>
+  </w:p>
+</w:hdr>
+</file>
+
+<file path=word/header2.xml><?xml version="1.0" encoding="utf-8"?>
+<w:hdr xmlns:wpc="http://schemas.microsoft.com/office/word/2010/wordprocessingCanvas" xmlns:cx="http://schemas.microsoft.com/office/drawing/2014/chartex" xmlns:cx1="http://schemas.microsoft.com/office/drawing/2015/9/8/chartex" xmlns:mc="http://schemas.openxmlformats.org/markup-compatibility/2006" xmlns:o="urn:schemas-microsoft-com:office:office" xmlns:r="http://schemas.openxmlformats.org/officeDocument/2006/relationships" xmlns:m="http://schemas.openxmlformats.org/officeDocument/2006/math" xmlns:v="urn:schemas-microsoft-com:vml" xmlns:wp14="http://schemas.microsoft.com/office/word/2010/wordprocessingDrawing" xmlns:wp="http://schemas.openxmlformats.org/drawingml/2006/wordprocessingDrawing" xmlns:w10="urn:schemas-microsoft-com:office:word" xmlns:w="http://schemas.openxmlformats.org/wordprocessingml/2006/main" xmlns:w14="http://schemas.microsoft.com/office/word/2010/wordml" xmlns:w15="http://schemas.microsoft.com/office/word/2012/wordml" xmlns:w16se="http://schemas.microsoft.com/office/word/2015/wordml/symex" xmlns:wpg="http://schemas.microsoft.com/office/word/2010/wordprocessingGroup" xmlns:wpi="http://schemas.microsoft.com/office/word/2010/wordprocessingInk" xmlns:wne="http://schemas.microsoft.com/office/word/2006/wordml" xmlns:wps="http://schemas.microsoft.com/office/word/2010/wordprocessingShape" mc:Ignorable="w14 w15 w16se wp14">
+  <w:p>
+    <w:pPr>
+      <w:pStyle w:val="En-tte"/>
+    </w:pPr>
+  </w:p>
+</w:hdr>
+</file>
+
+<file path=word/header3.xml><?xml version="1.0" encoding="utf-8"?>
+<w:hdr xmlns:wpc="http://schemas.microsoft.com/office/word/2010/wordprocessingCanvas" xmlns:cx="http://schemas.microsoft.com/office/drawing/2014/chartex" xmlns:cx1="http://schemas.microsoft.com/office/drawing/2015/9/8/chartex" xmlns:mc="http://schemas.openxmlformats.org/markup-compatibility/2006" xmlns:o="urn:schemas-microsoft-com:office:office" xmlns:r="http://schemas.openxmlformats.org/officeDocument/2006/relationships" xmlns:m="http://schemas.openxmlformats.org/officeDocument/2006/math" xmlns:v="urn:schemas-microsoft-com:vml" xmlns:wp14="http://schemas.microsoft.com/office/word/2010/wordprocessingDrawing" xmlns:wp="http://schemas.openxmlformats.org/drawingml/2006/wordprocessingDrawing" xmlns:w10="urn:schemas-microsoft-com:office:word" xmlns:w="http://schemas.openxmlformats.org/wordprocessingml/2006/main" xmlns:w14="http://schemas.microsoft.com/office/word/2010/wordml" xmlns:w15="http://schemas.microsoft.com/office/word/2012/wordml" xmlns:w16se="http://schemas.microsoft.com/office/word/2015/wordml/symex" xmlns:wpg="http://schemas.microsoft.com/office/word/2010/wordprocessingGroup" xmlns:wpi="http://schemas.microsoft.com/office/word/2010/wordprocessingInk" xmlns:wne="http://schemas.microsoft.com/office/word/2006/wordml" xmlns:wps="http://schemas.microsoft.com/office/word/2010/wordprocessingShape" mc:Ignorable="w14 w15 w16se wp14">
+  <w:p>
+    <w:pPr>
+      <w:pStyle w:val="En-tte"/>
+    </w:pPr>
+  </w:p>
+</w:hdr>
 </file>
 
 <file path=word/numbering.xml><?xml version="1.0" encoding="utf-8"?>
@@ -5279,7 +5428,6 @@
     <w:basedOn w:val="Normal"/>
     <w:link w:val="En-tteCar"/>
     <w:uiPriority w:val="99"/>
-    <w:semiHidden/>
     <w:unhideWhenUsed/>
     <w:rsid w:val="007D066D"/>
     <w:pPr>
@@ -5295,7 +5443,6 @@
     <w:basedOn w:val="Policepardfaut"/>
     <w:link w:val="En-tte"/>
     <w:uiPriority w:val="99"/>
-    <w:semiHidden/>
     <w:rsid w:val="007D066D"/>
   </w:style>
   <w:style w:type="paragraph" w:styleId="Pieddepage">
@@ -5611,7 +5758,7 @@
 </file>
 
 <file path=customXml/itemProps1.xml><?xml version="1.0" encoding="utf-8"?>
-<ds:datastoreItem xmlns:ds="http://schemas.openxmlformats.org/officeDocument/2006/customXml" ds:itemID="{1FA3DF0F-CD86-4486-84CA-4A0B10B0D84D}">
+<ds:datastoreItem xmlns:ds="http://schemas.openxmlformats.org/officeDocument/2006/customXml" ds:itemID="{07B8B68A-8BF9-4E6E-97FD-83C853CA9E65}">
   <ds:schemaRefs>
     <ds:schemaRef ds:uri="http://schemas.openxmlformats.org/officeDocument/2006/bibliography"/>
   </ds:schemaRefs>

</xml_diff>

<commit_message>
Make some modification on the Etude d'opportunité et de faisabilité History Treasures decided on the reunion of this afternoon
</commit_message>
<xml_diff>
--- a/Avant-Projet/Etude d'opportunité et de faisabilité History Treasures.docx
+++ b/Avant-Projet/Etude d'opportunité et de faisabilité History Treasures.docx
@@ -11,6 +11,7 @@
       <w:r>
         <w:rPr>
           <w:noProof/>
+          <w:lang w:eastAsia="ja-JP"/>
         </w:rPr>
         <w:drawing>
           <wp:anchor distT="0" distB="0" distL="114300" distR="114300" simplePos="0" relativeHeight="251658240" behindDoc="1" locked="0" layoutInCell="1" allowOverlap="1" wp14:anchorId="2CA02D56" wp14:editId="17F80B5F">
@@ -82,6 +83,9 @@
           </wp:anchor>
         </w:drawing>
       </w:r>
+      <w:r>
+        <w:t xml:space="preserve">  </w:t>
+      </w:r>
     </w:p>
     <w:p>
       <w:pPr>
@@ -102,6 +106,7 @@
         <w:rPr>
           <w:rFonts w:ascii="Pristina" w:hAnsi="Pristina"/>
           <w:noProof/>
+          <w:lang w:eastAsia="ja-JP"/>
         </w:rPr>
         <w:drawing>
           <wp:anchor distT="0" distB="0" distL="114300" distR="114300" simplePos="0" relativeHeight="251660288" behindDoc="1" locked="0" layoutInCell="1" allowOverlap="1" wp14:anchorId="065A4414" wp14:editId="4FF25A4D">
@@ -175,12 +180,21 @@
           </wp:anchor>
         </w:drawing>
       </w:r>
+      <w:proofErr w:type="spellStart"/>
       <w:r>
         <w:rPr>
           <w:rFonts w:ascii="Pristina" w:hAnsi="Pristina"/>
         </w:rPr>
-        <w:t xml:space="preserve">History </w:t>
-      </w:r>
+        <w:t>History</w:t>
+      </w:r>
+      <w:proofErr w:type="spellEnd"/>
+      <w:r>
+        <w:rPr>
+          <w:rFonts w:ascii="Pristina" w:hAnsi="Pristina"/>
+        </w:rPr>
+        <w:t xml:space="preserve"> </w:t>
+      </w:r>
+      <w:proofErr w:type="spellStart"/>
       <w:r>
         <w:rPr>
           <w:rFonts w:ascii="Pristina" w:hAnsi="Pristina"/>
@@ -193,6 +207,7 @@
         </w:rPr>
         <w:t>s</w:t>
       </w:r>
+      <w:proofErr w:type="spellEnd"/>
     </w:p>
     <w:p>
       <w:pPr>
@@ -261,7 +276,34 @@
           <w:rFonts w:eastAsiaTheme="majorEastAsia"/>
           <w:sz w:val="32"/>
         </w:rPr>
-        <w:t xml:space="preserve"> un saut dans le temps avec History Treasure</w:t>
+        <w:t xml:space="preserve"> un saut dans le temps avec </w:t>
+      </w:r>
+      <w:proofErr w:type="spellStart"/>
+      <w:r>
+        <w:rPr>
+          <w:rStyle w:val="StyleTitreLatin36ptCar"/>
+          <w:rFonts w:eastAsiaTheme="majorEastAsia"/>
+          <w:sz w:val="32"/>
+        </w:rPr>
+        <w:t>History</w:t>
+      </w:r>
+      <w:proofErr w:type="spellEnd"/>
+      <w:r>
+        <w:rPr>
+          <w:rStyle w:val="StyleTitreLatin36ptCar"/>
+          <w:rFonts w:eastAsiaTheme="majorEastAsia"/>
+          <w:sz w:val="32"/>
+        </w:rPr>
+        <w:t xml:space="preserve"> </w:t>
+      </w:r>
+      <w:proofErr w:type="spellStart"/>
+      <w:r>
+        <w:rPr>
+          <w:rStyle w:val="StyleTitreLatin36ptCar"/>
+          <w:rFonts w:eastAsiaTheme="majorEastAsia"/>
+          <w:sz w:val="32"/>
+        </w:rPr>
+        <w:t>Treasure</w:t>
       </w:r>
       <w:r>
         <w:rPr>
@@ -271,6 +313,7 @@
         </w:rPr>
         <w:t>s</w:t>
       </w:r>
+      <w:proofErr w:type="spellEnd"/>
       <w:r>
         <w:rPr>
           <w:rStyle w:val="StyleTitreLatin36ptCar"/>
@@ -430,15 +473,36 @@
           <w:sz w:val="32"/>
         </w:rPr>
       </w:pPr>
-      <w:fldSimple w:instr=" DOCPROPERTY  Title  \* MERGEFORMAT ">
-        <w:r>
-          <w:rPr>
-            <w:rStyle w:val="TitreProjetCar"/>
-            <w:szCs w:val="56"/>
-          </w:rPr>
-          <w:t>Etude d'opportunité et de faisabilité</w:t>
-        </w:r>
-      </w:fldSimple>
+      <w:r>
+        <w:fldChar w:fldCharType="begin"/>
+      </w:r>
+      <w:r>
+        <w:instrText xml:space="preserve"> DOCPROPERTY  Title  \* MERGEFORMAT </w:instrText>
+      </w:r>
+      <w:r>
+        <w:fldChar w:fldCharType="separate"/>
+      </w:r>
+      <w:r>
+        <w:rPr>
+          <w:rStyle w:val="TitreProjetCar"/>
+          <w:szCs w:val="56"/>
+        </w:rPr>
+        <w:t>É</w:t>
+      </w:r>
+      <w:r>
+        <w:rPr>
+          <w:rStyle w:val="TitreProjetCar"/>
+          <w:szCs w:val="56"/>
+        </w:rPr>
+        <w:t>tude d'opportunité et de faisabilité</w:t>
+      </w:r>
+      <w:r>
+        <w:rPr>
+          <w:rStyle w:val="TitreProjetCar"/>
+          <w:szCs w:val="56"/>
+        </w:rPr>
+        <w:fldChar w:fldCharType="end"/>
+      </w:r>
     </w:p>
     <w:p>
       <w:pPr>
@@ -447,14 +511,24 @@
       <w:r>
         <w:t xml:space="preserve">Version </w:t>
       </w:r>
-      <w:fldSimple w:instr=" DOCPROPERTY  Version  \* MERGEFORMAT ">
-        <w:r>
-          <w:t>1.</w:t>
-        </w:r>
-        <w:r>
-          <w:t>3</w:t>
-        </w:r>
-      </w:fldSimple>
+      <w:r>
+        <w:fldChar w:fldCharType="begin"/>
+      </w:r>
+      <w:r>
+        <w:instrText xml:space="preserve"> DOCPROPERTY  Version  \* MERGEFORMAT </w:instrText>
+      </w:r>
+      <w:r>
+        <w:fldChar w:fldCharType="separate"/>
+      </w:r>
+      <w:r>
+        <w:t>1.</w:t>
+      </w:r>
+      <w:r>
+        <w:t>3</w:t>
+      </w:r>
+      <w:r>
+        <w:fldChar w:fldCharType="end"/>
+      </w:r>
     </w:p>
     <w:p>
       <w:pPr>
@@ -1732,7 +1806,13 @@
         <w:t xml:space="preserve">un jeu </w:t>
       </w:r>
       <w:r>
-        <w:t xml:space="preserve">en 2D isométrique </w:t>
+        <w:t>en 2D isométrique</w:t>
+      </w:r>
+      <w:r>
+        <w:t xml:space="preserve"> (jeu vu de plongée, la perspective est donnée par les représentations 2D des éléments)</w:t>
+      </w:r>
+      <w:r>
+        <w:t xml:space="preserve"> </w:t>
       </w:r>
       <w:r>
         <w:t>à caractère pédagogique sur le thème de l’histoire</w:t>
@@ -1757,59 +1837,144 @@
         <w:t xml:space="preserve">1 </w:t>
       </w:r>
       <w:r>
-        <w:t xml:space="preserve">– Mettre au point une interface claire et attrayante. </w:t>
-      </w:r>
-    </w:p>
-    <w:p>
-      <w:r>
-        <w:t>2 – Définir trois thèmes contenant quatre sous-partie</w:t>
+        <w:t>– Mettre au point une interface claire</w:t>
+      </w:r>
+      <w:r>
+        <w:t xml:space="preserve"> permettant au joueur d’avoir les informations importantes sur l’écran de jeu</w:t>
+      </w:r>
+      <w:r>
+        <w:t xml:space="preserve">. </w:t>
+      </w:r>
+    </w:p>
+    <w:p>
+      <w:r>
+        <w:t xml:space="preserve">2 – Définir trois thèmes contenant quatre </w:t>
+      </w:r>
+      <w:r>
+        <w:t xml:space="preserve">ou cinq </w:t>
+      </w:r>
+      <w:r>
+        <w:t>sous-partie</w:t>
       </w:r>
       <w:r>
         <w:t>s</w:t>
       </w:r>
       <w:r>
+        <w:t xml:space="preserve">, chaque thème correspond </w:t>
+      </w:r>
+      <w:proofErr w:type="spellStart"/>
+      <w:proofErr w:type="gramStart"/>
+      <w:r>
+        <w:t>a</w:t>
+      </w:r>
+      <w:proofErr w:type="spellEnd"/>
+      <w:proofErr w:type="gramEnd"/>
+      <w:r>
+        <w:t xml:space="preserve"> une époque </w:t>
+      </w:r>
+      <w:proofErr w:type="spellStart"/>
+      <w:r>
+        <w:t>ou</w:t>
+      </w:r>
+      <w:proofErr w:type="spellEnd"/>
+      <w:r>
+        <w:t xml:space="preserve"> </w:t>
+      </w:r>
+      <w:proofErr w:type="spellStart"/>
+      <w:r>
+        <w:t>a</w:t>
+      </w:r>
+      <w:proofErr w:type="spellEnd"/>
+      <w:r>
+        <w:t xml:space="preserve"> un </w:t>
+      </w:r>
+      <w:r>
+        <w:t>événement</w:t>
+      </w:r>
+      <w:r>
+        <w:t xml:space="preserve"> précis et chaque sous-partie d</w:t>
+      </w:r>
+      <w:r>
+        <w:t>é</w:t>
+      </w:r>
+      <w:r>
+        <w:t>crivant une partie du thème ou de l’</w:t>
+      </w:r>
+      <w:r>
+        <w:t>évé</w:t>
+      </w:r>
+      <w:r>
+        <w:t>nement abordé</w:t>
+      </w:r>
+      <w:r>
         <w:t>.</w:t>
       </w:r>
     </w:p>
     <w:p>
       <w:r>
-        <w:t>3 -</w:t>
+        <w:t xml:space="preserve">3 </w:t>
+      </w:r>
+      <w:r>
+        <w:t>–</w:t>
+      </w:r>
+      <w:r>
+        <w:t xml:space="preserve"> Recherche </w:t>
+      </w:r>
+      <w:r>
+        <w:t>d’</w:t>
+      </w:r>
+      <w:r>
+        <w:t>élé</w:t>
+      </w:r>
+      <w:r>
+        <w:t xml:space="preserve">ments </w:t>
+      </w:r>
+      <w:r>
+        <w:t>historique</w:t>
+      </w:r>
+      <w:r>
+        <w:t>s</w:t>
+      </w:r>
+      <w:r>
+        <w:t xml:space="preserve"> afin</w:t>
+      </w:r>
+      <w:r>
+        <w:t xml:space="preserve"> de les </w:t>
+      </w:r>
+      <w:r>
+        <w:t>intégrer au sein du jeu.</w:t>
+      </w:r>
+    </w:p>
+    <w:p>
+      <w:r>
+        <w:t>4 –</w:t>
       </w:r>
       <w:r>
         <w:t xml:space="preserve"> </w:t>
       </w:r>
       <w:r>
+        <w:t xml:space="preserve">Mettre en place le </w:t>
+      </w:r>
+      <w:proofErr w:type="spellStart"/>
+      <w:r>
+        <w:t>game</w:t>
+      </w:r>
+      <w:r>
+        <w:t>play</w:t>
+      </w:r>
+      <w:proofErr w:type="spellEnd"/>
+      <w:r>
+        <w:t>.</w:t>
+      </w:r>
+    </w:p>
+    <w:p>
+      <w:r>
+        <w:t>5 –</w:t>
+      </w:r>
+      <w:r>
         <w:t xml:space="preserve"> </w:t>
       </w:r>
       <w:r>
-        <w:t>Recherche historique afin de l’intégrer au sein du jeu.</w:t>
-      </w:r>
-    </w:p>
-    <w:p>
-      <w:r>
-        <w:t>4 –</w:t>
-      </w:r>
-      <w:r>
-        <w:t xml:space="preserve"> </w:t>
-      </w:r>
-      <w:r>
-        <w:t xml:space="preserve"> </w:t>
-      </w:r>
-      <w:r>
-        <w:t>Mettre en place le game</w:t>
-      </w:r>
-      <w:r>
-        <w:t>play.</w:t>
-      </w:r>
-    </w:p>
-    <w:p>
-      <w:r>
-        <w:t>5 –</w:t>
-      </w:r>
-      <w:r>
-        <w:t xml:space="preserve"> </w:t>
-      </w:r>
-      <w:r>
         <w:t>Mettre le jeu à disposition de la communauté en tant que jeu indépendant.</w:t>
       </w:r>
     </w:p>
@@ -1833,28 +1998,47 @@
       </w:r>
       <w:bookmarkEnd w:id="3"/>
     </w:p>
+    <w:p>
+      <w:r>
+        <w:br/>
+        <w:t>Bien qu’il existe déjà plusieurs jeux sur le thème de l’histoire, peu le font de manière ludique en permettant au joueur de « visité » les évènements.</w:t>
+      </w:r>
+    </w:p>
+    <w:p>
+      <w:r>
+        <w:t xml:space="preserve">À long terme le jeu pourra recevoir du contenu additionnel sous la forme de nouvelles époques et événement </w:t>
+      </w:r>
+      <w:proofErr w:type="spellStart"/>
+      <w:proofErr w:type="gramStart"/>
+      <w:r>
+        <w:t>a</w:t>
+      </w:r>
+      <w:proofErr w:type="spellEnd"/>
+      <w:proofErr w:type="gramEnd"/>
+      <w:r>
+        <w:t xml:space="preserve"> visiter.</w:t>
+      </w:r>
+      <w:bookmarkStart w:id="4" w:name="_GoBack"/>
+      <w:bookmarkEnd w:id="4"/>
+    </w:p>
     <w:p/>
-    <w:p>
-      <w:r>
-        <w:t xml:space="preserve">Le projet permettra l’apprentissage de l’histoire de façon ludique et intéressante. Il sera possible d’y ajouter diverses époques en fonction des événements que l’on souhaite </w:t>
-      </w:r>
-      <w:r>
-        <w:t xml:space="preserve">faire </w:t>
-      </w:r>
-      <w:r>
-        <w:t>apprendre.</w:t>
-      </w:r>
-    </w:p>
     <w:p/>
+    <w:p/>
+    <w:p/>
+    <w:p/>
+    <w:p/>
+    <w:p/>
+    <w:p/>
+    <w:p/>
     <w:p>
       <w:pPr>
         <w:pStyle w:val="Titre2"/>
       </w:pPr>
-      <w:bookmarkStart w:id="4" w:name="_Toc415583732"/>
+      <w:bookmarkStart w:id="5" w:name="_Toc415583732"/>
       <w:r>
         <w:t>S.W.O.T.</w:t>
       </w:r>
-      <w:bookmarkEnd w:id="4"/>
+      <w:bookmarkEnd w:id="5"/>
     </w:p>
     <w:p/>
     <w:tbl>
@@ -1899,6 +2083,7 @@
                 <w:lang w:eastAsia="fr-FR"/>
               </w:rPr>
             </w:pPr>
+            <w:proofErr w:type="spellStart"/>
             <w:r>
               <w:rPr>
                 <w:rFonts w:ascii="Calibri" w:eastAsia="Times New Roman" w:hAnsi="Calibri" w:cs="Times New Roman"/>
@@ -1907,6 +2092,7 @@
               </w:rPr>
               <w:t>Strenght</w:t>
             </w:r>
+            <w:proofErr w:type="spellEnd"/>
           </w:p>
         </w:tc>
         <w:tc>
@@ -1934,6 +2120,7 @@
                 <w:lang w:eastAsia="fr-FR"/>
               </w:rPr>
             </w:pPr>
+            <w:proofErr w:type="spellStart"/>
             <w:r>
               <w:rPr>
                 <w:rFonts w:ascii="Calibri" w:eastAsia="Times New Roman" w:hAnsi="Calibri" w:cs="Times New Roman"/>
@@ -1942,6 +2129,7 @@
               </w:rPr>
               <w:t>Weaknesses</w:t>
             </w:r>
+            <w:proofErr w:type="spellEnd"/>
           </w:p>
         </w:tc>
       </w:tr>
@@ -2075,16 +2263,7 @@
                 <w:color w:val="000000"/>
                 <w:lang w:eastAsia="fr-FR"/>
               </w:rPr>
-              <w:t>Organisation</w:t>
-            </w:r>
-            <w:r>
-              <w:rPr>
-                <w:rFonts w:ascii="Calibri" w:eastAsia="Times New Roman" w:hAnsi="Calibri" w:cs="Times New Roman"/>
-                <w:color w:val="000000"/>
-                <w:lang w:eastAsia="fr-FR"/>
-              </w:rPr>
-              <w:br/>
-              <w:t>Entente au sein du groupe</w:t>
+              <w:t>Cohésion d’équipe</w:t>
             </w:r>
             <w:r>
               <w:rPr>
@@ -2136,7 +2315,7 @@
                 <w:lang w:eastAsia="fr-FR"/>
               </w:rPr>
               <w:br/>
-              <w:t>Faible compétence en création de jeu vidéo</w:t>
+              <w:t>Faible compétence en création de jeu</w:t>
             </w:r>
           </w:p>
           <w:p>
@@ -2157,8 +2336,6 @@
               </w:rPr>
               <w:t>Faible compétence en son</w:t>
             </w:r>
-            <w:bookmarkStart w:id="5" w:name="_GoBack"/>
-            <w:bookmarkEnd w:id="5"/>
           </w:p>
         </w:tc>
       </w:tr>
@@ -2297,6 +2474,7 @@
                 <w:lang w:eastAsia="fr-FR"/>
               </w:rPr>
             </w:pPr>
+            <w:proofErr w:type="spellStart"/>
             <w:r>
               <w:rPr>
                 <w:rFonts w:ascii="Calibri" w:eastAsia="Times New Roman" w:hAnsi="Calibri" w:cs="Times New Roman"/>
@@ -2305,6 +2483,7 @@
               </w:rPr>
               <w:t>Opportunities</w:t>
             </w:r>
+            <w:proofErr w:type="spellEnd"/>
           </w:p>
         </w:tc>
         <w:tc>
@@ -2332,6 +2511,7 @@
                 <w:lang w:eastAsia="fr-FR"/>
               </w:rPr>
             </w:pPr>
+            <w:proofErr w:type="spellStart"/>
             <w:r>
               <w:rPr>
                 <w:rFonts w:ascii="Calibri" w:eastAsia="Times New Roman" w:hAnsi="Calibri" w:cs="Times New Roman"/>
@@ -2356,6 +2536,7 @@
               </w:rPr>
               <w:t>reats</w:t>
             </w:r>
+            <w:proofErr w:type="spellEnd"/>
           </w:p>
         </w:tc>
       </w:tr>
@@ -2454,6 +2635,14 @@
                 <w:color w:val="000000"/>
                 <w:lang w:eastAsia="fr-FR"/>
               </w:rPr>
+              <w:t xml:space="preserve"> a la communauté</w:t>
+            </w:r>
+            <w:r>
+              <w:rPr>
+                <w:rFonts w:ascii="Calibri" w:eastAsia="Times New Roman" w:hAnsi="Calibri" w:cs="Times New Roman"/>
+                <w:color w:val="000000"/>
+                <w:lang w:eastAsia="fr-FR"/>
+              </w:rPr>
               <w:br/>
               <w:t>Renforcer nos connaissances historiques</w:t>
             </w:r>
@@ -2464,31 +2653,6 @@
                 <w:lang w:eastAsia="fr-FR"/>
               </w:rPr>
               <w:br/>
-              <w:t>Accéder à des ressources libre</w:t>
-            </w:r>
-            <w:r>
-              <w:rPr>
-                <w:rFonts w:ascii="Calibri" w:eastAsia="Times New Roman" w:hAnsi="Calibri" w:cs="Times New Roman"/>
-                <w:color w:val="000000"/>
-                <w:lang w:eastAsia="fr-FR"/>
-              </w:rPr>
-              <w:t xml:space="preserve">s </w:t>
-            </w:r>
-            <w:r>
-              <w:rPr>
-                <w:rFonts w:ascii="Calibri" w:eastAsia="Times New Roman" w:hAnsi="Calibri" w:cs="Times New Roman"/>
-                <w:color w:val="000000"/>
-                <w:lang w:eastAsia="fr-FR"/>
-              </w:rPr>
-              <w:t>de droi</w:t>
-            </w:r>
-            <w:r>
-              <w:rPr>
-                <w:rFonts w:ascii="Calibri" w:eastAsia="Times New Roman" w:hAnsi="Calibri" w:cs="Times New Roman"/>
-                <w:color w:val="000000"/>
-                <w:lang w:eastAsia="fr-FR"/>
-              </w:rPr>
-              <w:t>ts</w:t>
             </w:r>
           </w:p>
         </w:tc>
@@ -2747,7 +2911,15 @@
         </w:numPr>
       </w:pPr>
       <w:r>
-        <w:t>Le game design du jeu puisque personne n’</w:t>
+        <w:t xml:space="preserve">Le </w:t>
+      </w:r>
+      <w:proofErr w:type="spellStart"/>
+      <w:r>
+        <w:t>game</w:t>
+      </w:r>
+      <w:proofErr w:type="spellEnd"/>
+      <w:r>
+        <w:t xml:space="preserve"> design du jeu puisque personne n’</w:t>
       </w:r>
       <w:r>
         <w:t>a de réelle</w:t>
@@ -2887,7 +3059,7 @@
           <w:rPr>
             <w:noProof/>
           </w:rPr>
-          <w:t>4</w:t>
+          <w:t>5</w:t>
         </w:r>
         <w:r>
           <w:rPr>
@@ -2898,14 +3070,27 @@
         <w:r>
           <w:t>/</w:t>
         </w:r>
-        <w:fldSimple w:instr=" NUMPAGES  \* Arabic  \* MERGEFORMAT ">
-          <w:r>
-            <w:rPr>
-              <w:noProof/>
-            </w:rPr>
-            <w:t>5</w:t>
-          </w:r>
-        </w:fldSimple>
+        <w:r>
+          <w:fldChar w:fldCharType="begin"/>
+        </w:r>
+        <w:r>
+          <w:instrText xml:space="preserve"> NUMPAGES  \* Arabic  \* MERGEFORMAT </w:instrText>
+        </w:r>
+        <w:r>
+          <w:fldChar w:fldCharType="separate"/>
+        </w:r>
+        <w:r>
+          <w:rPr>
+            <w:noProof/>
+          </w:rPr>
+          <w:t>5</w:t>
+        </w:r>
+        <w:r>
+          <w:rPr>
+            <w:noProof/>
+          </w:rPr>
+          <w:fldChar w:fldCharType="end"/>
+        </w:r>
       </w:p>
     </w:sdtContent>
   </w:sdt>
@@ -5758,7 +5943,7 @@
 </file>
 
 <file path=customXml/itemProps1.xml><?xml version="1.0" encoding="utf-8"?>
-<ds:datastoreItem xmlns:ds="http://schemas.openxmlformats.org/officeDocument/2006/customXml" ds:itemID="{07B8B68A-8BF9-4E6E-97FD-83C853CA9E65}">
+<ds:datastoreItem xmlns:ds="http://schemas.openxmlformats.org/officeDocument/2006/customXml" ds:itemID="{92B24C82-F4AE-4868-8779-FF804CD4017A}">
   <ds:schemaRefs>
     <ds:schemaRef ds:uri="http://schemas.openxmlformats.org/officeDocument/2006/bibliography"/>
   </ds:schemaRefs>

</xml_diff>

<commit_message>
Make some correction on Etude d'opportunité et de faisabilité History Treasures
</commit_message>
<xml_diff>
--- a/Avant-Projet/Etude d'opportunité et de faisabilité History Treasures.docx
+++ b/Avant-Projet/Etude d'opportunité et de faisabilité History Treasures.docx
@@ -473,36 +473,22 @@
           <w:sz w:val="32"/>
         </w:rPr>
       </w:pPr>
-      <w:r>
-        <w:fldChar w:fldCharType="begin"/>
-      </w:r>
-      <w:r>
-        <w:instrText xml:space="preserve"> DOCPROPERTY  Title  \* MERGEFORMAT </w:instrText>
-      </w:r>
-      <w:r>
-        <w:fldChar w:fldCharType="separate"/>
-      </w:r>
-      <w:r>
-        <w:rPr>
-          <w:rStyle w:val="TitreProjetCar"/>
-          <w:szCs w:val="56"/>
-        </w:rPr>
-        <w:t>É</w:t>
-      </w:r>
-      <w:r>
-        <w:rPr>
-          <w:rStyle w:val="TitreProjetCar"/>
-          <w:szCs w:val="56"/>
-        </w:rPr>
-        <w:t>tude d'opportunité et de faisabilité</w:t>
-      </w:r>
-      <w:r>
-        <w:rPr>
-          <w:rStyle w:val="TitreProjetCar"/>
-          <w:szCs w:val="56"/>
-        </w:rPr>
-        <w:fldChar w:fldCharType="end"/>
-      </w:r>
+      <w:fldSimple w:instr=" DOCPROPERTY  Title  \* MERGEFORMAT ">
+        <w:r>
+          <w:rPr>
+            <w:rStyle w:val="TitreProjetCar"/>
+            <w:szCs w:val="56"/>
+          </w:rPr>
+          <w:t>É</w:t>
+        </w:r>
+        <w:r>
+          <w:rPr>
+            <w:rStyle w:val="TitreProjetCar"/>
+            <w:szCs w:val="56"/>
+          </w:rPr>
+          <w:t>tude d'opportunité et de faisabilité</w:t>
+        </w:r>
+      </w:fldSimple>
     </w:p>
     <w:p>
       <w:pPr>
@@ -511,24 +497,14 @@
       <w:r>
         <w:t xml:space="preserve">Version </w:t>
       </w:r>
-      <w:r>
-        <w:fldChar w:fldCharType="begin"/>
-      </w:r>
-      <w:r>
-        <w:instrText xml:space="preserve"> DOCPROPERTY  Version  \* MERGEFORMAT </w:instrText>
-      </w:r>
-      <w:r>
-        <w:fldChar w:fldCharType="separate"/>
-      </w:r>
-      <w:r>
-        <w:t>1.</w:t>
-      </w:r>
-      <w:r>
-        <w:t>3</w:t>
-      </w:r>
-      <w:r>
-        <w:fldChar w:fldCharType="end"/>
-      </w:r>
+      <w:fldSimple w:instr=" DOCPROPERTY  Version  \* MERGEFORMAT ">
+        <w:r>
+          <w:t>1.</w:t>
+        </w:r>
+        <w:r>
+          <w:t>5</w:t>
+        </w:r>
+      </w:fldSimple>
     </w:p>
     <w:p>
       <w:pPr>
@@ -543,7 +519,10 @@
         <w:jc w:val="center"/>
       </w:pPr>
       <w:r>
-        <w:t>11</w:t>
+        <w:t>1</w:t>
+      </w:r>
+      <w:r>
+        <w:t>4</w:t>
       </w:r>
       <w:r>
         <w:t>/04/2016</w:t>
@@ -577,7 +556,7 @@
     </w:p>
     <w:tbl>
       <w:tblPr>
-        <w:tblW w:w="0" w:type="auto"/>
+        <w:tblW w:w="9504" w:type="dxa"/>
         <w:tblBorders>
           <w:top w:val="single" w:sz="6" w:space="0" w:color="auto"/>
           <w:left w:val="single" w:sz="6" w:space="0" w:color="auto"/>
@@ -1180,6 +1159,248 @@
           </w:p>
         </w:tc>
       </w:tr>
+      <w:tr>
+        <w:tc>
+          <w:tcPr>
+            <w:tcW w:w="2304" w:type="dxa"/>
+            <w:tcBorders>
+              <w:top w:val="single" w:sz="6" w:space="0" w:color="auto"/>
+              <w:left w:val="single" w:sz="6" w:space="0" w:color="auto"/>
+              <w:bottom w:val="single" w:sz="6" w:space="0" w:color="auto"/>
+              <w:right w:val="single" w:sz="6" w:space="0" w:color="auto"/>
+            </w:tcBorders>
+          </w:tcPr>
+          <w:p>
+            <w:pPr>
+              <w:pStyle w:val="Tabletext"/>
+              <w:jc w:val="center"/>
+              <w:rPr>
+                <w:rFonts w:ascii="Arial" w:hAnsi="Arial" w:cs="Arial"/>
+                <w:lang w:val="fr-FR"/>
+              </w:rPr>
+            </w:pPr>
+            <w:r>
+              <w:rPr>
+                <w:rFonts w:ascii="Arial" w:hAnsi="Arial" w:cs="Arial"/>
+                <w:lang w:val="fr-FR"/>
+              </w:rPr>
+              <w:t>12/04/2016</w:t>
+            </w:r>
+          </w:p>
+        </w:tc>
+        <w:tc>
+          <w:tcPr>
+            <w:tcW w:w="1152" w:type="dxa"/>
+            <w:tcBorders>
+              <w:top w:val="single" w:sz="6" w:space="0" w:color="auto"/>
+              <w:left w:val="single" w:sz="6" w:space="0" w:color="auto"/>
+              <w:bottom w:val="single" w:sz="6" w:space="0" w:color="auto"/>
+              <w:right w:val="single" w:sz="6" w:space="0" w:color="auto"/>
+            </w:tcBorders>
+          </w:tcPr>
+          <w:p>
+            <w:pPr>
+              <w:pStyle w:val="Tabletext"/>
+              <w:jc w:val="center"/>
+              <w:rPr>
+                <w:rFonts w:ascii="Arial" w:hAnsi="Arial" w:cs="Arial"/>
+                <w:lang w:val="fr-FR"/>
+              </w:rPr>
+            </w:pPr>
+            <w:r>
+              <w:rPr>
+                <w:rFonts w:ascii="Arial" w:hAnsi="Arial" w:cs="Arial"/>
+                <w:lang w:val="fr-FR"/>
+              </w:rPr>
+              <w:t>1.4</w:t>
+            </w:r>
+          </w:p>
+        </w:tc>
+        <w:tc>
+          <w:tcPr>
+            <w:tcW w:w="3744" w:type="dxa"/>
+            <w:tcBorders>
+              <w:top w:val="single" w:sz="6" w:space="0" w:color="auto"/>
+              <w:left w:val="single" w:sz="6" w:space="0" w:color="auto"/>
+              <w:bottom w:val="single" w:sz="6" w:space="0" w:color="auto"/>
+              <w:right w:val="single" w:sz="6" w:space="0" w:color="auto"/>
+            </w:tcBorders>
+          </w:tcPr>
+          <w:p>
+            <w:pPr>
+              <w:pStyle w:val="Tabletext"/>
+              <w:jc w:val="center"/>
+              <w:rPr>
+                <w:rFonts w:ascii="Arial" w:hAnsi="Arial" w:cs="Arial"/>
+                <w:lang w:val="fr-FR"/>
+              </w:rPr>
+            </w:pPr>
+            <w:r>
+              <w:rPr>
+                <w:rFonts w:ascii="Arial" w:hAnsi="Arial" w:cs="Arial"/>
+                <w:lang w:val="fr-FR"/>
+              </w:rPr>
+              <w:t>Correction mineu</w:t>
+            </w:r>
+            <w:r>
+              <w:rPr>
+                <w:rFonts w:ascii="Arial" w:hAnsi="Arial" w:cs="Arial"/>
+                <w:lang w:val="fr-FR"/>
+              </w:rPr>
+              <w:t>re</w:t>
+            </w:r>
+          </w:p>
+        </w:tc>
+        <w:tc>
+          <w:tcPr>
+            <w:tcW w:w="2304" w:type="dxa"/>
+            <w:tcBorders>
+              <w:top w:val="single" w:sz="6" w:space="0" w:color="auto"/>
+              <w:left w:val="single" w:sz="6" w:space="0" w:color="auto"/>
+              <w:bottom w:val="single" w:sz="6" w:space="0" w:color="auto"/>
+              <w:right w:val="single" w:sz="6" w:space="0" w:color="auto"/>
+            </w:tcBorders>
+          </w:tcPr>
+          <w:p>
+            <w:pPr>
+              <w:pStyle w:val="Tabletext"/>
+              <w:jc w:val="center"/>
+              <w:rPr>
+                <w:rFonts w:ascii="Arial" w:hAnsi="Arial" w:cs="Arial"/>
+                <w:lang w:val="fr-FR"/>
+              </w:rPr>
+            </w:pPr>
+            <w:r>
+              <w:rPr>
+                <w:rFonts w:ascii="Arial" w:hAnsi="Arial" w:cs="Arial"/>
+                <w:lang w:val="fr-FR"/>
+              </w:rPr>
+              <w:t>Yacine</w:t>
+            </w:r>
+          </w:p>
+        </w:tc>
+      </w:tr>
+      <w:tr>
+        <w:tc>
+          <w:tcPr>
+            <w:tcW w:w="2304" w:type="dxa"/>
+            <w:tcBorders>
+              <w:top w:val="single" w:sz="6" w:space="0" w:color="auto"/>
+              <w:left w:val="single" w:sz="6" w:space="0" w:color="auto"/>
+              <w:bottom w:val="single" w:sz="6" w:space="0" w:color="auto"/>
+              <w:right w:val="single" w:sz="6" w:space="0" w:color="auto"/>
+            </w:tcBorders>
+          </w:tcPr>
+          <w:p>
+            <w:pPr>
+              <w:pStyle w:val="Tabletext"/>
+              <w:jc w:val="center"/>
+              <w:rPr>
+                <w:rFonts w:ascii="Arial" w:hAnsi="Arial" w:cs="Arial"/>
+                <w:lang w:val="fr-FR"/>
+              </w:rPr>
+            </w:pPr>
+            <w:r>
+              <w:rPr>
+                <w:rFonts w:ascii="Arial" w:hAnsi="Arial" w:cs="Arial"/>
+                <w:lang w:val="fr-FR"/>
+              </w:rPr>
+              <w:t>14/04/2016</w:t>
+            </w:r>
+          </w:p>
+        </w:tc>
+        <w:tc>
+          <w:tcPr>
+            <w:tcW w:w="1152" w:type="dxa"/>
+            <w:tcBorders>
+              <w:top w:val="single" w:sz="6" w:space="0" w:color="auto"/>
+              <w:left w:val="single" w:sz="6" w:space="0" w:color="auto"/>
+              <w:bottom w:val="single" w:sz="6" w:space="0" w:color="auto"/>
+              <w:right w:val="single" w:sz="6" w:space="0" w:color="auto"/>
+            </w:tcBorders>
+          </w:tcPr>
+          <w:p>
+            <w:pPr>
+              <w:pStyle w:val="Tabletext"/>
+              <w:jc w:val="center"/>
+              <w:rPr>
+                <w:rFonts w:ascii="Arial" w:hAnsi="Arial" w:cs="Arial"/>
+                <w:lang w:val="fr-FR"/>
+              </w:rPr>
+            </w:pPr>
+            <w:r>
+              <w:rPr>
+                <w:rFonts w:ascii="Arial" w:hAnsi="Arial" w:cs="Arial"/>
+                <w:lang w:val="fr-FR"/>
+              </w:rPr>
+              <w:t>1.5</w:t>
+            </w:r>
+          </w:p>
+        </w:tc>
+        <w:tc>
+          <w:tcPr>
+            <w:tcW w:w="3744" w:type="dxa"/>
+            <w:tcBorders>
+              <w:top w:val="single" w:sz="6" w:space="0" w:color="auto"/>
+              <w:left w:val="single" w:sz="6" w:space="0" w:color="auto"/>
+              <w:bottom w:val="single" w:sz="6" w:space="0" w:color="auto"/>
+              <w:right w:val="single" w:sz="6" w:space="0" w:color="auto"/>
+            </w:tcBorders>
+          </w:tcPr>
+          <w:p>
+            <w:pPr>
+              <w:pStyle w:val="Tabletext"/>
+              <w:jc w:val="center"/>
+              <w:rPr>
+                <w:rFonts w:ascii="Arial" w:hAnsi="Arial" w:cs="Arial"/>
+                <w:lang w:val="fr-FR"/>
+              </w:rPr>
+            </w:pPr>
+            <w:r>
+              <w:rPr>
+                <w:rFonts w:ascii="Arial" w:hAnsi="Arial" w:cs="Arial"/>
+                <w:lang w:val="fr-FR"/>
+              </w:rPr>
+              <w:t>Correction mineu</w:t>
+            </w:r>
+            <w:r>
+              <w:rPr>
+                <w:rFonts w:ascii="Arial" w:hAnsi="Arial" w:cs="Arial"/>
+                <w:lang w:val="fr-FR"/>
+              </w:rPr>
+              <w:t>re</w:t>
+            </w:r>
+          </w:p>
+        </w:tc>
+        <w:tc>
+          <w:tcPr>
+            <w:tcW w:w="2304" w:type="dxa"/>
+            <w:tcBorders>
+              <w:top w:val="single" w:sz="6" w:space="0" w:color="auto"/>
+              <w:left w:val="single" w:sz="6" w:space="0" w:color="auto"/>
+              <w:bottom w:val="single" w:sz="6" w:space="0" w:color="auto"/>
+              <w:right w:val="single" w:sz="6" w:space="0" w:color="auto"/>
+            </w:tcBorders>
+          </w:tcPr>
+          <w:p>
+            <w:pPr>
+              <w:pStyle w:val="Tabletext"/>
+              <w:jc w:val="center"/>
+              <w:rPr>
+                <w:rFonts w:ascii="Arial" w:hAnsi="Arial" w:cs="Arial"/>
+                <w:lang w:val="fr-FR"/>
+              </w:rPr>
+            </w:pPr>
+            <w:r>
+              <w:rPr>
+                <w:rFonts w:ascii="Arial" w:hAnsi="Arial" w:cs="Arial"/>
+                <w:lang w:val="fr-FR"/>
+              </w:rPr>
+              <w:t>Yacine</w:t>
+            </w:r>
+          </w:p>
+        </w:tc>
+      </w:tr>
     </w:tbl>
     <w:p>
       <w:pPr>
@@ -1860,31 +2081,14 @@
         <w:t>s</w:t>
       </w:r>
       <w:r>
-        <w:t xml:space="preserve">, chaque thème correspond </w:t>
-      </w:r>
-      <w:proofErr w:type="spellStart"/>
-      <w:proofErr w:type="gramStart"/>
-      <w:r>
-        <w:t>a</w:t>
-      </w:r>
-      <w:proofErr w:type="spellEnd"/>
-      <w:proofErr w:type="gramEnd"/>
+        <w:t>, chaque thème correspond à</w:t>
+      </w:r>
       <w:r>
         <w:t xml:space="preserve"> une époque </w:t>
       </w:r>
-      <w:proofErr w:type="spellStart"/>
-      <w:r>
-        <w:t>ou</w:t>
-      </w:r>
-      <w:proofErr w:type="spellEnd"/>
-      <w:r>
-        <w:t xml:space="preserve"> </w:t>
-      </w:r>
-      <w:proofErr w:type="spellStart"/>
-      <w:r>
-        <w:t>a</w:t>
-      </w:r>
-      <w:proofErr w:type="spellEnd"/>
+      <w:r>
+        <w:t>où à</w:t>
+      </w:r>
       <w:r>
         <w:t xml:space="preserve"> un </w:t>
       </w:r>
@@ -1912,10 +2116,7 @@
     </w:p>
     <w:p>
       <w:r>
-        <w:t xml:space="preserve">3 </w:t>
-      </w:r>
-      <w:r>
-        <w:t>–</w:t>
+        <w:t>3 –</w:t>
       </w:r>
       <w:r>
         <w:t xml:space="preserve"> Recherche </w:t>
@@ -1953,73 +2154,111 @@
         <w:t xml:space="preserve"> </w:t>
       </w:r>
       <w:r>
-        <w:t xml:space="preserve">Mettre en place le </w:t>
+        <w:t>Concevoir</w:t>
+      </w:r>
+      <w:r>
+        <w:t xml:space="preserve"> </w:t>
+      </w:r>
+      <w:r>
+        <w:t xml:space="preserve">un </w:t>
       </w:r>
       <w:proofErr w:type="spellStart"/>
       <w:r>
-        <w:t>game</w:t>
-      </w:r>
-      <w:r>
-        <w:t>play</w:t>
+        <w:t>gameplay</w:t>
       </w:r>
       <w:proofErr w:type="spellEnd"/>
       <w:r>
+        <w:t xml:space="preserve"> simple pour </w:t>
+      </w:r>
+      <w:r>
+        <w:t>être</w:t>
+      </w:r>
+      <w:r>
+        <w:t xml:space="preserve"> accessible au plus jeune</w:t>
+      </w:r>
+      <w:r>
+        <w:t>s</w:t>
+      </w:r>
+      <w:r>
         <w:t>.</w:t>
       </w:r>
-    </w:p>
-    <w:p>
-      <w:r>
-        <w:t>5 –</w:t>
-      </w:r>
-      <w:r>
-        <w:t xml:space="preserve"> </w:t>
-      </w:r>
-      <w:r>
-        <w:t>Mettre le jeu à disposition de la communauté en tant que jeu indépendant.</w:t>
-      </w:r>
-    </w:p>
-    <w:p>
-      <w:pPr>
-        <w:pStyle w:val="Titre1"/>
-      </w:pPr>
-      <w:bookmarkStart w:id="2" w:name="_Toc415583730"/>
-      <w:r>
-        <w:t>Opportunité</w:t>
-      </w:r>
+      <w:bookmarkStart w:id="2" w:name="_GoBack"/>
       <w:bookmarkEnd w:id="2"/>
     </w:p>
     <w:p>
-      <w:pPr>
-        <w:pStyle w:val="Titre2"/>
-      </w:pPr>
-      <w:bookmarkStart w:id="3" w:name="_Toc415583731"/>
-      <w:r>
-        <w:t>Vision à plus long terme et impact sur l’existant</w:t>
+      <w:r>
+        <w:t>5 –</w:t>
+      </w:r>
+      <w:r>
+        <w:t xml:space="preserve"> </w:t>
+      </w:r>
+      <w:r>
+        <w:t>Mettre le jeu à disposition de la communauté en tant que jeu indépendant</w:t>
+      </w:r>
+      <w:r>
+        <w:t xml:space="preserve"> en le faisant héberger par une plateforme de distribution</w:t>
+      </w:r>
+      <w:r>
+        <w:t>.</w:t>
+      </w:r>
+    </w:p>
+    <w:p>
+      <w:pPr>
+        <w:pStyle w:val="Titre1"/>
+      </w:pPr>
+      <w:bookmarkStart w:id="3" w:name="_Toc415583730"/>
+      <w:r>
+        <w:t>Opportunité</w:t>
       </w:r>
       <w:bookmarkEnd w:id="3"/>
     </w:p>
     <w:p>
+      <w:pPr>
+        <w:pStyle w:val="Titre2"/>
+      </w:pPr>
+      <w:bookmarkStart w:id="4" w:name="_Toc415583731"/>
+      <w:r>
+        <w:t>Vision à plus long terme et impact sur l’existant</w:t>
+      </w:r>
+      <w:bookmarkEnd w:id="4"/>
+    </w:p>
+    <w:p/>
+    <w:p>
+      <w:r>
+        <w:t>Notre jeu s’inspire de certains éléments du jeu « </w:t>
+      </w:r>
+      <w:proofErr w:type="spellStart"/>
+      <w:r>
+        <w:t>crypt</w:t>
+      </w:r>
+      <w:proofErr w:type="spellEnd"/>
+      <w:r>
+        <w:t xml:space="preserve"> raider ».</w:t>
+      </w:r>
       <w:r>
         <w:br/>
-        <w:t>Bien qu’il existe déjà plusieurs jeux sur le thème de l’histoire, peu le font de manière ludique en permettant au joueur de « visité » les évènements.</w:t>
+      </w:r>
+      <w:r>
+        <w:br/>
+        <w:t>Bien qu’il existe déjà plusieurs jeux sur le thème de l’histoire, peu le font de manière ludique en permettant au joueur de « visit</w:t>
+      </w:r>
+      <w:r>
+        <w:t>er</w:t>
+      </w:r>
+      <w:r>
+        <w:t> » les évènements.</w:t>
       </w:r>
     </w:p>
     <w:p>
       <w:r>
-        <w:t xml:space="preserve">À long terme le jeu pourra recevoir du contenu additionnel sous la forme de nouvelles époques et événement </w:t>
-      </w:r>
-      <w:proofErr w:type="spellStart"/>
-      <w:proofErr w:type="gramStart"/>
-      <w:r>
-        <w:t>a</w:t>
-      </w:r>
-      <w:proofErr w:type="spellEnd"/>
-      <w:proofErr w:type="gramEnd"/>
+        <w:t>À long terme le jeu pourra recevoir du contenu additionnel sous la forme de nouvelles</w:t>
+      </w:r>
+      <w:r>
+        <w:t xml:space="preserve"> époques et événement à</w:t>
+      </w:r>
       <w:r>
         <w:t xml:space="preserve"> visiter.</w:t>
       </w:r>
-      <w:bookmarkStart w:id="4" w:name="_GoBack"/>
-      <w:bookmarkEnd w:id="4"/>
     </w:p>
     <w:p/>
     <w:p/>
@@ -2949,10 +3188,10 @@
         </w:numPr>
       </w:pPr>
       <w:r>
+        <w:lastRenderedPageBreak/>
         <w:t>Impossibilité de mettre le jeu sous une plateforme de distribution, ce à quoi nous devrons chercher une autre solution pour le distribuer.</w:t>
       </w:r>
     </w:p>
-    <w:p/>
     <w:sectPr>
       <w:footerReference w:type="default" r:id="rId17"/>
       <w:pgSz w:w="11906" w:h="16838"/>
@@ -3059,7 +3298,7 @@
           <w:rPr>
             <w:noProof/>
           </w:rPr>
-          <w:t>5</w:t>
+          <w:t>6</w:t>
         </w:r>
         <w:r>
           <w:rPr>
@@ -3070,27 +3309,14 @@
         <w:r>
           <w:t>/</w:t>
         </w:r>
-        <w:r>
-          <w:fldChar w:fldCharType="begin"/>
-        </w:r>
-        <w:r>
-          <w:instrText xml:space="preserve"> NUMPAGES  \* Arabic  \* MERGEFORMAT </w:instrText>
-        </w:r>
-        <w:r>
-          <w:fldChar w:fldCharType="separate"/>
-        </w:r>
-        <w:r>
-          <w:rPr>
-            <w:noProof/>
-          </w:rPr>
-          <w:t>5</w:t>
-        </w:r>
-        <w:r>
-          <w:rPr>
-            <w:noProof/>
-          </w:rPr>
-          <w:fldChar w:fldCharType="end"/>
-        </w:r>
+        <w:fldSimple w:instr=" NUMPAGES  \* Arabic  \* MERGEFORMAT ">
+          <w:r>
+            <w:rPr>
+              <w:noProof/>
+            </w:rPr>
+            <w:t>6</w:t>
+          </w:r>
+        </w:fldSimple>
       </w:p>
     </w:sdtContent>
   </w:sdt>
@@ -5943,7 +6169,7 @@
 </file>
 
 <file path=customXml/itemProps1.xml><?xml version="1.0" encoding="utf-8"?>
-<ds:datastoreItem xmlns:ds="http://schemas.openxmlformats.org/officeDocument/2006/customXml" ds:itemID="{92B24C82-F4AE-4868-8779-FF804CD4017A}">
+<ds:datastoreItem xmlns:ds="http://schemas.openxmlformats.org/officeDocument/2006/customXml" ds:itemID="{F29F2490-8569-4C21-AEAE-2CBC48D07551}">
   <ds:schemaRefs>
     <ds:schemaRef ds:uri="http://schemas.openxmlformats.org/officeDocument/2006/bibliography"/>
   </ds:schemaRefs>

</xml_diff>

<commit_message>
Make the correction of Etude d'opportunité et de faisabilité History Treasures
</commit_message>
<xml_diff>
--- a/Avant-Projet/Etude d'opportunité et de faisabilité History Treasures.docx
+++ b/Avant-Projet/Etude d'opportunité et de faisabilité History Treasures.docx
@@ -180,21 +180,12 @@
           </wp:anchor>
         </w:drawing>
       </w:r>
-      <w:proofErr w:type="spellStart"/>
       <w:r>
         <w:rPr>
           <w:rFonts w:ascii="Pristina" w:hAnsi="Pristina"/>
         </w:rPr>
-        <w:t>History</w:t>
-      </w:r>
-      <w:proofErr w:type="spellEnd"/>
-      <w:r>
-        <w:rPr>
-          <w:rFonts w:ascii="Pristina" w:hAnsi="Pristina"/>
-        </w:rPr>
-        <w:t xml:space="preserve"> </w:t>
-      </w:r>
-      <w:proofErr w:type="spellStart"/>
+        <w:t xml:space="preserve">History </w:t>
+      </w:r>
       <w:r>
         <w:rPr>
           <w:rFonts w:ascii="Pristina" w:hAnsi="Pristina"/>
@@ -207,7 +198,6 @@
         </w:rPr>
         <w:t>s</w:t>
       </w:r>
-      <w:proofErr w:type="spellEnd"/>
     </w:p>
     <w:p>
       <w:pPr>
@@ -276,34 +266,7 @@
           <w:rFonts w:eastAsiaTheme="majorEastAsia"/>
           <w:sz w:val="32"/>
         </w:rPr>
-        <w:t xml:space="preserve"> un saut dans le temps avec </w:t>
-      </w:r>
-      <w:proofErr w:type="spellStart"/>
-      <w:r>
-        <w:rPr>
-          <w:rStyle w:val="StyleTitreLatin36ptCar"/>
-          <w:rFonts w:eastAsiaTheme="majorEastAsia"/>
-          <w:sz w:val="32"/>
-        </w:rPr>
-        <w:t>History</w:t>
-      </w:r>
-      <w:proofErr w:type="spellEnd"/>
-      <w:r>
-        <w:rPr>
-          <w:rStyle w:val="StyleTitreLatin36ptCar"/>
-          <w:rFonts w:eastAsiaTheme="majorEastAsia"/>
-          <w:sz w:val="32"/>
-        </w:rPr>
-        <w:t xml:space="preserve"> </w:t>
-      </w:r>
-      <w:proofErr w:type="spellStart"/>
-      <w:r>
-        <w:rPr>
-          <w:rStyle w:val="StyleTitreLatin36ptCar"/>
-          <w:rFonts w:eastAsiaTheme="majorEastAsia"/>
-          <w:sz w:val="32"/>
-        </w:rPr>
-        <w:t>Treasure</w:t>
+        <w:t xml:space="preserve"> un saut dans le temps avec History Treasure</w:t>
       </w:r>
       <w:r>
         <w:rPr>
@@ -313,7 +276,6 @@
         </w:rPr>
         <w:t>s</w:t>
       </w:r>
-      <w:proofErr w:type="spellEnd"/>
       <w:r>
         <w:rPr>
           <w:rStyle w:val="StyleTitreLatin36ptCar"/>
@@ -473,22 +435,36 @@
           <w:sz w:val="32"/>
         </w:rPr>
       </w:pPr>
-      <w:fldSimple w:instr=" DOCPROPERTY  Title  \* MERGEFORMAT ">
-        <w:r>
-          <w:rPr>
-            <w:rStyle w:val="TitreProjetCar"/>
-            <w:szCs w:val="56"/>
-          </w:rPr>
-          <w:t>É</w:t>
-        </w:r>
-        <w:r>
-          <w:rPr>
-            <w:rStyle w:val="TitreProjetCar"/>
-            <w:szCs w:val="56"/>
-          </w:rPr>
-          <w:t>tude d'opportunité et de faisabilité</w:t>
-        </w:r>
-      </w:fldSimple>
+      <w:r>
+        <w:fldChar w:fldCharType="begin"/>
+      </w:r>
+      <w:r>
+        <w:instrText xml:space="preserve"> DOCPROPERTY  Title  \* MERGEFORMAT </w:instrText>
+      </w:r>
+      <w:r>
+        <w:fldChar w:fldCharType="separate"/>
+      </w:r>
+      <w:r>
+        <w:rPr>
+          <w:rStyle w:val="TitreProjetCar"/>
+          <w:szCs w:val="56"/>
+        </w:rPr>
+        <w:t>É</w:t>
+      </w:r>
+      <w:r>
+        <w:rPr>
+          <w:rStyle w:val="TitreProjetCar"/>
+          <w:szCs w:val="56"/>
+        </w:rPr>
+        <w:t>tude d'opportunité et de faisabilité</w:t>
+      </w:r>
+      <w:r>
+        <w:rPr>
+          <w:rStyle w:val="TitreProjetCar"/>
+          <w:szCs w:val="56"/>
+        </w:rPr>
+        <w:fldChar w:fldCharType="end"/>
+      </w:r>
     </w:p>
     <w:p>
       <w:pPr>
@@ -497,14 +473,24 @@
       <w:r>
         <w:t xml:space="preserve">Version </w:t>
       </w:r>
-      <w:fldSimple w:instr=" DOCPROPERTY  Version  \* MERGEFORMAT ">
-        <w:r>
-          <w:t>1.</w:t>
-        </w:r>
-        <w:r>
-          <w:t>5</w:t>
-        </w:r>
-      </w:fldSimple>
+      <w:r>
+        <w:fldChar w:fldCharType="begin"/>
+      </w:r>
+      <w:r>
+        <w:instrText xml:space="preserve"> DOCPROPERTY  Version  \* MERGEFORMAT </w:instrText>
+      </w:r>
+      <w:r>
+        <w:fldChar w:fldCharType="separate"/>
+      </w:r>
+      <w:r>
+        <w:t>1.</w:t>
+      </w:r>
+      <w:r>
+        <w:fldChar w:fldCharType="end"/>
+      </w:r>
+      <w:r>
+        <w:t>6</w:t>
+      </w:r>
     </w:p>
     <w:p>
       <w:pPr>
@@ -522,7 +508,7 @@
         <w:t>1</w:t>
       </w:r>
       <w:r>
-        <w:t>4</w:t>
+        <w:t>9</w:t>
       </w:r>
       <w:r>
         <w:t>/04/2016</w:t>
@@ -1401,6 +1387,127 @@
           </w:p>
         </w:tc>
       </w:tr>
+      <w:tr>
+        <w:tc>
+          <w:tcPr>
+            <w:tcW w:w="2304" w:type="dxa"/>
+            <w:tcBorders>
+              <w:top w:val="single" w:sz="6" w:space="0" w:color="auto"/>
+              <w:left w:val="single" w:sz="6" w:space="0" w:color="auto"/>
+              <w:bottom w:val="single" w:sz="6" w:space="0" w:color="auto"/>
+              <w:right w:val="single" w:sz="6" w:space="0" w:color="auto"/>
+            </w:tcBorders>
+          </w:tcPr>
+          <w:p>
+            <w:pPr>
+              <w:pStyle w:val="Tabletext"/>
+              <w:jc w:val="center"/>
+              <w:rPr>
+                <w:rFonts w:ascii="Arial" w:hAnsi="Arial" w:cs="Arial"/>
+                <w:lang w:val="fr-FR"/>
+              </w:rPr>
+            </w:pPr>
+            <w:r>
+              <w:rPr>
+                <w:rFonts w:ascii="Arial" w:hAnsi="Arial" w:cs="Arial"/>
+                <w:lang w:val="fr-FR"/>
+              </w:rPr>
+              <w:t>14/04/2016</w:t>
+            </w:r>
+          </w:p>
+        </w:tc>
+        <w:tc>
+          <w:tcPr>
+            <w:tcW w:w="1152" w:type="dxa"/>
+            <w:tcBorders>
+              <w:top w:val="single" w:sz="6" w:space="0" w:color="auto"/>
+              <w:left w:val="single" w:sz="6" w:space="0" w:color="auto"/>
+              <w:bottom w:val="single" w:sz="6" w:space="0" w:color="auto"/>
+              <w:right w:val="single" w:sz="6" w:space="0" w:color="auto"/>
+            </w:tcBorders>
+          </w:tcPr>
+          <w:p>
+            <w:pPr>
+              <w:pStyle w:val="Tabletext"/>
+              <w:jc w:val="center"/>
+              <w:rPr>
+                <w:rFonts w:ascii="Arial" w:hAnsi="Arial" w:cs="Arial"/>
+                <w:lang w:val="fr-FR"/>
+              </w:rPr>
+            </w:pPr>
+            <w:r>
+              <w:rPr>
+                <w:rFonts w:ascii="Arial" w:hAnsi="Arial" w:cs="Arial"/>
+                <w:lang w:val="fr-FR"/>
+              </w:rPr>
+              <w:t>1.6</w:t>
+            </w:r>
+          </w:p>
+        </w:tc>
+        <w:tc>
+          <w:tcPr>
+            <w:tcW w:w="3744" w:type="dxa"/>
+            <w:tcBorders>
+              <w:top w:val="single" w:sz="6" w:space="0" w:color="auto"/>
+              <w:left w:val="single" w:sz="6" w:space="0" w:color="auto"/>
+              <w:bottom w:val="single" w:sz="6" w:space="0" w:color="auto"/>
+              <w:right w:val="single" w:sz="6" w:space="0" w:color="auto"/>
+            </w:tcBorders>
+          </w:tcPr>
+          <w:p>
+            <w:pPr>
+              <w:pStyle w:val="Tabletext"/>
+              <w:jc w:val="center"/>
+              <w:rPr>
+                <w:rFonts w:ascii="Arial" w:hAnsi="Arial" w:cs="Arial"/>
+                <w:lang w:val="fr-FR"/>
+              </w:rPr>
+            </w:pPr>
+            <w:r>
+              <w:rPr>
+                <w:rFonts w:ascii="Arial" w:hAnsi="Arial" w:cs="Arial"/>
+                <w:lang w:val="fr-FR"/>
+              </w:rPr>
+              <w:t xml:space="preserve">Correction </w:t>
+            </w:r>
+            <w:r>
+              <w:rPr>
+                <w:rFonts w:ascii="Arial" w:hAnsi="Arial" w:cs="Arial"/>
+                <w:lang w:val="fr-FR"/>
+              </w:rPr>
+              <w:t>diverse</w:t>
+            </w:r>
+          </w:p>
+        </w:tc>
+        <w:tc>
+          <w:tcPr>
+            <w:tcW w:w="2304" w:type="dxa"/>
+            <w:tcBorders>
+              <w:top w:val="single" w:sz="6" w:space="0" w:color="auto"/>
+              <w:left w:val="single" w:sz="6" w:space="0" w:color="auto"/>
+              <w:bottom w:val="single" w:sz="6" w:space="0" w:color="auto"/>
+              <w:right w:val="single" w:sz="6" w:space="0" w:color="auto"/>
+            </w:tcBorders>
+          </w:tcPr>
+          <w:p>
+            <w:pPr>
+              <w:pStyle w:val="Tabletext"/>
+              <w:jc w:val="center"/>
+              <w:rPr>
+                <w:rFonts w:ascii="Arial" w:hAnsi="Arial" w:cs="Arial"/>
+                <w:lang w:val="fr-FR"/>
+              </w:rPr>
+            </w:pPr>
+            <w:r>
+              <w:rPr>
+                <w:rFonts w:ascii="Arial" w:hAnsi="Arial" w:cs="Arial"/>
+                <w:lang w:val="fr-FR"/>
+              </w:rPr>
+              <w:t>Yacine</w:t>
+            </w:r>
+          </w:p>
+        </w:tc>
+      </w:tr>
     </w:tbl>
     <w:p>
       <w:pPr>
@@ -2030,7 +2137,25 @@
         <w:t>en 2D isométrique</w:t>
       </w:r>
       <w:r>
-        <w:t xml:space="preserve"> (jeu vu de plongée, la perspective est donnée par les représentations 2D des éléments)</w:t>
+        <w:t xml:space="preserve"> (</w:t>
+      </w:r>
+      <w:r>
+        <w:t xml:space="preserve">voir </w:t>
+      </w:r>
+      <w:r>
+        <w:t>sp</w:t>
+      </w:r>
+      <w:r>
+        <w:t>é</w:t>
+      </w:r>
+      <w:r>
+        <w:t>cifications</w:t>
+      </w:r>
+      <w:r>
+        <w:t xml:space="preserve"> pour plus de détails</w:t>
+      </w:r>
+      <w:r>
+        <w:t>)</w:t>
       </w:r>
       <w:r>
         <w:t xml:space="preserve"> </w:t>
@@ -2058,10 +2183,10 @@
         <w:t xml:space="preserve">1 </w:t>
       </w:r>
       <w:r>
-        <w:t>– Mettre au point une interface claire</w:t>
-      </w:r>
-      <w:r>
-        <w:t xml:space="preserve"> permettant au joueur d’avoir les informations importantes sur l’écran de jeu</w:t>
+        <w:t xml:space="preserve">– Mettre au point une interface </w:t>
+      </w:r>
+      <w:r>
+        <w:t>permettant au joueur d’avoir les informations importantes sur l’écran de jeu</w:t>
       </w:r>
       <w:r>
         <w:t xml:space="preserve">. </w:t>
@@ -2116,78 +2241,44 @@
     </w:p>
     <w:p>
       <w:r>
-        <w:t>3 –</w:t>
-      </w:r>
-      <w:r>
-        <w:t xml:space="preserve"> Recherche </w:t>
-      </w:r>
-      <w:r>
-        <w:t>d’</w:t>
-      </w:r>
-      <w:r>
-        <w:t>élé</w:t>
-      </w:r>
-      <w:r>
-        <w:t xml:space="preserve">ments </w:t>
-      </w:r>
-      <w:r>
-        <w:t>historique</w:t>
-      </w:r>
-      <w:r>
-        <w:t>s</w:t>
-      </w:r>
-      <w:r>
-        <w:t xml:space="preserve"> afin</w:t>
-      </w:r>
-      <w:r>
-        <w:t xml:space="preserve"> de les </w:t>
-      </w:r>
-      <w:r>
-        <w:t>intégrer au sein du jeu.</w:t>
+        <w:t>3</w:t>
+      </w:r>
+      <w:r>
+        <w:t xml:space="preserve"> –</w:t>
+      </w:r>
+      <w:r>
+        <w:t xml:space="preserve"> </w:t>
+      </w:r>
+      <w:r>
+        <w:t>Concevoir</w:t>
+      </w:r>
+      <w:r>
+        <w:t xml:space="preserve"> </w:t>
+      </w:r>
+      <w:r>
+        <w:t>un gameplay</w:t>
+      </w:r>
+      <w:r>
+        <w:t xml:space="preserve"> simple pour </w:t>
+      </w:r>
+      <w:r>
+        <w:t>être</w:t>
+      </w:r>
+      <w:r>
+        <w:t xml:space="preserve"> accessible au plus jeune</w:t>
+      </w:r>
+      <w:r>
+        <w:t>.</w:t>
       </w:r>
     </w:p>
     <w:p>
       <w:r>
-        <w:t>4 –</w:t>
-      </w:r>
-      <w:r>
-        <w:t xml:space="preserve"> </w:t>
-      </w:r>
-      <w:r>
-        <w:t>Concevoir</w:t>
-      </w:r>
-      <w:r>
-        <w:t xml:space="preserve"> </w:t>
-      </w:r>
-      <w:r>
-        <w:t xml:space="preserve">un </w:t>
-      </w:r>
-      <w:proofErr w:type="spellStart"/>
-      <w:r>
-        <w:t>gameplay</w:t>
-      </w:r>
-      <w:proofErr w:type="spellEnd"/>
-      <w:r>
-        <w:t xml:space="preserve"> simple pour </w:t>
-      </w:r>
-      <w:r>
-        <w:t>être</w:t>
-      </w:r>
-      <w:r>
-        <w:t xml:space="preserve"> accessible au plus jeune</w:t>
-      </w:r>
-      <w:r>
-        <w:t>s</w:t>
-      </w:r>
-      <w:r>
-        <w:t>.</w:t>
+        <w:t>4</w:t>
       </w:r>
       <w:bookmarkStart w:id="2" w:name="_GoBack"/>
       <w:bookmarkEnd w:id="2"/>
-    </w:p>
-    <w:p>
-      <w:r>
-        <w:t>5 –</w:t>
+      <w:r>
+        <w:t xml:space="preserve"> –</w:t>
       </w:r>
       <w:r>
         <w:t xml:space="preserve"> </w:t>
@@ -2225,15 +2316,19 @@
     <w:p/>
     <w:p>
       <w:r>
-        <w:t>Notre jeu s’inspire de certains éléments du jeu « </w:t>
-      </w:r>
-      <w:proofErr w:type="spellStart"/>
-      <w:r>
-        <w:t>crypt</w:t>
-      </w:r>
-      <w:proofErr w:type="spellEnd"/>
-      <w:r>
-        <w:t xml:space="preserve"> raider ».</w:t>
+        <w:t>Notre jeu s’inspire de certains éléments du jeu « crypt raider »</w:t>
+      </w:r>
+      <w:r>
+        <w:t>, comme dans ce dernier les joueurs doi</w:t>
+      </w:r>
+      <w:r>
+        <w:t>vent</w:t>
+      </w:r>
+      <w:r>
+        <w:t xml:space="preserve"> se déplacer dans un labyrinthe en résolvant des énigmes pour accéder à la sortie et passer au niveau suivant</w:t>
+      </w:r>
+      <w:r>
+        <w:t>.</w:t>
       </w:r>
       <w:r>
         <w:br/>
@@ -2246,7 +2341,26 @@
         <w:t>er</w:t>
       </w:r>
       <w:r>
-        <w:t> » les évènements.</w:t>
+        <w:t> » le</w:t>
+      </w:r>
+      <w:r>
+        <w:t>s évènements, la plupart sont sous la forme de quizz.</w:t>
+      </w:r>
+      <w:r>
+        <w:br/>
+        <w:t>Le site jeuxpedago.com propose par exemple des mini jeu</w:t>
+      </w:r>
+      <w:r>
+        <w:t xml:space="preserve">x </w:t>
+      </w:r>
+      <w:r>
+        <w:t>sur le thème de l’histoire</w:t>
+      </w:r>
+      <w:r>
+        <w:t xml:space="preserve">, </w:t>
+      </w:r>
+      <w:r>
+        <w:t>mais uniquement sous la forme de quizz.</w:t>
       </w:r>
     </w:p>
     <w:p>
@@ -2264,17 +2378,13 @@
     <w:p/>
     <w:p/>
     <w:p/>
-    <w:p/>
-    <w:p/>
-    <w:p/>
-    <w:p/>
-    <w:p/>
     <w:p>
       <w:pPr>
         <w:pStyle w:val="Titre2"/>
       </w:pPr>
       <w:bookmarkStart w:id="5" w:name="_Toc415583732"/>
       <w:r>
+        <w:lastRenderedPageBreak/>
         <w:t>S.W.O.T.</w:t>
       </w:r>
       <w:bookmarkEnd w:id="5"/>
@@ -2322,7 +2432,6 @@
                 <w:lang w:eastAsia="fr-FR"/>
               </w:rPr>
             </w:pPr>
-            <w:proofErr w:type="spellStart"/>
             <w:r>
               <w:rPr>
                 <w:rFonts w:ascii="Calibri" w:eastAsia="Times New Roman" w:hAnsi="Calibri" w:cs="Times New Roman"/>
@@ -2331,7 +2440,6 @@
               </w:rPr>
               <w:t>Strenght</w:t>
             </w:r>
-            <w:proofErr w:type="spellEnd"/>
           </w:p>
         </w:tc>
         <w:tc>
@@ -2359,7 +2467,6 @@
                 <w:lang w:eastAsia="fr-FR"/>
               </w:rPr>
             </w:pPr>
-            <w:proofErr w:type="spellStart"/>
             <w:r>
               <w:rPr>
                 <w:rFonts w:ascii="Calibri" w:eastAsia="Times New Roman" w:hAnsi="Calibri" w:cs="Times New Roman"/>
@@ -2368,7 +2475,6 @@
               </w:rPr>
               <w:t>Weaknesses</w:t>
             </w:r>
-            <w:proofErr w:type="spellEnd"/>
           </w:p>
         </w:tc>
       </w:tr>
@@ -2713,7 +2819,6 @@
                 <w:lang w:eastAsia="fr-FR"/>
               </w:rPr>
             </w:pPr>
-            <w:proofErr w:type="spellStart"/>
             <w:r>
               <w:rPr>
                 <w:rFonts w:ascii="Calibri" w:eastAsia="Times New Roman" w:hAnsi="Calibri" w:cs="Times New Roman"/>
@@ -2722,7 +2827,6 @@
               </w:rPr>
               <w:t>Opportunities</w:t>
             </w:r>
-            <w:proofErr w:type="spellEnd"/>
           </w:p>
         </w:tc>
         <w:tc>
@@ -2750,7 +2854,6 @@
                 <w:lang w:eastAsia="fr-FR"/>
               </w:rPr>
             </w:pPr>
-            <w:proofErr w:type="spellStart"/>
             <w:r>
               <w:rPr>
                 <w:rFonts w:ascii="Calibri" w:eastAsia="Times New Roman" w:hAnsi="Calibri" w:cs="Times New Roman"/>
@@ -2775,7 +2878,6 @@
               </w:rPr>
               <w:t>reats</w:t>
             </w:r>
-            <w:proofErr w:type="spellEnd"/>
           </w:p>
         </w:tc>
       </w:tr>
@@ -3077,6 +3179,51 @@
       <w:r>
         <w:t>s.</w:t>
       </w:r>
+      <w:r>
+        <w:br/>
+        <w:t xml:space="preserve">Le site </w:t>
+      </w:r>
+      <w:hyperlink r:id="rId17" w:history="1">
+        <w:r>
+          <w:rPr>
+            <w:rStyle w:val="Lienhypertexte"/>
+          </w:rPr>
+          <w:t>http://jeux.developpez.com/medias/</w:t>
+        </w:r>
+      </w:hyperlink>
+      <w:r>
+        <w:t xml:space="preserve"> référence de nombreuse</w:t>
+      </w:r>
+      <w:r>
+        <w:t xml:space="preserve">s </w:t>
+      </w:r>
+      <w:r>
+        <w:t>base</w:t>
+      </w:r>
+      <w:r>
+        <w:t xml:space="preserve">s </w:t>
+      </w:r>
+      <w:r>
+        <w:t>de ressources libre</w:t>
+      </w:r>
+      <w:r>
+        <w:t xml:space="preserve">s </w:t>
+      </w:r>
+      <w:r>
+        <w:t>de droits et dans différents domaine</w:t>
+      </w:r>
+      <w:r>
+        <w:t xml:space="preserve">s </w:t>
+      </w:r>
+      <w:r>
+        <w:t>(son, 2D,3D</w:t>
+      </w:r>
+      <w:r>
+        <w:t xml:space="preserve">, </w:t>
+      </w:r>
+      <w:r>
+        <w:t>etc).</w:t>
+      </w:r>
     </w:p>
     <w:p>
       <w:r>
@@ -3150,15 +3297,7 @@
         </w:numPr>
       </w:pPr>
       <w:r>
-        <w:t xml:space="preserve">Le </w:t>
-      </w:r>
-      <w:proofErr w:type="spellStart"/>
-      <w:r>
-        <w:t>game</w:t>
-      </w:r>
-      <w:proofErr w:type="spellEnd"/>
-      <w:r>
-        <w:t xml:space="preserve"> design du jeu puisque personne n’</w:t>
+        <w:t>Le game design du jeu puisque personne n’</w:t>
       </w:r>
       <w:r>
         <w:t>a de réelle</w:t>
@@ -3188,12 +3327,23 @@
         </w:numPr>
       </w:pPr>
       <w:r>
-        <w:lastRenderedPageBreak/>
         <w:t>Impossibilité de mettre le jeu sous une plateforme de distribution, ce à quoi nous devrons chercher une autre solution pour le distribuer.</w:t>
+      </w:r>
+    </w:p>
+    <w:p>
+      <w:pPr>
+        <w:pStyle w:val="Paragraphedeliste"/>
+        <w:numPr>
+          <w:ilvl w:val="0"/>
+          <w:numId w:val="13"/>
+        </w:numPr>
+      </w:pPr>
+      <w:r>
+        <w:t>En cas de désintérêt de la communauté, il faudra étudier les retours des joueurs pour connaitre les pistes d’améliorations possibles.</w:t>
       </w:r>
     </w:p>
     <w:sectPr>
-      <w:footerReference w:type="default" r:id="rId17"/>
+      <w:footerReference w:type="default" r:id="rId18"/>
       <w:pgSz w:w="11906" w:h="16838"/>
       <w:pgMar w:top="1417" w:right="1417" w:bottom="1417" w:left="1417" w:header="708" w:footer="708" w:gutter="0"/>
       <w:cols w:space="708"/>
@@ -3298,7 +3448,7 @@
           <w:rPr>
             <w:noProof/>
           </w:rPr>
-          <w:t>6</w:t>
+          <w:t>4</w:t>
         </w:r>
         <w:r>
           <w:rPr>
@@ -3309,14 +3459,27 @@
         <w:r>
           <w:t>/</w:t>
         </w:r>
-        <w:fldSimple w:instr=" NUMPAGES  \* Arabic  \* MERGEFORMAT ">
-          <w:r>
-            <w:rPr>
-              <w:noProof/>
-            </w:rPr>
-            <w:t>6</w:t>
-          </w:r>
-        </w:fldSimple>
+        <w:r>
+          <w:fldChar w:fldCharType="begin"/>
+        </w:r>
+        <w:r>
+          <w:instrText xml:space="preserve"> NUMPAGES  \* Arabic  \* MERGEFORMAT </w:instrText>
+        </w:r>
+        <w:r>
+          <w:fldChar w:fldCharType="separate"/>
+        </w:r>
+        <w:r>
+          <w:rPr>
+            <w:noProof/>
+          </w:rPr>
+          <w:t>5</w:t>
+        </w:r>
+        <w:r>
+          <w:rPr>
+            <w:noProof/>
+          </w:rPr>
+          <w:fldChar w:fldCharType="end"/>
+        </w:r>
       </w:p>
     </w:sdtContent>
   </w:sdt>
@@ -5449,7 +5612,6 @@
   <w:style w:type="character" w:default="1" w:styleId="Policepardfaut">
     <w:name w:val="Default Paragraph Font"/>
     <w:uiPriority w:val="1"/>
-    <w:semiHidden/>
     <w:unhideWhenUsed/>
   </w:style>
   <w:style w:type="table" w:default="1" w:styleId="TableauNormal">
@@ -6169,7 +6331,7 @@
 </file>
 
 <file path=customXml/itemProps1.xml><?xml version="1.0" encoding="utf-8"?>
-<ds:datastoreItem xmlns:ds="http://schemas.openxmlformats.org/officeDocument/2006/customXml" ds:itemID="{F29F2490-8569-4C21-AEAE-2CBC48D07551}">
+<ds:datastoreItem xmlns:ds="http://schemas.openxmlformats.org/officeDocument/2006/customXml" ds:itemID="{EE60D8EA-1D96-43A0-BD6E-71AE3A09AD21}">
   <ds:schemaRefs>
     <ds:schemaRef ds:uri="http://schemas.openxmlformats.org/officeDocument/2006/bibliography"/>
   </ds:schemaRefs>

</xml_diff>

<commit_message>
Made some corrections of Etude d'opportunité et de faisabilité History Treasures
Add link for distribution plateforme
</commit_message>
<xml_diff>
--- a/Avant-Projet/Etude d'opportunité et de faisabilité History Treasures.docx
+++ b/Avant-Projet/Etude d'opportunité et de faisabilité History Treasures.docx
@@ -11,7 +11,6 @@
       <w:r>
         <w:rPr>
           <w:noProof/>
-          <w:lang w:eastAsia="ja-JP"/>
         </w:rPr>
         <w:drawing>
           <wp:anchor distT="0" distB="0" distL="114300" distR="114300" simplePos="0" relativeHeight="251658240" behindDoc="1" locked="0" layoutInCell="1" allowOverlap="1" wp14:anchorId="2CA02D56" wp14:editId="17F80B5F">
@@ -106,7 +105,6 @@
         <w:rPr>
           <w:rFonts w:ascii="Pristina" w:hAnsi="Pristina"/>
           <w:noProof/>
-          <w:lang w:eastAsia="ja-JP"/>
         </w:rPr>
         <w:drawing>
           <wp:anchor distT="0" distB="0" distL="114300" distR="114300" simplePos="0" relativeHeight="251660288" behindDoc="1" locked="0" layoutInCell="1" allowOverlap="1" wp14:anchorId="065A4414" wp14:editId="4FF25A4D">
@@ -180,12 +178,21 @@
           </wp:anchor>
         </w:drawing>
       </w:r>
+      <w:proofErr w:type="spellStart"/>
       <w:r>
         <w:rPr>
           <w:rFonts w:ascii="Pristina" w:hAnsi="Pristina"/>
         </w:rPr>
-        <w:t xml:space="preserve">History </w:t>
-      </w:r>
+        <w:t>History</w:t>
+      </w:r>
+      <w:proofErr w:type="spellEnd"/>
+      <w:r>
+        <w:rPr>
+          <w:rFonts w:ascii="Pristina" w:hAnsi="Pristina"/>
+        </w:rPr>
+        <w:t xml:space="preserve"> </w:t>
+      </w:r>
+      <w:proofErr w:type="spellStart"/>
       <w:r>
         <w:rPr>
           <w:rFonts w:ascii="Pristina" w:hAnsi="Pristina"/>
@@ -198,6 +205,7 @@
         </w:rPr>
         <w:t>s</w:t>
       </w:r>
+      <w:proofErr w:type="spellEnd"/>
     </w:p>
     <w:p>
       <w:pPr>
@@ -266,7 +274,34 @@
           <w:rFonts w:eastAsiaTheme="majorEastAsia"/>
           <w:sz w:val="32"/>
         </w:rPr>
-        <w:t xml:space="preserve"> un saut dans le temps avec History Treasure</w:t>
+        <w:t xml:space="preserve"> un saut dans le temps avec </w:t>
+      </w:r>
+      <w:proofErr w:type="spellStart"/>
+      <w:r>
+        <w:rPr>
+          <w:rStyle w:val="StyleTitreLatin36ptCar"/>
+          <w:rFonts w:eastAsiaTheme="majorEastAsia"/>
+          <w:sz w:val="32"/>
+        </w:rPr>
+        <w:t>History</w:t>
+      </w:r>
+      <w:proofErr w:type="spellEnd"/>
+      <w:r>
+        <w:rPr>
+          <w:rStyle w:val="StyleTitreLatin36ptCar"/>
+          <w:rFonts w:eastAsiaTheme="majorEastAsia"/>
+          <w:sz w:val="32"/>
+        </w:rPr>
+        <w:t xml:space="preserve"> </w:t>
+      </w:r>
+      <w:proofErr w:type="spellStart"/>
+      <w:r>
+        <w:rPr>
+          <w:rStyle w:val="StyleTitreLatin36ptCar"/>
+          <w:rFonts w:eastAsiaTheme="majorEastAsia"/>
+          <w:sz w:val="32"/>
+        </w:rPr>
+        <w:t>Treasure</w:t>
       </w:r>
       <w:r>
         <w:rPr>
@@ -276,6 +311,7 @@
         </w:rPr>
         <w:t>s</w:t>
       </w:r>
+      <w:proofErr w:type="spellEnd"/>
       <w:r>
         <w:rPr>
           <w:rStyle w:val="StyleTitreLatin36ptCar"/>
@@ -435,36 +471,22 @@
           <w:sz w:val="32"/>
         </w:rPr>
       </w:pPr>
-      <w:r>
-        <w:fldChar w:fldCharType="begin"/>
-      </w:r>
-      <w:r>
-        <w:instrText xml:space="preserve"> DOCPROPERTY  Title  \* MERGEFORMAT </w:instrText>
-      </w:r>
-      <w:r>
-        <w:fldChar w:fldCharType="separate"/>
-      </w:r>
-      <w:r>
-        <w:rPr>
-          <w:rStyle w:val="TitreProjetCar"/>
-          <w:szCs w:val="56"/>
-        </w:rPr>
-        <w:t>É</w:t>
-      </w:r>
-      <w:r>
-        <w:rPr>
-          <w:rStyle w:val="TitreProjetCar"/>
-          <w:szCs w:val="56"/>
-        </w:rPr>
-        <w:t>tude d'opportunité et de faisabilité</w:t>
-      </w:r>
-      <w:r>
-        <w:rPr>
-          <w:rStyle w:val="TitreProjetCar"/>
-          <w:szCs w:val="56"/>
-        </w:rPr>
-        <w:fldChar w:fldCharType="end"/>
-      </w:r>
+      <w:fldSimple w:instr=" DOCPROPERTY  Title  \* MERGEFORMAT ">
+        <w:r>
+          <w:rPr>
+            <w:rStyle w:val="TitreProjetCar"/>
+            <w:szCs w:val="56"/>
+          </w:rPr>
+          <w:t>É</w:t>
+        </w:r>
+        <w:r>
+          <w:rPr>
+            <w:rStyle w:val="TitreProjetCar"/>
+            <w:szCs w:val="56"/>
+          </w:rPr>
+          <w:t>tude d'opportunité et de faisabilité</w:t>
+        </w:r>
+      </w:fldSimple>
     </w:p>
     <w:p>
       <w:pPr>
@@ -473,23 +495,13 @@
       <w:r>
         <w:t xml:space="preserve">Version </w:t>
       </w:r>
-      <w:r>
-        <w:fldChar w:fldCharType="begin"/>
-      </w:r>
-      <w:r>
-        <w:instrText xml:space="preserve"> DOCPROPERTY  Version  \* MERGEFORMAT </w:instrText>
-      </w:r>
-      <w:r>
-        <w:fldChar w:fldCharType="separate"/>
-      </w:r>
-      <w:r>
-        <w:t>1.</w:t>
-      </w:r>
-      <w:r>
-        <w:fldChar w:fldCharType="end"/>
-      </w:r>
-      <w:r>
-        <w:t>6</w:t>
+      <w:fldSimple w:instr=" DOCPROPERTY  Version  \* MERGEFORMAT ">
+        <w:r>
+          <w:t>1.</w:t>
+        </w:r>
+      </w:fldSimple>
+      <w:r>
+        <w:t>7</w:t>
       </w:r>
     </w:p>
     <w:p>
@@ -505,10 +517,7 @@
         <w:jc w:val="center"/>
       </w:pPr>
       <w:r>
-        <w:t>1</w:t>
-      </w:r>
-      <w:r>
-        <w:t>9</w:t>
+        <w:t>22</w:t>
       </w:r>
       <w:r>
         <w:t>/04/2016</w:t>
@@ -518,12 +527,6 @@
       <w:pPr>
         <w:jc w:val="center"/>
         <w:sectPr>
-          <w:headerReference w:type="even" r:id="rId10"/>
-          <w:headerReference w:type="default" r:id="rId11"/>
-          <w:footerReference w:type="even" r:id="rId12"/>
-          <w:footerReference w:type="default" r:id="rId13"/>
-          <w:headerReference w:type="first" r:id="rId14"/>
-          <w:footerReference w:type="first" r:id="rId15"/>
           <w:pgSz w:w="11906" w:h="16838"/>
           <w:pgMar w:top="1134" w:right="1418" w:bottom="1134" w:left="1418" w:header="567" w:footer="567" w:gutter="0"/>
           <w:cols w:space="720"/>
@@ -1508,6 +1511,120 @@
           </w:p>
         </w:tc>
       </w:tr>
+      <w:tr>
+        <w:tc>
+          <w:tcPr>
+            <w:tcW w:w="2304" w:type="dxa"/>
+            <w:tcBorders>
+              <w:top w:val="single" w:sz="6" w:space="0" w:color="auto"/>
+              <w:left w:val="single" w:sz="6" w:space="0" w:color="auto"/>
+              <w:bottom w:val="single" w:sz="6" w:space="0" w:color="auto"/>
+              <w:right w:val="single" w:sz="6" w:space="0" w:color="auto"/>
+            </w:tcBorders>
+          </w:tcPr>
+          <w:p>
+            <w:pPr>
+              <w:pStyle w:val="Tabletext"/>
+              <w:jc w:val="center"/>
+              <w:rPr>
+                <w:rFonts w:ascii="Arial" w:hAnsi="Arial" w:cs="Arial"/>
+                <w:lang w:val="fr-FR"/>
+              </w:rPr>
+            </w:pPr>
+            <w:r>
+              <w:rPr>
+                <w:rFonts w:ascii="Arial" w:hAnsi="Arial" w:cs="Arial"/>
+                <w:lang w:val="fr-FR"/>
+              </w:rPr>
+              <w:t>14/04/2016</w:t>
+            </w:r>
+          </w:p>
+        </w:tc>
+        <w:tc>
+          <w:tcPr>
+            <w:tcW w:w="1152" w:type="dxa"/>
+            <w:tcBorders>
+              <w:top w:val="single" w:sz="6" w:space="0" w:color="auto"/>
+              <w:left w:val="single" w:sz="6" w:space="0" w:color="auto"/>
+              <w:bottom w:val="single" w:sz="6" w:space="0" w:color="auto"/>
+              <w:right w:val="single" w:sz="6" w:space="0" w:color="auto"/>
+            </w:tcBorders>
+          </w:tcPr>
+          <w:p>
+            <w:pPr>
+              <w:pStyle w:val="Tabletext"/>
+              <w:jc w:val="center"/>
+              <w:rPr>
+                <w:rFonts w:ascii="Arial" w:hAnsi="Arial" w:cs="Arial"/>
+                <w:lang w:val="fr-FR"/>
+              </w:rPr>
+            </w:pPr>
+            <w:r>
+              <w:rPr>
+                <w:rFonts w:ascii="Arial" w:hAnsi="Arial" w:cs="Arial"/>
+                <w:lang w:val="fr-FR"/>
+              </w:rPr>
+              <w:t>1.7</w:t>
+            </w:r>
+          </w:p>
+        </w:tc>
+        <w:tc>
+          <w:tcPr>
+            <w:tcW w:w="3744" w:type="dxa"/>
+            <w:tcBorders>
+              <w:top w:val="single" w:sz="6" w:space="0" w:color="auto"/>
+              <w:left w:val="single" w:sz="6" w:space="0" w:color="auto"/>
+              <w:bottom w:val="single" w:sz="6" w:space="0" w:color="auto"/>
+              <w:right w:val="single" w:sz="6" w:space="0" w:color="auto"/>
+            </w:tcBorders>
+          </w:tcPr>
+          <w:p>
+            <w:pPr>
+              <w:pStyle w:val="Tabletext"/>
+              <w:jc w:val="center"/>
+              <w:rPr>
+                <w:rFonts w:ascii="Arial" w:hAnsi="Arial" w:cs="Arial"/>
+                <w:lang w:val="fr-FR"/>
+              </w:rPr>
+            </w:pPr>
+            <w:r>
+              <w:rPr>
+                <w:rFonts w:ascii="Arial" w:hAnsi="Arial" w:cs="Arial"/>
+                <w:lang w:val="fr-FR"/>
+              </w:rPr>
+              <w:t>Relecture et modifications</w:t>
+            </w:r>
+          </w:p>
+        </w:tc>
+        <w:tc>
+          <w:tcPr>
+            <w:tcW w:w="2304" w:type="dxa"/>
+            <w:tcBorders>
+              <w:top w:val="single" w:sz="6" w:space="0" w:color="auto"/>
+              <w:left w:val="single" w:sz="6" w:space="0" w:color="auto"/>
+              <w:bottom w:val="single" w:sz="6" w:space="0" w:color="auto"/>
+              <w:right w:val="single" w:sz="6" w:space="0" w:color="auto"/>
+            </w:tcBorders>
+          </w:tcPr>
+          <w:p>
+            <w:pPr>
+              <w:pStyle w:val="Tabletext"/>
+              <w:jc w:val="center"/>
+              <w:rPr>
+                <w:rFonts w:ascii="Arial" w:hAnsi="Arial" w:cs="Arial"/>
+                <w:lang w:val="fr-FR"/>
+              </w:rPr>
+            </w:pPr>
+            <w:r>
+              <w:rPr>
+                <w:rFonts w:ascii="Arial" w:hAnsi="Arial" w:cs="Arial"/>
+                <w:lang w:val="fr-FR"/>
+              </w:rPr>
+              <w:t>Julie</w:t>
+            </w:r>
+          </w:p>
+        </w:tc>
+      </w:tr>
     </w:tbl>
     <w:p>
       <w:pPr>
@@ -1595,7 +1712,7 @@
             <w:noProof/>
             <w:webHidden/>
           </w:rPr>
-          <w:t>3</w:t>
+          <w:t>4</w:t>
         </w:r>
         <w:r>
           <w:rPr>
@@ -1665,7 +1782,7 @@
             <w:noProof/>
             <w:webHidden/>
           </w:rPr>
-          <w:t>3</w:t>
+          <w:t>4</w:t>
         </w:r>
         <w:r>
           <w:rPr>
@@ -1735,7 +1852,7 @@
             <w:noProof/>
             <w:webHidden/>
           </w:rPr>
-          <w:t>3</w:t>
+          <w:t>4</w:t>
         </w:r>
         <w:r>
           <w:rPr>
@@ -1805,7 +1922,7 @@
             <w:noProof/>
             <w:webHidden/>
           </w:rPr>
-          <w:t>3</w:t>
+          <w:t>4</w:t>
         </w:r>
         <w:r>
           <w:rPr>
@@ -1875,7 +1992,7 @@
             <w:noProof/>
             <w:webHidden/>
           </w:rPr>
-          <w:t>3</w:t>
+          <w:t>5</w:t>
         </w:r>
         <w:r>
           <w:rPr>
@@ -1945,7 +2062,7 @@
             <w:noProof/>
             <w:webHidden/>
           </w:rPr>
-          <w:t>3</w:t>
+          <w:t>5</w:t>
         </w:r>
         <w:r>
           <w:rPr>
@@ -2015,7 +2132,7 @@
             <w:noProof/>
             <w:webHidden/>
           </w:rPr>
-          <w:t>4</w:t>
+          <w:t>6</w:t>
         </w:r>
         <w:r>
           <w:rPr>
@@ -2085,7 +2202,7 @@
             <w:noProof/>
             <w:webHidden/>
           </w:rPr>
-          <w:t>4</w:t>
+          <w:t>6</w:t>
         </w:r>
         <w:r>
           <w:rPr>
@@ -2096,17 +2213,28 @@
         </w:r>
       </w:hyperlink>
     </w:p>
-    <w:p/>
     <w:p>
       <w:pPr>
+        <w:rPr>
+          <w:noProof/>
+        </w:rPr>
+      </w:pPr>
+    </w:p>
+    <w:p>
+      <w:pPr>
+        <w:rPr>
+          <w:noProof/>
+        </w:rPr>
         <w:sectPr>
-          <w:footerReference w:type="default" r:id="rId16"/>
+          <w:footerReference w:type="default" r:id="rId10"/>
           <w:pgSz w:w="11906" w:h="16838"/>
           <w:pgMar w:top="1417" w:right="1417" w:bottom="1417" w:left="1417" w:header="708" w:footer="708" w:gutter="0"/>
           <w:cols w:space="708"/>
           <w:docGrid w:linePitch="360"/>
         </w:sectPr>
       </w:pPr>
+      <w:bookmarkStart w:id="0" w:name="_GoBack"/>
+      <w:bookmarkEnd w:id="0"/>
     </w:p>
     <w:p>
       <w:pPr>
@@ -2116,156 +2244,124 @@
         <w:lastRenderedPageBreak/>
         <w:fldChar w:fldCharType="end"/>
       </w:r>
-      <w:bookmarkStart w:id="0" w:name="_Toc415583728"/>
+      <w:bookmarkStart w:id="1" w:name="_Toc415583728"/>
       <w:r>
         <w:t>Mission</w:t>
-      </w:r>
-      <w:bookmarkEnd w:id="0"/>
-    </w:p>
-    <w:p/>
-    <w:p>
-      <w:r>
-        <w:t xml:space="preserve">Proposer </w:t>
-      </w:r>
-      <w:r>
-        <w:t xml:space="preserve">et développer </w:t>
-      </w:r>
-      <w:r>
-        <w:t xml:space="preserve">un jeu </w:t>
-      </w:r>
-      <w:r>
-        <w:t>en 2D isométrique</w:t>
-      </w:r>
-      <w:r>
-        <w:t xml:space="preserve"> (</w:t>
-      </w:r>
-      <w:r>
-        <w:t xml:space="preserve">voir </w:t>
-      </w:r>
-      <w:r>
-        <w:t>sp</w:t>
-      </w:r>
-      <w:r>
-        <w:t>é</w:t>
-      </w:r>
-      <w:r>
-        <w:t>cifications</w:t>
-      </w:r>
-      <w:r>
-        <w:t xml:space="preserve"> pour plus de détails</w:t>
-      </w:r>
-      <w:r>
-        <w:t>)</w:t>
-      </w:r>
-      <w:r>
-        <w:t xml:space="preserve"> </w:t>
-      </w:r>
-      <w:r>
-        <w:t>à caractère pédagogique sur le thème de l’histoire</w:t>
-      </w:r>
-      <w:r>
-        <w:t>.</w:t>
-      </w:r>
-    </w:p>
-    <w:p>
-      <w:pPr>
-        <w:pStyle w:val="Titre1"/>
-      </w:pPr>
-      <w:bookmarkStart w:id="1" w:name="_Toc415583729"/>
-      <w:r>
-        <w:t>Objectifs</w:t>
       </w:r>
       <w:bookmarkEnd w:id="1"/>
     </w:p>
     <w:p/>
     <w:p>
       <w:r>
-        <w:t xml:space="preserve">1 </w:t>
-      </w:r>
-      <w:r>
-        <w:t xml:space="preserve">– Mettre au point une interface </w:t>
-      </w:r>
-      <w:r>
-        <w:t>permettant au joueur d’avoir les informations importantes sur l’écran de jeu</w:t>
-      </w:r>
-      <w:r>
-        <w:t xml:space="preserve">. </w:t>
+        <w:t xml:space="preserve">Proposer </w:t>
+      </w:r>
+      <w:r>
+        <w:t xml:space="preserve">et développer </w:t>
+      </w:r>
+      <w:r>
+        <w:t xml:space="preserve">un jeu </w:t>
+      </w:r>
+      <w:r>
+        <w:t>en 2D isométrique</w:t>
+      </w:r>
+      <w:r>
+        <w:t xml:space="preserve"> (</w:t>
+      </w:r>
+      <w:r>
+        <w:t xml:space="preserve">voir </w:t>
+      </w:r>
+      <w:r>
+        <w:t>sp</w:t>
+      </w:r>
+      <w:r>
+        <w:t>é</w:t>
+      </w:r>
+      <w:r>
+        <w:t>cifications</w:t>
+      </w:r>
+      <w:r>
+        <w:t xml:space="preserve"> pour plus de détails</w:t>
+      </w:r>
+      <w:r>
+        <w:t>)</w:t>
+      </w:r>
+      <w:r>
+        <w:t xml:space="preserve"> </w:t>
+      </w:r>
+      <w:r>
+        <w:t>à caractère pédagogique sur le thème de l’histoire</w:t>
+      </w:r>
+      <w:r>
+        <w:t>.</w:t>
       </w:r>
     </w:p>
     <w:p>
-      <w:r>
-        <w:t xml:space="preserve">2 – Définir trois thèmes contenant quatre </w:t>
-      </w:r>
-      <w:r>
-        <w:t xml:space="preserve">ou cinq </w:t>
-      </w:r>
-      <w:r>
-        <w:t>sous-partie</w:t>
-      </w:r>
-      <w:r>
-        <w:t>s</w:t>
-      </w:r>
-      <w:r>
-        <w:t>, chaque thème correspond à</w:t>
-      </w:r>
-      <w:r>
-        <w:t xml:space="preserve"> une époque </w:t>
-      </w:r>
-      <w:r>
-        <w:t>où à</w:t>
-      </w:r>
-      <w:r>
-        <w:t xml:space="preserve"> un </w:t>
-      </w:r>
-      <w:r>
-        <w:t>événement</w:t>
-      </w:r>
-      <w:r>
-        <w:t xml:space="preserve"> précis et chaque sous-partie d</w:t>
-      </w:r>
-      <w:r>
-        <w:t>é</w:t>
-      </w:r>
-      <w:r>
-        <w:t>crivant une partie du thème ou de l’</w:t>
-      </w:r>
-      <w:r>
-        <w:t>évé</w:t>
-      </w:r>
-      <w:r>
-        <w:t>nement abordé</w:t>
-      </w:r>
-      <w:r>
-        <w:t>.</w:t>
+      <w:pPr>
+        <w:pStyle w:val="Titre1"/>
+      </w:pPr>
+      <w:bookmarkStart w:id="2" w:name="_Toc415583729"/>
+      <w:r>
+        <w:t>Objectifs</w:t>
+      </w:r>
+      <w:bookmarkEnd w:id="2"/>
+    </w:p>
+    <w:p/>
+    <w:p>
+      <w:r>
+        <w:t xml:space="preserve">1 </w:t>
+      </w:r>
+      <w:r>
+        <w:t xml:space="preserve">– Mettre au point une interface </w:t>
+      </w:r>
+      <w:r>
+        <w:t>permettant au joueur d’avoir les informations importantes sur l’écran de jeu</w:t>
+      </w:r>
+      <w:r>
+        <w:t xml:space="preserve">. </w:t>
       </w:r>
     </w:p>
     <w:p>
       <w:r>
-        <w:t>3</w:t>
-      </w:r>
-      <w:r>
-        <w:t xml:space="preserve"> –</w:t>
-      </w:r>
-      <w:r>
-        <w:t xml:space="preserve"> </w:t>
-      </w:r>
-      <w:r>
-        <w:t>Concevoir</w:t>
-      </w:r>
-      <w:r>
-        <w:t xml:space="preserve"> </w:t>
-      </w:r>
-      <w:r>
-        <w:t>un gameplay</w:t>
-      </w:r>
-      <w:r>
-        <w:t xml:space="preserve"> simple pour </w:t>
-      </w:r>
-      <w:r>
-        <w:t>être</w:t>
-      </w:r>
-      <w:r>
-        <w:t xml:space="preserve"> accessible au plus jeune</w:t>
+        <w:t xml:space="preserve">2 – Définir trois thèmes contenant quatre </w:t>
+      </w:r>
+      <w:r>
+        <w:t xml:space="preserve">ou cinq </w:t>
+      </w:r>
+      <w:r>
+        <w:t>sous-partie</w:t>
+      </w:r>
+      <w:r>
+        <w:t>s</w:t>
+      </w:r>
+      <w:r>
+        <w:t>, chaque thème correspond à</w:t>
+      </w:r>
+      <w:r>
+        <w:t xml:space="preserve"> une époque </w:t>
+      </w:r>
+      <w:r>
+        <w:t>où à</w:t>
+      </w:r>
+      <w:r>
+        <w:t xml:space="preserve"> un </w:t>
+      </w:r>
+      <w:r>
+        <w:t>événement</w:t>
+      </w:r>
+      <w:r>
+        <w:t xml:space="preserve"> précis et chaque sous-partie d</w:t>
+      </w:r>
+      <w:r>
+        <w:t>é</w:t>
+      </w:r>
+      <w:r>
+        <w:t>crivant une partie du thème ou de l’</w:t>
+      </w:r>
+      <w:r>
+        <w:t>évé</w:t>
+      </w:r>
+      <w:r>
+        <w:t>nement abordé</w:t>
       </w:r>
       <w:r>
         <w:t>.</w:t>
@@ -2273,10 +2369,45 @@
     </w:p>
     <w:p>
       <w:r>
+        <w:t>3</w:t>
+      </w:r>
+      <w:r>
+        <w:t xml:space="preserve"> –</w:t>
+      </w:r>
+      <w:r>
+        <w:t xml:space="preserve"> </w:t>
+      </w:r>
+      <w:r>
+        <w:t>Concevoir</w:t>
+      </w:r>
+      <w:r>
+        <w:t xml:space="preserve"> </w:t>
+      </w:r>
+      <w:r>
+        <w:t xml:space="preserve">un </w:t>
+      </w:r>
+      <w:proofErr w:type="spellStart"/>
+      <w:r>
+        <w:t>gameplay</w:t>
+      </w:r>
+      <w:proofErr w:type="spellEnd"/>
+      <w:r>
+        <w:t xml:space="preserve"> simple pour </w:t>
+      </w:r>
+      <w:r>
+        <w:t>être</w:t>
+      </w:r>
+      <w:r>
+        <w:t xml:space="preserve"> accessible au plus jeune</w:t>
+      </w:r>
+      <w:r>
+        <w:t>.</w:t>
+      </w:r>
+    </w:p>
+    <w:p>
+      <w:r>
         <w:t>4</w:t>
       </w:r>
-      <w:bookmarkStart w:id="2" w:name="_GoBack"/>
-      <w:bookmarkEnd w:id="2"/>
       <w:r>
         <w:t xml:space="preserve"> –</w:t>
       </w:r>
@@ -2316,13 +2447,33 @@
     <w:p/>
     <w:p>
       <w:r>
-        <w:t>Notre jeu s’inspire de certains éléments du jeu « crypt raider »</w:t>
-      </w:r>
-      <w:r>
-        <w:t>, comme dans ce dernier les joueurs doi</w:t>
-      </w:r>
-      <w:r>
-        <w:t>vent</w:t>
+        <w:t>Notre jeu s’inspire de certains éléments du jeu « </w:t>
+      </w:r>
+      <w:proofErr w:type="spellStart"/>
+      <w:r>
+        <w:t>C</w:t>
+      </w:r>
+      <w:r>
+        <w:t>rypt</w:t>
+      </w:r>
+      <w:proofErr w:type="spellEnd"/>
+      <w:r>
+        <w:t xml:space="preserve"> </w:t>
+      </w:r>
+      <w:r>
+        <w:t>R</w:t>
+      </w:r>
+      <w:r>
+        <w:t>aider »</w:t>
+      </w:r>
+      <w:r>
+        <w:t xml:space="preserve">, comme dans ce dernier le joueur </w:t>
+      </w:r>
+      <w:r>
+        <w:t>doi</w:t>
+      </w:r>
+      <w:r>
+        <w:t>t</w:t>
       </w:r>
       <w:r>
         <w:t xml:space="preserve"> se déplacer dans un labyrinthe en résolvant des énigmes pour accéder à la sortie et passer au niveau suivant</w:t>
@@ -2432,6 +2583,7 @@
                 <w:lang w:eastAsia="fr-FR"/>
               </w:rPr>
             </w:pPr>
+            <w:proofErr w:type="spellStart"/>
             <w:r>
               <w:rPr>
                 <w:rFonts w:ascii="Calibri" w:eastAsia="Times New Roman" w:hAnsi="Calibri" w:cs="Times New Roman"/>
@@ -2440,6 +2592,7 @@
               </w:rPr>
               <w:t>Strenght</w:t>
             </w:r>
+            <w:proofErr w:type="spellEnd"/>
           </w:p>
         </w:tc>
         <w:tc>
@@ -2467,6 +2620,7 @@
                 <w:lang w:eastAsia="fr-FR"/>
               </w:rPr>
             </w:pPr>
+            <w:proofErr w:type="spellStart"/>
             <w:r>
               <w:rPr>
                 <w:rFonts w:ascii="Calibri" w:eastAsia="Times New Roman" w:hAnsi="Calibri" w:cs="Times New Roman"/>
@@ -2475,6 +2629,7 @@
               </w:rPr>
               <w:t>Weaknesses</w:t>
             </w:r>
+            <w:proofErr w:type="spellEnd"/>
           </w:p>
         </w:tc>
       </w:tr>
@@ -2819,6 +2974,7 @@
                 <w:lang w:eastAsia="fr-FR"/>
               </w:rPr>
             </w:pPr>
+            <w:proofErr w:type="spellStart"/>
             <w:r>
               <w:rPr>
                 <w:rFonts w:ascii="Calibri" w:eastAsia="Times New Roman" w:hAnsi="Calibri" w:cs="Times New Roman"/>
@@ -2827,6 +2983,7 @@
               </w:rPr>
               <w:t>Opportunities</w:t>
             </w:r>
+            <w:proofErr w:type="spellEnd"/>
           </w:p>
         </w:tc>
         <w:tc>
@@ -2854,6 +3011,7 @@
                 <w:lang w:eastAsia="fr-FR"/>
               </w:rPr>
             </w:pPr>
+            <w:proofErr w:type="spellStart"/>
             <w:r>
               <w:rPr>
                 <w:rFonts w:ascii="Calibri" w:eastAsia="Times New Roman" w:hAnsi="Calibri" w:cs="Times New Roman"/>
@@ -2878,6 +3036,7 @@
               </w:rPr>
               <w:t>reats</w:t>
             </w:r>
+            <w:proofErr w:type="spellEnd"/>
           </w:p>
         </w:tc>
       </w:tr>
@@ -3169,7 +3328,10 @@
     <w:p/>
     <w:p>
       <w:r>
-        <w:t xml:space="preserve">Effectuer une recherche historique sur des thèmes prédéfinis. </w:t>
+        <w:t>Effectuer une recherche histor</w:t>
+      </w:r>
+      <w:r>
+        <w:t>ique sur des thèmes prédéfinis (nos sources seront essentiellement des livres d’histoire et divers sites internet).</w:t>
       </w:r>
     </w:p>
     <w:p>
@@ -3183,7 +3345,7 @@
         <w:br/>
         <w:t xml:space="preserve">Le site </w:t>
       </w:r>
-      <w:hyperlink r:id="rId17" w:history="1">
+      <w:hyperlink r:id="rId11" w:history="1">
         <w:r>
           <w:rPr>
             <w:rStyle w:val="Lienhypertexte"/>
@@ -3222,12 +3384,18 @@
         <w:t xml:space="preserve">, </w:t>
       </w:r>
       <w:r>
-        <w:t>etc).</w:t>
+        <w:t>etc.</w:t>
+      </w:r>
+      <w:r>
+        <w:t>).</w:t>
       </w:r>
     </w:p>
     <w:p>
       <w:r>
-        <w:t>Chercher si un jeu du même type existe déjà. Si oui, faire évoluer notre projet pour le différencier des autres jeux pouvant lui ressembler.</w:t>
+        <w:t>Chercher si un jeu du même type existe déjà. Si oui, faire évoluer notre projet pour le différencier des aut</w:t>
+      </w:r>
+      <w:r>
+        <w:t>res jeux pouvant lui ressembler (voir le deuxième paragraphe de Vision à plus long terme et impact sur l’existant).</w:t>
       </w:r>
     </w:p>
     <w:p>
@@ -3246,12 +3414,63 @@
       <w:r>
         <w:t xml:space="preserve"> notre jeu.</w:t>
       </w:r>
+      <w:r>
+        <w:br/>
+      </w:r>
+      <w:proofErr w:type="spellStart"/>
+      <w:r>
+        <w:t>Steam</w:t>
+      </w:r>
+      <w:proofErr w:type="spellEnd"/>
+      <w:r>
+        <w:t xml:space="preserve"> </w:t>
+      </w:r>
+      <w:proofErr w:type="spellStart"/>
+      <w:r>
+        <w:t>GreenLight</w:t>
+      </w:r>
+      <w:proofErr w:type="spellEnd"/>
+      <w:r>
+        <w:t xml:space="preserve"> par exemple, permet aux développeurs de mettre en avant leur c</w:t>
+      </w:r>
+      <w:r>
+        <w:t>réation auprès de la communauté, les conditions de cette plateforme de distribution sont sur le site en lui-même</w:t>
+      </w:r>
+      <w:r>
+        <w:t xml:space="preserve">. Voici le lien des conditions commerciales : </w:t>
+      </w:r>
+      <w:hyperlink r:id="rId12" w:anchor="business" w:history="1">
+        <w:r>
+          <w:rPr>
+            <w:rStyle w:val="Lienhypertexte"/>
+          </w:rPr>
+          <w:t>https://steamcommunity.com/workshop/about/?appid=765&amp;section=faq#business</w:t>
+        </w:r>
+      </w:hyperlink>
     </w:p>
     <w:p>
       <w:pPr>
         <w:pStyle w:val="Titre1"/>
+        <w:rPr>
+          <w:rFonts w:asciiTheme="minorHAnsi" w:eastAsiaTheme="minorHAnsi" w:hAnsiTheme="minorHAnsi" w:cstheme="minorBidi"/>
+          <w:b w:val="0"/>
+          <w:bCs w:val="0"/>
+          <w:color w:val="auto"/>
+          <w:sz w:val="22"/>
+          <w:szCs w:val="22"/>
+        </w:rPr>
       </w:pPr>
       <w:bookmarkStart w:id="7" w:name="_Toc415583734"/>
+    </w:p>
+    <w:p>
+      <w:pPr>
+        <w:pStyle w:val="Titre1"/>
+      </w:pPr>
+    </w:p>
+    <w:p>
+      <w:pPr>
+        <w:pStyle w:val="Titre1"/>
+      </w:pPr>
       <w:r>
         <w:t>Faisabilité</w:t>
       </w:r>
@@ -3297,7 +3516,21 @@
         </w:numPr>
       </w:pPr>
       <w:r>
-        <w:t>Le game design du jeu puisque personne n’</w:t>
+        <w:t xml:space="preserve">Le </w:t>
+      </w:r>
+      <w:proofErr w:type="spellStart"/>
+      <w:r>
+        <w:t>game</w:t>
+      </w:r>
+      <w:proofErr w:type="spellEnd"/>
+      <w:r>
+        <w:t xml:space="preserve"> design du jeu puisque personne</w:t>
+      </w:r>
+      <w:r>
+        <w:t>s</w:t>
+      </w:r>
+      <w:r>
+        <w:t xml:space="preserve"> n’</w:t>
       </w:r>
       <w:r>
         <w:t>a de réelle</w:t>
@@ -3306,7 +3539,19 @@
         <w:t xml:space="preserve">s </w:t>
       </w:r>
       <w:r>
-        <w:t xml:space="preserve">compétences dedans, pour résoudre cela on devra se former nous-mêmes ou effectuer de profonde recherche pour récupérer </w:t>
+        <w:t>compétences dedans, pour résoudre cela on devra se former nous-mêmes ou effectuer de profonde</w:t>
+      </w:r>
+      <w:r>
+        <w:t>s</w:t>
+      </w:r>
+      <w:r>
+        <w:t xml:space="preserve"> recherche</w:t>
+      </w:r>
+      <w:r>
+        <w:t>s</w:t>
+      </w:r>
+      <w:r>
+        <w:t xml:space="preserve"> pour récupérer </w:t>
       </w:r>
       <w:r>
         <w:t>des ressources libres</w:t>
@@ -3339,11 +3584,14 @@
         </w:numPr>
       </w:pPr>
       <w:r>
-        <w:t>En cas de désintérêt de la communauté, il faudra étudier les retours des joueurs pour connaitre les pistes d’améliorations possibles.</w:t>
+        <w:t>En cas de désintérêt de la communauté, il faudra étudier les retours des joueurs pour connaitre les p</w:t>
+      </w:r>
+      <w:r>
+        <w:t>istes d’améliorations possibles et faire en sorte de les intéresser à nouveau.</w:t>
       </w:r>
     </w:p>
     <w:sectPr>
-      <w:footerReference w:type="default" r:id="rId18"/>
+      <w:footerReference w:type="default" r:id="rId13"/>
       <w:pgSz w:w="11906" w:h="16838"/>
       <w:pgMar w:top="1417" w:right="1417" w:bottom="1417" w:left="1417" w:header="708" w:footer="708" w:gutter="0"/>
       <w:cols w:space="708"/>
@@ -3390,36 +3638,6 @@
 
 <file path=word/footer2.xml><?xml version="1.0" encoding="utf-8"?>
 <w:ftr xmlns:wpc="http://schemas.microsoft.com/office/word/2010/wordprocessingCanvas" xmlns:cx="http://schemas.microsoft.com/office/drawing/2014/chartex" xmlns:cx1="http://schemas.microsoft.com/office/drawing/2015/9/8/chartex" xmlns:mc="http://schemas.openxmlformats.org/markup-compatibility/2006" xmlns:o="urn:schemas-microsoft-com:office:office" xmlns:r="http://schemas.openxmlformats.org/officeDocument/2006/relationships" xmlns:m="http://schemas.openxmlformats.org/officeDocument/2006/math" xmlns:v="urn:schemas-microsoft-com:vml" xmlns:wp14="http://schemas.microsoft.com/office/word/2010/wordprocessingDrawing" xmlns:wp="http://schemas.openxmlformats.org/drawingml/2006/wordprocessingDrawing" xmlns:w10="urn:schemas-microsoft-com:office:word" xmlns:w="http://schemas.openxmlformats.org/wordprocessingml/2006/main" xmlns:w14="http://schemas.microsoft.com/office/word/2010/wordml" xmlns:w15="http://schemas.microsoft.com/office/word/2012/wordml" xmlns:w16se="http://schemas.microsoft.com/office/word/2015/wordml/symex" xmlns:wpg="http://schemas.microsoft.com/office/word/2010/wordprocessingGroup" xmlns:wpi="http://schemas.microsoft.com/office/word/2010/wordprocessingInk" xmlns:wne="http://schemas.microsoft.com/office/word/2006/wordml" xmlns:wps="http://schemas.microsoft.com/office/word/2010/wordprocessingShape" mc:Ignorable="w14 w15 w16se wp14">
-  <w:p>
-    <w:pPr>
-      <w:pStyle w:val="Pieddepage"/>
-    </w:pPr>
-  </w:p>
-</w:ftr>
-</file>
-
-<file path=word/footer3.xml><?xml version="1.0" encoding="utf-8"?>
-<w:ftr xmlns:wpc="http://schemas.microsoft.com/office/word/2010/wordprocessingCanvas" xmlns:cx="http://schemas.microsoft.com/office/drawing/2014/chartex" xmlns:cx1="http://schemas.microsoft.com/office/drawing/2015/9/8/chartex" xmlns:mc="http://schemas.openxmlformats.org/markup-compatibility/2006" xmlns:o="urn:schemas-microsoft-com:office:office" xmlns:r="http://schemas.openxmlformats.org/officeDocument/2006/relationships" xmlns:m="http://schemas.openxmlformats.org/officeDocument/2006/math" xmlns:v="urn:schemas-microsoft-com:vml" xmlns:wp14="http://schemas.microsoft.com/office/word/2010/wordprocessingDrawing" xmlns:wp="http://schemas.openxmlformats.org/drawingml/2006/wordprocessingDrawing" xmlns:w10="urn:schemas-microsoft-com:office:word" xmlns:w="http://schemas.openxmlformats.org/wordprocessingml/2006/main" xmlns:w14="http://schemas.microsoft.com/office/word/2010/wordml" xmlns:w15="http://schemas.microsoft.com/office/word/2012/wordml" xmlns:w16se="http://schemas.microsoft.com/office/word/2015/wordml/symex" xmlns:wpg="http://schemas.microsoft.com/office/word/2010/wordprocessingGroup" xmlns:wpi="http://schemas.microsoft.com/office/word/2010/wordprocessingInk" xmlns:wne="http://schemas.microsoft.com/office/word/2006/wordml" xmlns:wps="http://schemas.microsoft.com/office/word/2010/wordprocessingShape" mc:Ignorable="w14 w15 w16se wp14">
-  <w:p>
-    <w:pPr>
-      <w:pStyle w:val="Pieddepage"/>
-    </w:pPr>
-  </w:p>
-</w:ftr>
-</file>
-
-<file path=word/footer4.xml><?xml version="1.0" encoding="utf-8"?>
-<w:ftr xmlns:wpc="http://schemas.microsoft.com/office/word/2010/wordprocessingCanvas" xmlns:cx="http://schemas.microsoft.com/office/drawing/2014/chartex" xmlns:cx1="http://schemas.microsoft.com/office/drawing/2015/9/8/chartex" xmlns:mc="http://schemas.openxmlformats.org/markup-compatibility/2006" xmlns:o="urn:schemas-microsoft-com:office:office" xmlns:r="http://schemas.openxmlformats.org/officeDocument/2006/relationships" xmlns:m="http://schemas.openxmlformats.org/officeDocument/2006/math" xmlns:v="urn:schemas-microsoft-com:vml" xmlns:wp14="http://schemas.microsoft.com/office/word/2010/wordprocessingDrawing" xmlns:wp="http://schemas.openxmlformats.org/drawingml/2006/wordprocessingDrawing" xmlns:w10="urn:schemas-microsoft-com:office:word" xmlns:w="http://schemas.openxmlformats.org/wordprocessingml/2006/main" xmlns:w14="http://schemas.microsoft.com/office/word/2010/wordml" xmlns:w15="http://schemas.microsoft.com/office/word/2012/wordml" xmlns:w16se="http://schemas.microsoft.com/office/word/2015/wordml/symex" xmlns:wpg="http://schemas.microsoft.com/office/word/2010/wordprocessingGroup" xmlns:wpi="http://schemas.microsoft.com/office/word/2010/wordprocessingInk" xmlns:wne="http://schemas.microsoft.com/office/word/2006/wordml" xmlns:wps="http://schemas.microsoft.com/office/word/2010/wordprocessingShape" mc:Ignorable="w14 w15 w16se wp14">
-  <w:p>
-    <w:pPr>
-      <w:pStyle w:val="Pieddepage"/>
-    </w:pPr>
-  </w:p>
-</w:ftr>
-</file>
-
-<file path=word/footer5.xml><?xml version="1.0" encoding="utf-8"?>
-<w:ftr xmlns:wpc="http://schemas.microsoft.com/office/word/2010/wordprocessingCanvas" xmlns:cx="http://schemas.microsoft.com/office/drawing/2014/chartex" xmlns:cx1="http://schemas.microsoft.com/office/drawing/2015/9/8/chartex" xmlns:mc="http://schemas.openxmlformats.org/markup-compatibility/2006" xmlns:o="urn:schemas-microsoft-com:office:office" xmlns:r="http://schemas.openxmlformats.org/officeDocument/2006/relationships" xmlns:m="http://schemas.openxmlformats.org/officeDocument/2006/math" xmlns:v="urn:schemas-microsoft-com:vml" xmlns:wp14="http://schemas.microsoft.com/office/word/2010/wordprocessingDrawing" xmlns:wp="http://schemas.openxmlformats.org/drawingml/2006/wordprocessingDrawing" xmlns:w10="urn:schemas-microsoft-com:office:word" xmlns:w="http://schemas.openxmlformats.org/wordprocessingml/2006/main" xmlns:w14="http://schemas.microsoft.com/office/word/2010/wordml" xmlns:w15="http://schemas.microsoft.com/office/word/2012/wordml" xmlns:w16se="http://schemas.microsoft.com/office/word/2015/wordml/symex" xmlns:wpg="http://schemas.microsoft.com/office/word/2010/wordprocessingGroup" xmlns:wpi="http://schemas.microsoft.com/office/word/2010/wordprocessingInk" xmlns:wne="http://schemas.microsoft.com/office/word/2006/wordml" xmlns:wps="http://schemas.microsoft.com/office/word/2010/wordprocessingShape" mc:Ignorable="w14 w15 w16se wp14">
   <w:sdt>
     <w:sdtPr>
       <w:id w:val="73057297"/>
@@ -3448,7 +3666,7 @@
           <w:rPr>
             <w:noProof/>
           </w:rPr>
-          <w:t>4</w:t>
+          <w:t>6</w:t>
         </w:r>
         <w:r>
           <w:rPr>
@@ -3459,27 +3677,14 @@
         <w:r>
           <w:t>/</w:t>
         </w:r>
-        <w:r>
-          <w:fldChar w:fldCharType="begin"/>
-        </w:r>
-        <w:r>
-          <w:instrText xml:space="preserve"> NUMPAGES  \* Arabic  \* MERGEFORMAT </w:instrText>
-        </w:r>
-        <w:r>
-          <w:fldChar w:fldCharType="separate"/>
-        </w:r>
-        <w:r>
-          <w:rPr>
-            <w:noProof/>
-          </w:rPr>
-          <w:t>5</w:t>
-        </w:r>
-        <w:r>
-          <w:rPr>
-            <w:noProof/>
-          </w:rPr>
-          <w:fldChar w:fldCharType="end"/>
-        </w:r>
+        <w:fldSimple w:instr=" NUMPAGES  \* Arabic  \* MERGEFORMAT ">
+          <w:r>
+            <w:rPr>
+              <w:noProof/>
+            </w:rPr>
+            <w:t>6</w:t>
+          </w:r>
+        </w:fldSimple>
       </w:p>
     </w:sdtContent>
   </w:sdt>
@@ -3509,36 +3714,6 @@
     </w:p>
   </w:footnote>
 </w:footnotes>
-</file>
-
-<file path=word/header1.xml><?xml version="1.0" encoding="utf-8"?>
-<w:hdr xmlns:wpc="http://schemas.microsoft.com/office/word/2010/wordprocessingCanvas" xmlns:cx="http://schemas.microsoft.com/office/drawing/2014/chartex" xmlns:cx1="http://schemas.microsoft.com/office/drawing/2015/9/8/chartex" xmlns:mc="http://schemas.openxmlformats.org/markup-compatibility/2006" xmlns:o="urn:schemas-microsoft-com:office:office" xmlns:r="http://schemas.openxmlformats.org/officeDocument/2006/relationships" xmlns:m="http://schemas.openxmlformats.org/officeDocument/2006/math" xmlns:v="urn:schemas-microsoft-com:vml" xmlns:wp14="http://schemas.microsoft.com/office/word/2010/wordprocessingDrawing" xmlns:wp="http://schemas.openxmlformats.org/drawingml/2006/wordprocessingDrawing" xmlns:w10="urn:schemas-microsoft-com:office:word" xmlns:w="http://schemas.openxmlformats.org/wordprocessingml/2006/main" xmlns:w14="http://schemas.microsoft.com/office/word/2010/wordml" xmlns:w15="http://schemas.microsoft.com/office/word/2012/wordml" xmlns:w16se="http://schemas.microsoft.com/office/word/2015/wordml/symex" xmlns:wpg="http://schemas.microsoft.com/office/word/2010/wordprocessingGroup" xmlns:wpi="http://schemas.microsoft.com/office/word/2010/wordprocessingInk" xmlns:wne="http://schemas.microsoft.com/office/word/2006/wordml" xmlns:wps="http://schemas.microsoft.com/office/word/2010/wordprocessingShape" mc:Ignorable="w14 w15 w16se wp14">
-  <w:p>
-    <w:pPr>
-      <w:pStyle w:val="En-tte"/>
-    </w:pPr>
-  </w:p>
-</w:hdr>
-</file>
-
-<file path=word/header2.xml><?xml version="1.0" encoding="utf-8"?>
-<w:hdr xmlns:wpc="http://schemas.microsoft.com/office/word/2010/wordprocessingCanvas" xmlns:cx="http://schemas.microsoft.com/office/drawing/2014/chartex" xmlns:cx1="http://schemas.microsoft.com/office/drawing/2015/9/8/chartex" xmlns:mc="http://schemas.openxmlformats.org/markup-compatibility/2006" xmlns:o="urn:schemas-microsoft-com:office:office" xmlns:r="http://schemas.openxmlformats.org/officeDocument/2006/relationships" xmlns:m="http://schemas.openxmlformats.org/officeDocument/2006/math" xmlns:v="urn:schemas-microsoft-com:vml" xmlns:wp14="http://schemas.microsoft.com/office/word/2010/wordprocessingDrawing" xmlns:wp="http://schemas.openxmlformats.org/drawingml/2006/wordprocessingDrawing" xmlns:w10="urn:schemas-microsoft-com:office:word" xmlns:w="http://schemas.openxmlformats.org/wordprocessingml/2006/main" xmlns:w14="http://schemas.microsoft.com/office/word/2010/wordml" xmlns:w15="http://schemas.microsoft.com/office/word/2012/wordml" xmlns:w16se="http://schemas.microsoft.com/office/word/2015/wordml/symex" xmlns:wpg="http://schemas.microsoft.com/office/word/2010/wordprocessingGroup" xmlns:wpi="http://schemas.microsoft.com/office/word/2010/wordprocessingInk" xmlns:wne="http://schemas.microsoft.com/office/word/2006/wordml" xmlns:wps="http://schemas.microsoft.com/office/word/2010/wordprocessingShape" mc:Ignorable="w14 w15 w16se wp14">
-  <w:p>
-    <w:pPr>
-      <w:pStyle w:val="En-tte"/>
-    </w:pPr>
-  </w:p>
-</w:hdr>
-</file>
-
-<file path=word/header3.xml><?xml version="1.0" encoding="utf-8"?>
-<w:hdr xmlns:wpc="http://schemas.microsoft.com/office/word/2010/wordprocessingCanvas" xmlns:cx="http://schemas.microsoft.com/office/drawing/2014/chartex" xmlns:cx1="http://schemas.microsoft.com/office/drawing/2015/9/8/chartex" xmlns:mc="http://schemas.openxmlformats.org/markup-compatibility/2006" xmlns:o="urn:schemas-microsoft-com:office:office" xmlns:r="http://schemas.openxmlformats.org/officeDocument/2006/relationships" xmlns:m="http://schemas.openxmlformats.org/officeDocument/2006/math" xmlns:v="urn:schemas-microsoft-com:vml" xmlns:wp14="http://schemas.microsoft.com/office/word/2010/wordprocessingDrawing" xmlns:wp="http://schemas.openxmlformats.org/drawingml/2006/wordprocessingDrawing" xmlns:w10="urn:schemas-microsoft-com:office:word" xmlns:w="http://schemas.openxmlformats.org/wordprocessingml/2006/main" xmlns:w14="http://schemas.microsoft.com/office/word/2010/wordml" xmlns:w15="http://schemas.microsoft.com/office/word/2012/wordml" xmlns:w16se="http://schemas.microsoft.com/office/word/2015/wordml/symex" xmlns:wpg="http://schemas.microsoft.com/office/word/2010/wordprocessingGroup" xmlns:wpi="http://schemas.microsoft.com/office/word/2010/wordprocessingInk" xmlns:wne="http://schemas.microsoft.com/office/word/2006/wordml" xmlns:wps="http://schemas.microsoft.com/office/word/2010/wordprocessingShape" mc:Ignorable="w14 w15 w16se wp14">
-  <w:p>
-    <w:pPr>
-      <w:pStyle w:val="En-tte"/>
-    </w:pPr>
-  </w:p>
-</w:hdr>
 </file>
 
 <file path=word/numbering.xml><?xml version="1.0" encoding="utf-8"?>
@@ -5612,6 +5787,7 @@
   <w:style w:type="character" w:default="1" w:styleId="Policepardfaut">
     <w:name w:val="Default Paragraph Font"/>
     <w:uiPriority w:val="1"/>
+    <w:semiHidden/>
     <w:unhideWhenUsed/>
   </w:style>
   <w:style w:type="table" w:default="1" w:styleId="TableauNormal">
@@ -6043,6 +6219,581 @@
 </w:styles>
 </file>
 
+<file path=word/glossary/document.xml><?xml version="1.0" encoding="utf-8"?>
+<w:glossaryDocument xmlns:wpc="http://schemas.microsoft.com/office/word/2010/wordprocessingCanvas" xmlns:cx="http://schemas.microsoft.com/office/drawing/2014/chartex" xmlns:cx1="http://schemas.microsoft.com/office/drawing/2015/9/8/chartex" xmlns:mc="http://schemas.openxmlformats.org/markup-compatibility/2006" xmlns:o="urn:schemas-microsoft-com:office:office" xmlns:r="http://schemas.openxmlformats.org/officeDocument/2006/relationships" xmlns:m="http://schemas.openxmlformats.org/officeDocument/2006/math" xmlns:v="urn:schemas-microsoft-com:vml" xmlns:wp14="http://schemas.microsoft.com/office/word/2010/wordprocessingDrawing" xmlns:wp="http://schemas.openxmlformats.org/drawingml/2006/wordprocessingDrawing" xmlns:w10="urn:schemas-microsoft-com:office:word" xmlns:w="http://schemas.openxmlformats.org/wordprocessingml/2006/main" xmlns:w14="http://schemas.microsoft.com/office/word/2010/wordml" xmlns:w15="http://schemas.microsoft.com/office/word/2012/wordml" xmlns:w16se="http://schemas.microsoft.com/office/word/2015/wordml/symex" xmlns:wpg="http://schemas.microsoft.com/office/word/2010/wordprocessingGroup" xmlns:wpi="http://schemas.microsoft.com/office/word/2010/wordprocessingInk" xmlns:wne="http://schemas.microsoft.com/office/word/2006/wordml" xmlns:wps="http://schemas.microsoft.com/office/word/2010/wordprocessingShape" mc:Ignorable="w14 w15 w16se wp14"/>
+</file>
+
+<file path=word/glossary/fontTable.xml><?xml version="1.0" encoding="utf-8"?>
+<w:fonts xmlns:mc="http://schemas.openxmlformats.org/markup-compatibility/2006" xmlns:r="http://schemas.openxmlformats.org/officeDocument/2006/relationships" xmlns:w="http://schemas.openxmlformats.org/wordprocessingml/2006/main" xmlns:w14="http://schemas.microsoft.com/office/word/2010/wordml" xmlns:w15="http://schemas.microsoft.com/office/word/2012/wordml" xmlns:w16se="http://schemas.microsoft.com/office/word/2015/wordml/symex" mc:Ignorable="w14 w15 w16se">
+  <w:font w:name="Symbol">
+    <w:panose1 w:val="05050102010706020507"/>
+    <w:charset w:val="02"/>
+    <w:family w:val="roman"/>
+    <w:pitch w:val="variable"/>
+    <w:sig w:usb0="00000000" w:usb1="10000000" w:usb2="00000000" w:usb3="00000000" w:csb0="80000000" w:csb1="00000000"/>
+  </w:font>
+  <w:font w:name="Times New Roman">
+    <w:panose1 w:val="02020603050405020304"/>
+    <w:charset w:val="00"/>
+    <w:family w:val="roman"/>
+    <w:pitch w:val="variable"/>
+    <w:sig w:usb0="E0002EFF" w:usb1="C0007843" w:usb2="00000009" w:usb3="00000000" w:csb0="000001FF" w:csb1="00000000"/>
+  </w:font>
+  <w:font w:name="Courier New">
+    <w:panose1 w:val="02070309020205020404"/>
+    <w:charset w:val="00"/>
+    <w:family w:val="modern"/>
+    <w:pitch w:val="fixed"/>
+    <w:sig w:usb0="E0002EFF" w:usb1="C0007843" w:usb2="00000009" w:usb3="00000000" w:csb0="000001FF" w:csb1="00000000"/>
+  </w:font>
+  <w:font w:name="Wingdings">
+    <w:panose1 w:val="05000000000000000000"/>
+    <w:charset w:val="02"/>
+    <w:family w:val="auto"/>
+    <w:pitch w:val="variable"/>
+    <w:sig w:usb0="00000000" w:usb1="10000000" w:usb2="00000000" w:usb3="00000000" w:csb0="80000000" w:csb1="00000000"/>
+  </w:font>
+  <w:font w:name="Calibri">
+    <w:panose1 w:val="020F0502020204030204"/>
+    <w:charset w:val="00"/>
+    <w:family w:val="swiss"/>
+    <w:pitch w:val="variable"/>
+    <w:sig w:usb0="E00002FF" w:usb1="4000ACFF" w:usb2="00000001" w:usb3="00000000" w:csb0="0000019F" w:csb1="00000000"/>
+  </w:font>
+  <w:font w:name="Cambria">
+    <w:panose1 w:val="02040503050406030204"/>
+    <w:charset w:val="00"/>
+    <w:family w:val="roman"/>
+    <w:pitch w:val="variable"/>
+    <w:sig w:usb0="E00002FF" w:usb1="400004FF" w:usb2="00000000" w:usb3="00000000" w:csb0="0000019F" w:csb1="00000000"/>
+  </w:font>
+  <w:font w:name="MS Gothic">
+    <w:altName w:val="ＭＳ ゴシック"/>
+    <w:panose1 w:val="020B0609070205080204"/>
+    <w:charset w:val="80"/>
+    <w:family w:val="modern"/>
+    <w:pitch w:val="fixed"/>
+    <w:sig w:usb0="E00002FF" w:usb1="6AC7FDFB" w:usb2="08000012" w:usb3="00000000" w:csb0="0002009F" w:csb1="00000000"/>
+  </w:font>
+  <w:font w:name="Tahoma">
+    <w:panose1 w:val="020B0604030504040204"/>
+    <w:charset w:val="00"/>
+    <w:family w:val="swiss"/>
+    <w:pitch w:val="variable"/>
+    <w:sig w:usb0="E1002EFF" w:usb1="C000605B" w:usb2="00000029" w:usb3="00000000" w:csb0="000101FF" w:csb1="00000000"/>
+  </w:font>
+  <w:font w:name="Arial">
+    <w:panose1 w:val="020B0604020202020204"/>
+    <w:charset w:val="00"/>
+    <w:family w:val="swiss"/>
+    <w:pitch w:val="variable"/>
+    <w:sig w:usb0="E0002EFF" w:usb1="C0007843" w:usb2="00000009" w:usb3="00000000" w:csb0="000001FF" w:csb1="00000000"/>
+  </w:font>
+  <w:font w:name="Pristina">
+    <w:panose1 w:val="03060402040406080204"/>
+    <w:charset w:val="00"/>
+    <w:family w:val="script"/>
+    <w:pitch w:val="variable"/>
+    <w:sig w:usb0="00000003" w:usb1="00000000" w:usb2="00000000" w:usb3="00000000" w:csb0="00000001" w:csb1="00000000"/>
+  </w:font>
+  <w:font w:name="MS Mincho">
+    <w:altName w:val="Yu Gothic UI"/>
+    <w:panose1 w:val="02020609040205080304"/>
+    <w:charset w:val="80"/>
+    <w:family w:val="modern"/>
+    <w:pitch w:val="fixed"/>
+    <w:sig w:usb0="E00002FF" w:usb1="6AC7FDFB" w:usb2="08000012" w:usb3="00000000" w:csb0="0002009F" w:csb1="00000000"/>
+  </w:font>
+  <w:font w:name="Calibri Light">
+    <w:panose1 w:val="020F0302020204030204"/>
+    <w:charset w:val="00"/>
+    <w:family w:val="swiss"/>
+    <w:pitch w:val="variable"/>
+    <w:sig w:usb0="A00002EF" w:usb1="4000207B" w:usb2="00000000" w:usb3="00000000" w:csb0="0000019F" w:csb1="00000000"/>
+  </w:font>
+</w:fonts>
+</file>
+
+<file path=word/glossary/settings.xml><?xml version="1.0" encoding="utf-8"?>
+<w:settings xmlns:mc="http://schemas.openxmlformats.org/markup-compatibility/2006" xmlns:o="urn:schemas-microsoft-com:office:office" xmlns:r="http://schemas.openxmlformats.org/officeDocument/2006/relationships" xmlns:m="http://schemas.openxmlformats.org/officeDocument/2006/math" xmlns:v="urn:schemas-microsoft-com:vml" xmlns:w10="urn:schemas-microsoft-com:office:word" xmlns:w="http://schemas.openxmlformats.org/wordprocessingml/2006/main" xmlns:w14="http://schemas.microsoft.com/office/word/2010/wordml" xmlns:w15="http://schemas.microsoft.com/office/word/2012/wordml" xmlns:w16se="http://schemas.microsoft.com/office/word/2015/wordml/symex" xmlns:sl="http://schemas.openxmlformats.org/schemaLibrary/2006/main" mc:Ignorable="w14 w15 w16se">
+  <w:view w:val="normal"/>
+  <w:revisionView w:insDel="0"/>
+  <w:defaultTabStop w:val="708"/>
+  <w:hyphenationZone w:val="425"/>
+  <w:characterSpacingControl w:val="doNotCompress"/>
+  <w:compat>
+    <w:useFELayout/>
+    <w:compatSetting w:name="compatibilityMode" w:uri="http://schemas.microsoft.com/office/word" w:val="15"/>
+    <w:compatSetting w:name="overrideTableStyleFontSizeAndJustification" w:uri="http://schemas.microsoft.com/office/word" w:val="1"/>
+    <w:compatSetting w:name="enableOpenTypeFeatures" w:uri="http://schemas.microsoft.com/office/word" w:val="1"/>
+    <w:compatSetting w:name="doNotFlipMirrorIndents" w:uri="http://schemas.microsoft.com/office/word" w:val="1"/>
+    <w:compatSetting w:name="differentiateMultirowTableHeaders" w:uri="http://schemas.microsoft.com/office/word" w:val="1"/>
+  </w:compat>
+  <w:rsids>
+    <w:rsidRoot w:val="0017619F"/>
+    <w:rsid w:val="0017619F"/>
+    <w:rsid w:val="009C3C22"/>
+  </w:rsids>
+  <m:mathPr>
+    <m:mathFont m:val="Cambria Math"/>
+    <m:brkBin m:val="before"/>
+    <m:brkBinSub m:val="--"/>
+    <m:smallFrac m:val="0"/>
+    <m:dispDef/>
+    <m:lMargin m:val="0"/>
+    <m:rMargin m:val="0"/>
+    <m:defJc m:val="centerGroup"/>
+    <m:wrapIndent m:val="1440"/>
+    <m:intLim m:val="subSup"/>
+    <m:naryLim m:val="undOvr"/>
+  </m:mathPr>
+  <w:themeFontLang w:val="fr-FR"/>
+  <w:clrSchemeMapping w:bg1="light1" w:t1="dark1" w:bg2="light2" w:t2="dark2" w:accent1="accent1" w:accent2="accent2" w:accent3="accent3" w:accent4="accent4" w:accent5="accent5" w:accent6="accent6" w:hyperlink="hyperlink" w:followedHyperlink="followedHyperlink"/>
+  <w:decimalSymbol w:val=","/>
+  <w:listSeparator w:val=";"/>
+  <w15:chartTrackingRefBased/>
+</w:settings>
+</file>
+
+<file path=word/glossary/styles.xml><?xml version="1.0" encoding="utf-8"?>
+<w:styles xmlns:mc="http://schemas.openxmlformats.org/markup-compatibility/2006" xmlns:r="http://schemas.openxmlformats.org/officeDocument/2006/relationships" xmlns:w="http://schemas.openxmlformats.org/wordprocessingml/2006/main" xmlns:w14="http://schemas.microsoft.com/office/word/2010/wordml" xmlns:w15="http://schemas.microsoft.com/office/word/2012/wordml" xmlns:w16se="http://schemas.microsoft.com/office/word/2015/wordml/symex" mc:Ignorable="w14 w15 w16se">
+  <w:docDefaults>
+    <w:rPrDefault>
+      <w:rPr>
+        <w:rFonts w:asciiTheme="minorHAnsi" w:eastAsiaTheme="minorEastAsia" w:hAnsiTheme="minorHAnsi" w:cstheme="minorBidi"/>
+        <w:sz w:val="22"/>
+        <w:szCs w:val="22"/>
+        <w:lang w:val="fr-FR" w:eastAsia="fr-FR" w:bidi="ar-SA"/>
+      </w:rPr>
+    </w:rPrDefault>
+    <w:pPrDefault>
+      <w:pPr>
+        <w:spacing w:after="160" w:line="259" w:lineRule="auto"/>
+      </w:pPr>
+    </w:pPrDefault>
+  </w:docDefaults>
+  <w:latentStyles w:defLockedState="0" w:defUIPriority="99" w:defSemiHidden="0" w:defUnhideWhenUsed="0" w:defQFormat="0" w:count="371">
+    <w:lsdException w:name="Normal" w:uiPriority="0" w:qFormat="1"/>
+    <w:lsdException w:name="heading 1" w:uiPriority="9" w:qFormat="1"/>
+    <w:lsdException w:name="heading 2" w:semiHidden="1" w:uiPriority="9" w:unhideWhenUsed="1" w:qFormat="1"/>
+    <w:lsdException w:name="heading 3" w:semiHidden="1" w:uiPriority="9" w:unhideWhenUsed="1" w:qFormat="1"/>
+    <w:lsdException w:name="heading 4" w:semiHidden="1" w:uiPriority="9" w:unhideWhenUsed="1" w:qFormat="1"/>
+    <w:lsdException w:name="heading 5" w:semiHidden="1" w:uiPriority="9" w:unhideWhenUsed="1" w:qFormat="1"/>
+    <w:lsdException w:name="heading 6" w:semiHidden="1" w:uiPriority="9" w:unhideWhenUsed="1" w:qFormat="1"/>
+    <w:lsdException w:name="heading 7" w:semiHidden="1" w:uiPriority="9" w:unhideWhenUsed="1" w:qFormat="1"/>
+    <w:lsdException w:name="heading 8" w:semiHidden="1" w:uiPriority="9" w:unhideWhenUsed="1" w:qFormat="1"/>
+    <w:lsdException w:name="heading 9" w:semiHidden="1" w:uiPriority="9" w:unhideWhenUsed="1" w:qFormat="1"/>
+    <w:lsdException w:name="index 1" w:semiHidden="1" w:unhideWhenUsed="1"/>
+    <w:lsdException w:name="index 2" w:semiHidden="1" w:unhideWhenUsed="1"/>
+    <w:lsdException w:name="index 3" w:semiHidden="1" w:unhideWhenUsed="1"/>
+    <w:lsdException w:name="index 4" w:semiHidden="1" w:unhideWhenUsed="1"/>
+    <w:lsdException w:name="index 5" w:semiHidden="1" w:unhideWhenUsed="1"/>
+    <w:lsdException w:name="index 6" w:semiHidden="1" w:unhideWhenUsed="1"/>
+    <w:lsdException w:name="index 7" w:semiHidden="1" w:unhideWhenUsed="1"/>
+    <w:lsdException w:name="index 8" w:semiHidden="1" w:unhideWhenUsed="1"/>
+    <w:lsdException w:name="index 9" w:semiHidden="1" w:unhideWhenUsed="1"/>
+    <w:lsdException w:name="toc 1" w:semiHidden="1" w:uiPriority="39" w:unhideWhenUsed="1"/>
+    <w:lsdException w:name="toc 2" w:semiHidden="1" w:uiPriority="39" w:unhideWhenUsed="1"/>
+    <w:lsdException w:name="toc 3" w:semiHidden="1" w:uiPriority="39" w:unhideWhenUsed="1"/>
+    <w:lsdException w:name="toc 4" w:semiHidden="1" w:uiPriority="39" w:unhideWhenUsed="1"/>
+    <w:lsdException w:name="toc 5" w:semiHidden="1" w:uiPriority="39" w:unhideWhenUsed="1"/>
+    <w:lsdException w:name="toc 6" w:semiHidden="1" w:uiPriority="39" w:unhideWhenUsed="1"/>
+    <w:lsdException w:name="toc 7" w:semiHidden="1" w:uiPriority="39" w:unhideWhenUsed="1"/>
+    <w:lsdException w:name="toc 8" w:semiHidden="1" w:uiPriority="39" w:unhideWhenUsed="1"/>
+    <w:lsdException w:name="toc 9" w:semiHidden="1" w:uiPriority="39" w:unhideWhenUsed="1"/>
+    <w:lsdException w:name="Normal Indent" w:semiHidden="1" w:unhideWhenUsed="1"/>
+    <w:lsdException w:name="footnote text" w:semiHidden="1" w:unhideWhenUsed="1"/>
+    <w:lsdException w:name="annotation text" w:semiHidden="1" w:unhideWhenUsed="1"/>
+    <w:lsdException w:name="header" w:semiHidden="1" w:unhideWhenUsed="1"/>
+    <w:lsdException w:name="footer" w:semiHidden="1" w:unhideWhenUsed="1"/>
+    <w:lsdException w:name="index heading" w:semiHidden="1" w:unhideWhenUsed="1"/>
+    <w:lsdException w:name="caption" w:semiHidden="1" w:uiPriority="35" w:unhideWhenUsed="1" w:qFormat="1"/>
+    <w:lsdException w:name="table of figures" w:semiHidden="1" w:unhideWhenUsed="1"/>
+    <w:lsdException w:name="envelope address" w:semiHidden="1" w:unhideWhenUsed="1"/>
+    <w:lsdException w:name="envelope return" w:semiHidden="1" w:unhideWhenUsed="1"/>
+    <w:lsdException w:name="footnote reference" w:semiHidden="1" w:unhideWhenUsed="1"/>
+    <w:lsdException w:name="annotation reference" w:semiHidden="1" w:unhideWhenUsed="1"/>
+    <w:lsdException w:name="line number" w:semiHidden="1" w:unhideWhenUsed="1"/>
+    <w:lsdException w:name="page number" w:semiHidden="1" w:unhideWhenUsed="1"/>
+    <w:lsdException w:name="endnote reference" w:semiHidden="1" w:unhideWhenUsed="1"/>
+    <w:lsdException w:name="endnote text" w:semiHidden="1" w:unhideWhenUsed="1"/>
+    <w:lsdException w:name="table of authorities" w:semiHidden="1" w:unhideWhenUsed="1"/>
+    <w:lsdException w:name="macro" w:semiHidden="1" w:unhideWhenUsed="1"/>
+    <w:lsdException w:name="toa heading" w:semiHidden="1" w:unhideWhenUsed="1"/>
+    <w:lsdException w:name="List" w:semiHidden="1" w:unhideWhenUsed="1"/>
+    <w:lsdException w:name="List Bullet" w:semiHidden="1" w:unhideWhenUsed="1"/>
+    <w:lsdException w:name="List Number" w:semiHidden="1" w:unhideWhenUsed="1"/>
+    <w:lsdException w:name="List 2" w:semiHidden="1" w:unhideWhenUsed="1"/>
+    <w:lsdException w:name="List 3" w:semiHidden="1" w:unhideWhenUsed="1"/>
+    <w:lsdException w:name="List 4" w:semiHidden="1" w:unhideWhenUsed="1"/>
+    <w:lsdException w:name="List 5" w:semiHidden="1" w:unhideWhenUsed="1"/>
+    <w:lsdException w:name="List Bullet 2" w:semiHidden="1" w:unhideWhenUsed="1"/>
+    <w:lsdException w:name="List Bullet 3" w:semiHidden="1" w:unhideWhenUsed="1"/>
+    <w:lsdException w:name="List Bullet 4" w:semiHidden="1" w:unhideWhenUsed="1"/>
+    <w:lsdException w:name="List Bullet 5" w:semiHidden="1" w:unhideWhenUsed="1"/>
+    <w:lsdException w:name="List Number 2" w:semiHidden="1" w:unhideWhenUsed="1"/>
+    <w:lsdException w:name="List Number 3" w:semiHidden="1" w:unhideWhenUsed="1"/>
+    <w:lsdException w:name="List Number 4" w:semiHidden="1" w:unhideWhenUsed="1"/>
+    <w:lsdException w:name="List Number 5" w:semiHidden="1" w:unhideWhenUsed="1"/>
+    <w:lsdException w:name="Title" w:uiPriority="10" w:qFormat="1"/>
+    <w:lsdException w:name="Closing" w:semiHidden="1" w:unhideWhenUsed="1"/>
+    <w:lsdException w:name="Signature" w:semiHidden="1" w:unhideWhenUsed="1"/>
+    <w:lsdException w:name="Default Paragraph Font" w:semiHidden="1" w:uiPriority="1" w:unhideWhenUsed="1"/>
+    <w:lsdException w:name="Body Text" w:semiHidden="1" w:unhideWhenUsed="1"/>
+    <w:lsdException w:name="Body Text Indent" w:semiHidden="1" w:unhideWhenUsed="1"/>
+    <w:lsdException w:name="List Continue" w:semiHidden="1" w:unhideWhenUsed="1"/>
+    <w:lsdException w:name="List Continue 2" w:semiHidden="1" w:unhideWhenUsed="1"/>
+    <w:lsdException w:name="List Continue 3" w:semiHidden="1" w:unhideWhenUsed="1"/>
+    <w:lsdException w:name="List Continue 4" w:semiHidden="1" w:unhideWhenUsed="1"/>
+    <w:lsdException w:name="List Continue 5" w:semiHidden="1" w:unhideWhenUsed="1"/>
+    <w:lsdException w:name="Message Header" w:semiHidden="1" w:unhideWhenUsed="1"/>
+    <w:lsdException w:name="Subtitle" w:uiPriority="11" w:qFormat="1"/>
+    <w:lsdException w:name="Salutation" w:semiHidden="1" w:unhideWhenUsed="1"/>
+    <w:lsdException w:name="Date" w:semiHidden="1" w:unhideWhenUsed="1"/>
+    <w:lsdException w:name="Body Text First Indent" w:semiHidden="1" w:unhideWhenUsed="1"/>
+    <w:lsdException w:name="Body Text First Indent 2" w:semiHidden="1" w:unhideWhenUsed="1"/>
+    <w:lsdException w:name="Note Heading" w:semiHidden="1" w:unhideWhenUsed="1"/>
+    <w:lsdException w:name="Body Text 2" w:semiHidden="1" w:unhideWhenUsed="1"/>
+    <w:lsdException w:name="Body Text 3" w:semiHidden="1" w:unhideWhenUsed="1"/>
+    <w:lsdException w:name="Body Text Indent 2" w:semiHidden="1" w:unhideWhenUsed="1"/>
+    <w:lsdException w:name="Body Text Indent 3" w:semiHidden="1" w:unhideWhenUsed="1"/>
+    <w:lsdException w:name="Block Text" w:semiHidden="1" w:unhideWhenUsed="1"/>
+    <w:lsdException w:name="Hyperlink" w:semiHidden="1" w:unhideWhenUsed="1"/>
+    <w:lsdException w:name="FollowedHyperlink" w:semiHidden="1" w:unhideWhenUsed="1"/>
+    <w:lsdException w:name="Strong" w:uiPriority="22" w:qFormat="1"/>
+    <w:lsdException w:name="Emphasis" w:uiPriority="20" w:qFormat="1"/>
+    <w:lsdException w:name="Document Map" w:semiHidden="1" w:unhideWhenUsed="1"/>
+    <w:lsdException w:name="Plain Text" w:semiHidden="1" w:unhideWhenUsed="1"/>
+    <w:lsdException w:name="E-mail Signature" w:semiHidden="1" w:unhideWhenUsed="1"/>
+    <w:lsdException w:name="HTML Top of Form" w:semiHidden="1" w:unhideWhenUsed="1"/>
+    <w:lsdException w:name="HTML Bottom of Form" w:semiHidden="1" w:unhideWhenUsed="1"/>
+    <w:lsdException w:name="Normal (Web)" w:semiHidden="1" w:unhideWhenUsed="1"/>
+    <w:lsdException w:name="HTML Acronym" w:semiHidden="1" w:unhideWhenUsed="1"/>
+    <w:lsdException w:name="HTML Address" w:semiHidden="1" w:unhideWhenUsed="1"/>
+    <w:lsdException w:name="HTML Cite" w:semiHidden="1" w:unhideWhenUsed="1"/>
+    <w:lsdException w:name="HTML Code" w:semiHidden="1" w:unhideWhenUsed="1"/>
+    <w:lsdException w:name="HTML Definition" w:semiHidden="1" w:unhideWhenUsed="1"/>
+    <w:lsdException w:name="HTML Keyboard" w:semiHidden="1" w:unhideWhenUsed="1"/>
+    <w:lsdException w:name="HTML Preformatted" w:semiHidden="1" w:unhideWhenUsed="1"/>
+    <w:lsdException w:name="HTML Sample" w:semiHidden="1" w:unhideWhenUsed="1"/>
+    <w:lsdException w:name="HTML Typewriter" w:semiHidden="1" w:unhideWhenUsed="1"/>
+    <w:lsdException w:name="HTML Variable" w:semiHidden="1" w:unhideWhenUsed="1"/>
+    <w:lsdException w:name="Normal Table" w:semiHidden="1" w:unhideWhenUsed="1"/>
+    <w:lsdException w:name="annotation subject" w:semiHidden="1" w:unhideWhenUsed="1"/>
+    <w:lsdException w:name="No List" w:semiHidden="1" w:unhideWhenUsed="1"/>
+    <w:lsdException w:name="Outline List 1" w:semiHidden="1" w:unhideWhenUsed="1"/>
+    <w:lsdException w:name="Outline List 2" w:semiHidden="1" w:unhideWhenUsed="1"/>
+    <w:lsdException w:name="Outline List 3" w:semiHidden="1" w:unhideWhenUsed="1"/>
+    <w:lsdException w:name="Table Simple 1" w:semiHidden="1" w:unhideWhenUsed="1"/>
+    <w:lsdException w:name="Table Simple 2" w:semiHidden="1" w:unhideWhenUsed="1"/>
+    <w:lsdException w:name="Table Simple 3" w:semiHidden="1" w:unhideWhenUsed="1"/>
+    <w:lsdException w:name="Table Classic 1" w:semiHidden="1" w:unhideWhenUsed="1"/>
+    <w:lsdException w:name="Table Classic 2" w:semiHidden="1" w:unhideWhenUsed="1"/>
+    <w:lsdException w:name="Table Classic 3" w:semiHidden="1" w:unhideWhenUsed="1"/>
+    <w:lsdException w:name="Table Classic 4" w:semiHidden="1" w:unhideWhenUsed="1"/>
+    <w:lsdException w:name="Table Colorful 1" w:semiHidden="1" w:unhideWhenUsed="1"/>
+    <w:lsdException w:name="Table Colorful 2" w:semiHidden="1" w:unhideWhenUsed="1"/>
+    <w:lsdException w:name="Table Colorful 3" w:semiHidden="1" w:unhideWhenUsed="1"/>
+    <w:lsdException w:name="Table Columns 1" w:semiHidden="1" w:unhideWhenUsed="1"/>
+    <w:lsdException w:name="Table Columns 2" w:semiHidden="1" w:unhideWhenUsed="1"/>
+    <w:lsdException w:name="Table Columns 3" w:semiHidden="1" w:unhideWhenUsed="1"/>
+    <w:lsdException w:name="Table Columns 4" w:semiHidden="1" w:unhideWhenUsed="1"/>
+    <w:lsdException w:name="Table Columns 5" w:semiHidden="1" w:unhideWhenUsed="1"/>
+    <w:lsdException w:name="Table Grid 1" w:semiHidden="1" w:unhideWhenUsed="1"/>
+    <w:lsdException w:name="Table Grid 2" w:semiHidden="1" w:unhideWhenUsed="1"/>
+    <w:lsdException w:name="Table Grid 3" w:semiHidden="1" w:unhideWhenUsed="1"/>
+    <w:lsdException w:name="Table Grid 4" w:semiHidden="1" w:unhideWhenUsed="1"/>
+    <w:lsdException w:name="Table Grid 5" w:semiHidden="1" w:unhideWhenUsed="1"/>
+    <w:lsdException w:name="Table Grid 6" w:semiHidden="1" w:unhideWhenUsed="1"/>
+    <w:lsdException w:name="Table Grid 7" w:semiHidden="1" w:unhideWhenUsed="1"/>
+    <w:lsdException w:name="Table Grid 8" w:semiHidden="1" w:unhideWhenUsed="1"/>
+    <w:lsdException w:name="Table List 1" w:semiHidden="1" w:unhideWhenUsed="1"/>
+    <w:lsdException w:name="Table List 2" w:semiHidden="1" w:unhideWhenUsed="1"/>
+    <w:lsdException w:name="Table List 3" w:semiHidden="1" w:unhideWhenUsed="1"/>
+    <w:lsdException w:name="Table List 4" w:semiHidden="1" w:unhideWhenUsed="1"/>
+    <w:lsdException w:name="Table List 5" w:semiHidden="1" w:unhideWhenUsed="1"/>
+    <w:lsdException w:name="Table List 6" w:semiHidden="1" w:unhideWhenUsed="1"/>
+    <w:lsdException w:name="Table List 7" w:semiHidden="1" w:unhideWhenUsed="1"/>
+    <w:lsdException w:name="Table List 8" w:semiHidden="1" w:unhideWhenUsed="1"/>
+    <w:lsdException w:name="Table 3D effects 1" w:semiHidden="1" w:unhideWhenUsed="1"/>
+    <w:lsdException w:name="Table 3D effects 2" w:semiHidden="1" w:unhideWhenUsed="1"/>
+    <w:lsdException w:name="Table 3D effects 3" w:semiHidden="1" w:unhideWhenUsed="1"/>
+    <w:lsdException w:name="Table Contemporary" w:semiHidden="1" w:unhideWhenUsed="1"/>
+    <w:lsdException w:name="Table Elegant" w:semiHidden="1" w:unhideWhenUsed="1"/>
+    <w:lsdException w:name="Table Professional" w:semiHidden="1" w:unhideWhenUsed="1"/>
+    <w:lsdException w:name="Table Subtle 1" w:semiHidden="1" w:unhideWhenUsed="1"/>
+    <w:lsdException w:name="Table Subtle 2" w:semiHidden="1" w:unhideWhenUsed="1"/>
+    <w:lsdException w:name="Table Web 1" w:semiHidden="1" w:unhideWhenUsed="1"/>
+    <w:lsdException w:name="Table Web 2" w:semiHidden="1" w:unhideWhenUsed="1"/>
+    <w:lsdException w:name="Table Web 3" w:semiHidden="1" w:unhideWhenUsed="1"/>
+    <w:lsdException w:name="Balloon Text" w:semiHidden="1" w:unhideWhenUsed="1"/>
+    <w:lsdException w:name="Table Grid" w:uiPriority="39"/>
+    <w:lsdException w:name="Table Theme" w:semiHidden="1" w:unhideWhenUsed="1"/>
+    <w:lsdException w:name="Placeholder Text" w:semiHidden="1"/>
+    <w:lsdException w:name="No Spacing" w:uiPriority="1" w:qFormat="1"/>
+    <w:lsdException w:name="Light Shading" w:uiPriority="60"/>
+    <w:lsdException w:name="Light List" w:uiPriority="61"/>
+    <w:lsdException w:name="Light Grid" w:uiPriority="62"/>
+    <w:lsdException w:name="Medium Shading 1" w:uiPriority="63"/>
+    <w:lsdException w:name="Medium Shading 2" w:uiPriority="64"/>
+    <w:lsdException w:name="Medium List 1" w:uiPriority="65"/>
+    <w:lsdException w:name="Medium List 2" w:uiPriority="66"/>
+    <w:lsdException w:name="Medium Grid 1" w:uiPriority="67"/>
+    <w:lsdException w:name="Medium Grid 2" w:uiPriority="68"/>
+    <w:lsdException w:name="Medium Grid 3" w:uiPriority="69"/>
+    <w:lsdException w:name="Dark List" w:uiPriority="70"/>
+    <w:lsdException w:name="Colorful Shading" w:uiPriority="71"/>
+    <w:lsdException w:name="Colorful List" w:uiPriority="72"/>
+    <w:lsdException w:name="Colorful Grid" w:uiPriority="73"/>
+    <w:lsdException w:name="Light Shading Accent 1" w:uiPriority="60"/>
+    <w:lsdException w:name="Light List Accent 1" w:uiPriority="61"/>
+    <w:lsdException w:name="Light Grid Accent 1" w:uiPriority="62"/>
+    <w:lsdException w:name="Medium Shading 1 Accent 1" w:uiPriority="63"/>
+    <w:lsdException w:name="Medium Shading 2 Accent 1" w:uiPriority="64"/>
+    <w:lsdException w:name="Medium List 1 Accent 1" w:uiPriority="65"/>
+    <w:lsdException w:name="Revision" w:semiHidden="1"/>
+    <w:lsdException w:name="List Paragraph" w:uiPriority="34" w:qFormat="1"/>
+    <w:lsdException w:name="Quote" w:uiPriority="29" w:qFormat="1"/>
+    <w:lsdException w:name="Intense Quote" w:uiPriority="30" w:qFormat="1"/>
+    <w:lsdException w:name="Medium List 2 Accent 1" w:uiPriority="66"/>
+    <w:lsdException w:name="Medium Grid 1 Accent 1" w:uiPriority="67"/>
+    <w:lsdException w:name="Medium Grid 2 Accent 1" w:uiPriority="68"/>
+    <w:lsdException w:name="Medium Grid 3 Accent 1" w:uiPriority="69"/>
+    <w:lsdException w:name="Dark List Accent 1" w:uiPriority="70"/>
+    <w:lsdException w:name="Colorful Shading Accent 1" w:uiPriority="71"/>
+    <w:lsdException w:name="Colorful List Accent 1" w:uiPriority="72"/>
+    <w:lsdException w:name="Colorful Grid Accent 1" w:uiPriority="73"/>
+    <w:lsdException w:name="Light Shading Accent 2" w:uiPriority="60"/>
+    <w:lsdException w:name="Light List Accent 2" w:uiPriority="61"/>
+    <w:lsdException w:name="Light Grid Accent 2" w:uiPriority="62"/>
+    <w:lsdException w:name="Medium Shading 1 Accent 2" w:uiPriority="63"/>
+    <w:lsdException w:name="Medium Shading 2 Accent 2" w:uiPriority="64"/>
+    <w:lsdException w:name="Medium List 1 Accent 2" w:uiPriority="65"/>
+    <w:lsdException w:name="Medium List 2 Accent 2" w:uiPriority="66"/>
+    <w:lsdException w:name="Medium Grid 1 Accent 2" w:uiPriority="67"/>
+    <w:lsdException w:name="Medium Grid 2 Accent 2" w:uiPriority="68"/>
+    <w:lsdException w:name="Medium Grid 3 Accent 2" w:uiPriority="69"/>
+    <w:lsdException w:name="Dark List Accent 2" w:uiPriority="70"/>
+    <w:lsdException w:name="Colorful Shading Accent 2" w:uiPriority="71"/>
+    <w:lsdException w:name="Colorful List Accent 2" w:uiPriority="72"/>
+    <w:lsdException w:name="Colorful Grid Accent 2" w:uiPriority="73"/>
+    <w:lsdException w:name="Light Shading Accent 3" w:uiPriority="60"/>
+    <w:lsdException w:name="Light List Accent 3" w:uiPriority="61"/>
+    <w:lsdException w:name="Light Grid Accent 3" w:uiPriority="62"/>
+    <w:lsdException w:name="Medium Shading 1 Accent 3" w:uiPriority="63"/>
+    <w:lsdException w:name="Medium Shading 2 Accent 3" w:uiPriority="64"/>
+    <w:lsdException w:name="Medium List 1 Accent 3" w:uiPriority="65"/>
+    <w:lsdException w:name="Medium List 2 Accent 3" w:uiPriority="66"/>
+    <w:lsdException w:name="Medium Grid 1 Accent 3" w:uiPriority="67"/>
+    <w:lsdException w:name="Medium Grid 2 Accent 3" w:uiPriority="68"/>
+    <w:lsdException w:name="Medium Grid 3 Accent 3" w:uiPriority="69"/>
+    <w:lsdException w:name="Dark List Accent 3" w:uiPriority="70"/>
+    <w:lsdException w:name="Colorful Shading Accent 3" w:uiPriority="71"/>
+    <w:lsdException w:name="Colorful List Accent 3" w:uiPriority="72"/>
+    <w:lsdException w:name="Colorful Grid Accent 3" w:uiPriority="73"/>
+    <w:lsdException w:name="Light Shading Accent 4" w:uiPriority="60"/>
+    <w:lsdException w:name="Light List Accent 4" w:uiPriority="61"/>
+    <w:lsdException w:name="Light Grid Accent 4" w:uiPriority="62"/>
+    <w:lsdException w:name="Medium Shading 1 Accent 4" w:uiPriority="63"/>
+    <w:lsdException w:name="Medium Shading 2 Accent 4" w:uiPriority="64"/>
+    <w:lsdException w:name="Medium List 1 Accent 4" w:uiPriority="65"/>
+    <w:lsdException w:name="Medium List 2 Accent 4" w:uiPriority="66"/>
+    <w:lsdException w:name="Medium Grid 1 Accent 4" w:uiPriority="67"/>
+    <w:lsdException w:name="Medium Grid 2 Accent 4" w:uiPriority="68"/>
+    <w:lsdException w:name="Medium Grid 3 Accent 4" w:uiPriority="69"/>
+    <w:lsdException w:name="Dark List Accent 4" w:uiPriority="70"/>
+    <w:lsdException w:name="Colorful Shading Accent 4" w:uiPriority="71"/>
+    <w:lsdException w:name="Colorful List Accent 4" w:uiPriority="72"/>
+    <w:lsdException w:name="Colorful Grid Accent 4" w:uiPriority="73"/>
+    <w:lsdException w:name="Light Shading Accent 5" w:uiPriority="60"/>
+    <w:lsdException w:name="Light List Accent 5" w:uiPriority="61"/>
+    <w:lsdException w:name="Light Grid Accent 5" w:uiPriority="62"/>
+    <w:lsdException w:name="Medium Shading 1 Accent 5" w:uiPriority="63"/>
+    <w:lsdException w:name="Medium Shading 2 Accent 5" w:uiPriority="64"/>
+    <w:lsdException w:name="Medium List 1 Accent 5" w:uiPriority="65"/>
+    <w:lsdException w:name="Medium List 2 Accent 5" w:uiPriority="66"/>
+    <w:lsdException w:name="Medium Grid 1 Accent 5" w:uiPriority="67"/>
+    <w:lsdException w:name="Medium Grid 2 Accent 5" w:uiPriority="68"/>
+    <w:lsdException w:name="Medium Grid 3 Accent 5" w:uiPriority="69"/>
+    <w:lsdException w:name="Dark List Accent 5" w:uiPriority="70"/>
+    <w:lsdException w:name="Colorful Shading Accent 5" w:uiPriority="71"/>
+    <w:lsdException w:name="Colorful List Accent 5" w:uiPriority="72"/>
+    <w:lsdException w:name="Colorful Grid Accent 5" w:uiPriority="73"/>
+    <w:lsdException w:name="Light Shading Accent 6" w:uiPriority="60"/>
+    <w:lsdException w:name="Light List Accent 6" w:uiPriority="61"/>
+    <w:lsdException w:name="Light Grid Accent 6" w:uiPriority="62"/>
+    <w:lsdException w:name="Medium Shading 1 Accent 6" w:uiPriority="63"/>
+    <w:lsdException w:name="Medium Shading 2 Accent 6" w:uiPriority="64"/>
+    <w:lsdException w:name="Medium List 1 Accent 6" w:uiPriority="65"/>
+    <w:lsdException w:name="Medium List 2 Accent 6" w:uiPriority="66"/>
+    <w:lsdException w:name="Medium Grid 1 Accent 6" w:uiPriority="67"/>
+    <w:lsdException w:name="Medium Grid 2 Accent 6" w:uiPriority="68"/>
+    <w:lsdException w:name="Medium Grid 3 Accent 6" w:uiPriority="69"/>
+    <w:lsdException w:name="Dark List Accent 6" w:uiPriority="70"/>
+    <w:lsdException w:name="Colorful Shading Accent 6" w:uiPriority="71"/>
+    <w:lsdException w:name="Colorful List Accent 6" w:uiPriority="72"/>
+    <w:lsdException w:name="Colorful Grid Accent 6" w:uiPriority="73"/>
+    <w:lsdException w:name="Subtle Emphasis" w:uiPriority="19" w:qFormat="1"/>
+    <w:lsdException w:name="Intense Emphasis" w:uiPriority="21" w:qFormat="1"/>
+    <w:lsdException w:name="Subtle Reference" w:uiPriority="31" w:qFormat="1"/>
+    <w:lsdException w:name="Intense Reference" w:uiPriority="32" w:qFormat="1"/>
+    <w:lsdException w:name="Book Title" w:uiPriority="33" w:qFormat="1"/>
+    <w:lsdException w:name="Bibliography" w:semiHidden="1" w:uiPriority="37" w:unhideWhenUsed="1"/>
+    <w:lsdException w:name="TOC Heading" w:semiHidden="1" w:uiPriority="39" w:unhideWhenUsed="1" w:qFormat="1"/>
+    <w:lsdException w:name="Plain Table 1" w:uiPriority="41"/>
+    <w:lsdException w:name="Plain Table 2" w:uiPriority="42"/>
+    <w:lsdException w:name="Plain Table 3" w:uiPriority="43"/>
+    <w:lsdException w:name="Plain Table 4" w:uiPriority="44"/>
+    <w:lsdException w:name="Plain Table 5" w:uiPriority="45"/>
+    <w:lsdException w:name="Grid Table Light" w:uiPriority="40"/>
+    <w:lsdException w:name="Grid Table 1 Light" w:uiPriority="46"/>
+    <w:lsdException w:name="Grid Table 2" w:uiPriority="47"/>
+    <w:lsdException w:name="Grid Table 3" w:uiPriority="48"/>
+    <w:lsdException w:name="Grid Table 4" w:uiPriority="49"/>
+    <w:lsdException w:name="Grid Table 5 Dark" w:uiPriority="50"/>
+    <w:lsdException w:name="Grid Table 6 Colorful" w:uiPriority="51"/>
+    <w:lsdException w:name="Grid Table 7 Colorful" w:uiPriority="52"/>
+    <w:lsdException w:name="Grid Table 1 Light Accent 1" w:uiPriority="46"/>
+    <w:lsdException w:name="Grid Table 2 Accent 1" w:uiPriority="47"/>
+    <w:lsdException w:name="Grid Table 3 Accent 1" w:uiPriority="48"/>
+    <w:lsdException w:name="Grid Table 4 Accent 1" w:uiPriority="49"/>
+    <w:lsdException w:name="Grid Table 5 Dark Accent 1" w:uiPriority="50"/>
+    <w:lsdException w:name="Grid Table 6 Colorful Accent 1" w:uiPriority="51"/>
+    <w:lsdException w:name="Grid Table 7 Colorful Accent 1" w:uiPriority="52"/>
+    <w:lsdException w:name="Grid Table 1 Light Accent 2" w:uiPriority="46"/>
+    <w:lsdException w:name="Grid Table 2 Accent 2" w:uiPriority="47"/>
+    <w:lsdException w:name="Grid Table 3 Accent 2" w:uiPriority="48"/>
+    <w:lsdException w:name="Grid Table 4 Accent 2" w:uiPriority="49"/>
+    <w:lsdException w:name="Grid Table 5 Dark Accent 2" w:uiPriority="50"/>
+    <w:lsdException w:name="Grid Table 6 Colorful Accent 2" w:uiPriority="51"/>
+    <w:lsdException w:name="Grid Table 7 Colorful Accent 2" w:uiPriority="52"/>
+    <w:lsdException w:name="Grid Table 1 Light Accent 3" w:uiPriority="46"/>
+    <w:lsdException w:name="Grid Table 2 Accent 3" w:uiPriority="47"/>
+    <w:lsdException w:name="Grid Table 3 Accent 3" w:uiPriority="48"/>
+    <w:lsdException w:name="Grid Table 4 Accent 3" w:uiPriority="49"/>
+    <w:lsdException w:name="Grid Table 5 Dark Accent 3" w:uiPriority="50"/>
+    <w:lsdException w:name="Grid Table 6 Colorful Accent 3" w:uiPriority="51"/>
+    <w:lsdException w:name="Grid Table 7 Colorful Accent 3" w:uiPriority="52"/>
+    <w:lsdException w:name="Grid Table 1 Light Accent 4" w:uiPriority="46"/>
+    <w:lsdException w:name="Grid Table 2 Accent 4" w:uiPriority="47"/>
+    <w:lsdException w:name="Grid Table 3 Accent 4" w:uiPriority="48"/>
+    <w:lsdException w:name="Grid Table 4 Accent 4" w:uiPriority="49"/>
+    <w:lsdException w:name="Grid Table 5 Dark Accent 4" w:uiPriority="50"/>
+    <w:lsdException w:name="Grid Table 6 Colorful Accent 4" w:uiPriority="51"/>
+    <w:lsdException w:name="Grid Table 7 Colorful Accent 4" w:uiPriority="52"/>
+    <w:lsdException w:name="Grid Table 1 Light Accent 5" w:uiPriority="46"/>
+    <w:lsdException w:name="Grid Table 2 Accent 5" w:uiPriority="47"/>
+    <w:lsdException w:name="Grid Table 3 Accent 5" w:uiPriority="48"/>
+    <w:lsdException w:name="Grid Table 4 Accent 5" w:uiPriority="49"/>
+    <w:lsdException w:name="Grid Table 5 Dark Accent 5" w:uiPriority="50"/>
+    <w:lsdException w:name="Grid Table 6 Colorful Accent 5" w:uiPriority="51"/>
+    <w:lsdException w:name="Grid Table 7 Colorful Accent 5" w:uiPriority="52"/>
+    <w:lsdException w:name="Grid Table 1 Light Accent 6" w:uiPriority="46"/>
+    <w:lsdException w:name="Grid Table 2 Accent 6" w:uiPriority="47"/>
+    <w:lsdException w:name="Grid Table 3 Accent 6" w:uiPriority="48"/>
+    <w:lsdException w:name="Grid Table 4 Accent 6" w:uiPriority="49"/>
+    <w:lsdException w:name="Grid Table 5 Dark Accent 6" w:uiPriority="50"/>
+    <w:lsdException w:name="Grid Table 6 Colorful Accent 6" w:uiPriority="51"/>
+    <w:lsdException w:name="Grid Table 7 Colorful Accent 6" w:uiPriority="52"/>
+    <w:lsdException w:name="List Table 1 Light" w:uiPriority="46"/>
+    <w:lsdException w:name="List Table 2" w:uiPriority="47"/>
+    <w:lsdException w:name="List Table 3" w:uiPriority="48"/>
+    <w:lsdException w:name="List Table 4" w:uiPriority="49"/>
+    <w:lsdException w:name="List Table 5 Dark" w:uiPriority="50"/>
+    <w:lsdException w:name="List Table 6 Colorful" w:uiPriority="51"/>
+    <w:lsdException w:name="List Table 7 Colorful" w:uiPriority="52"/>
+    <w:lsdException w:name="List Table 1 Light Accent 1" w:uiPriority="46"/>
+    <w:lsdException w:name="List Table 2 Accent 1" w:uiPriority="47"/>
+    <w:lsdException w:name="List Table 3 Accent 1" w:uiPriority="48"/>
+    <w:lsdException w:name="List Table 4 Accent 1" w:uiPriority="49"/>
+    <w:lsdException w:name="List Table 5 Dark Accent 1" w:uiPriority="50"/>
+    <w:lsdException w:name="List Table 6 Colorful Accent 1" w:uiPriority="51"/>
+    <w:lsdException w:name="List Table 7 Colorful Accent 1" w:uiPriority="52"/>
+    <w:lsdException w:name="List Table 1 Light Accent 2" w:uiPriority="46"/>
+    <w:lsdException w:name="List Table 2 Accent 2" w:uiPriority="47"/>
+    <w:lsdException w:name="List Table 3 Accent 2" w:uiPriority="48"/>
+    <w:lsdException w:name="List Table 4 Accent 2" w:uiPriority="49"/>
+    <w:lsdException w:name="List Table 5 Dark Accent 2" w:uiPriority="50"/>
+    <w:lsdException w:name="List Table 6 Colorful Accent 2" w:uiPriority="51"/>
+    <w:lsdException w:name="List Table 7 Colorful Accent 2" w:uiPriority="52"/>
+    <w:lsdException w:name="List Table 1 Light Accent 3" w:uiPriority="46"/>
+    <w:lsdException w:name="List Table 2 Accent 3" w:uiPriority="47"/>
+    <w:lsdException w:name="List Table 3 Accent 3" w:uiPriority="48"/>
+    <w:lsdException w:name="List Table 4 Accent 3" w:uiPriority="49"/>
+    <w:lsdException w:name="List Table 5 Dark Accent 3" w:uiPriority="50"/>
+    <w:lsdException w:name="List Table 6 Colorful Accent 3" w:uiPriority="51"/>
+    <w:lsdException w:name="List Table 7 Colorful Accent 3" w:uiPriority="52"/>
+    <w:lsdException w:name="List Table 1 Light Accent 4" w:uiPriority="46"/>
+    <w:lsdException w:name="List Table 2 Accent 4" w:uiPriority="47"/>
+    <w:lsdException w:name="List Table 3 Accent 4" w:uiPriority="48"/>
+    <w:lsdException w:name="List Table 4 Accent 4" w:uiPriority="49"/>
+    <w:lsdException w:name="List Table 5 Dark Accent 4" w:uiPriority="50"/>
+    <w:lsdException w:name="List Table 6 Colorful Accent 4" w:uiPriority="51"/>
+    <w:lsdException w:name="List Table 7 Colorful Accent 4" w:uiPriority="52"/>
+    <w:lsdException w:name="List Table 1 Light Accent 5" w:uiPriority="46"/>
+    <w:lsdException w:name="List Table 2 Accent 5" w:uiPriority="47"/>
+    <w:lsdException w:name="List Table 3 Accent 5" w:uiPriority="48"/>
+    <w:lsdException w:name="List Table 4 Accent 5" w:uiPriority="49"/>
+    <w:lsdException w:name="List Table 5 Dark Accent 5" w:uiPriority="50"/>
+    <w:lsdException w:name="List Table 6 Colorful Accent 5" w:uiPriority="51"/>
+    <w:lsdException w:name="List Table 7 Colorful Accent 5" w:uiPriority="52"/>
+    <w:lsdException w:name="List Table 1 Light Accent 6" w:uiPriority="46"/>
+    <w:lsdException w:name="List Table 2 Accent 6" w:uiPriority="47"/>
+    <w:lsdException w:name="List Table 3 Accent 6" w:uiPriority="48"/>
+    <w:lsdException w:name="List Table 4 Accent 6" w:uiPriority="49"/>
+    <w:lsdException w:name="List Table 5 Dark Accent 6" w:uiPriority="50"/>
+    <w:lsdException w:name="List Table 6 Colorful Accent 6" w:uiPriority="51"/>
+    <w:lsdException w:name="List Table 7 Colorful Accent 6" w:uiPriority="52"/>
+  </w:latentStyles>
+  <w:style w:type="paragraph" w:default="1" w:styleId="Normal">
+    <w:name w:val="Normal"/>
+    <w:qFormat/>
+  </w:style>
+  <w:style w:type="character" w:default="1" w:styleId="Policepardfaut">
+    <w:name w:val="Default Paragraph Font"/>
+    <w:uiPriority w:val="1"/>
+    <w:semiHidden/>
+    <w:unhideWhenUsed/>
+  </w:style>
+  <w:style w:type="table" w:default="1" w:styleId="TableauNormal">
+    <w:name w:val="Normal Table"/>
+    <w:uiPriority w:val="99"/>
+    <w:semiHidden/>
+    <w:unhideWhenUsed/>
+    <w:tblPr>
+      <w:tblInd w:w="0" w:type="dxa"/>
+      <w:tblCellMar>
+        <w:top w:w="0" w:type="dxa"/>
+        <w:left w:w="108" w:type="dxa"/>
+        <w:bottom w:w="0" w:type="dxa"/>
+        <w:right w:w="108" w:type="dxa"/>
+      </w:tblCellMar>
+    </w:tblPr>
+  </w:style>
+  <w:style w:type="numbering" w:default="1" w:styleId="Aucuneliste">
+    <w:name w:val="No List"/>
+    <w:uiPriority w:val="99"/>
+    <w:semiHidden/>
+    <w:unhideWhenUsed/>
+  </w:style>
+  <w:style w:type="paragraph" w:customStyle="1" w:styleId="6A074261D7774D1DA1322B31DA95DB4A">
+    <w:name w:val="6A074261D7774D1DA1322B31DA95DB4A"/>
+    <w:rsid w:val="0017619F"/>
+  </w:style>
+  <w:style w:type="paragraph" w:customStyle="1" w:styleId="159DADD067E145BC860E2152D41D3873">
+    <w:name w:val="159DADD067E145BC860E2152D41D3873"/>
+    <w:rsid w:val="0017619F"/>
+  </w:style>
+</w:styles>
+</file>
+
+<file path=word/glossary/webSettings.xml><?xml version="1.0" encoding="utf-8"?>
+<w:webSettings xmlns:mc="http://schemas.openxmlformats.org/markup-compatibility/2006" xmlns:r="http://schemas.openxmlformats.org/officeDocument/2006/relationships" xmlns:w="http://schemas.openxmlformats.org/wordprocessingml/2006/main" xmlns:w14="http://schemas.microsoft.com/office/word/2010/wordml" xmlns:w15="http://schemas.microsoft.com/office/word/2012/wordml" xmlns:w16se="http://schemas.microsoft.com/office/word/2015/wordml/symex" mc:Ignorable="w14 w15 w16se">
+  <w:optimizeForBrowser/>
+  <w:allowPNG/>
+</w:webSettings>
+</file>
+
 <file path=word/theme/theme1.xml><?xml version="1.0" encoding="utf-8"?>
 <a:theme xmlns:a="http://schemas.openxmlformats.org/drawingml/2006/main" name="Thème Office">
   <a:themeElements>
@@ -6331,7 +7082,7 @@
 </file>
 
 <file path=customXml/itemProps1.xml><?xml version="1.0" encoding="utf-8"?>
-<ds:datastoreItem xmlns:ds="http://schemas.openxmlformats.org/officeDocument/2006/customXml" ds:itemID="{EE60D8EA-1D96-43A0-BD6E-71AE3A09AD21}">
+<ds:datastoreItem xmlns:ds="http://schemas.openxmlformats.org/officeDocument/2006/customXml" ds:itemID="{99FBCAED-F928-4B9E-8E8D-7B3C281F5FE9}">
   <ds:schemaRefs>
     <ds:schemaRef ds:uri="http://schemas.openxmlformats.org/officeDocument/2006/bibliography"/>
   </ds:schemaRefs>

</xml_diff>

<commit_message>
Made a correction in etude d'opp --> nothing important
</commit_message>
<xml_diff>
--- a/Avant-Projet/Etude d'opportunité et de faisabilité History Treasures.docx
+++ b/Avant-Projet/Etude d'opportunité et de faisabilité History Treasures.docx
@@ -178,21 +178,12 @@
           </wp:anchor>
         </w:drawing>
       </w:r>
-      <w:proofErr w:type="spellStart"/>
       <w:r>
         <w:rPr>
           <w:rFonts w:ascii="Pristina" w:hAnsi="Pristina"/>
         </w:rPr>
-        <w:t>History</w:t>
-      </w:r>
-      <w:proofErr w:type="spellEnd"/>
-      <w:r>
-        <w:rPr>
-          <w:rFonts w:ascii="Pristina" w:hAnsi="Pristina"/>
-        </w:rPr>
-        <w:t xml:space="preserve"> </w:t>
-      </w:r>
-      <w:proofErr w:type="spellStart"/>
+        <w:t xml:space="preserve">History </w:t>
+      </w:r>
       <w:r>
         <w:rPr>
           <w:rFonts w:ascii="Pristina" w:hAnsi="Pristina"/>
@@ -205,7 +196,6 @@
         </w:rPr>
         <w:t>s</w:t>
       </w:r>
-      <w:proofErr w:type="spellEnd"/>
     </w:p>
     <w:p>
       <w:pPr>
@@ -274,34 +264,7 @@
           <w:rFonts w:eastAsiaTheme="majorEastAsia"/>
           <w:sz w:val="32"/>
         </w:rPr>
-        <w:t xml:space="preserve"> un saut dans le temps avec </w:t>
-      </w:r>
-      <w:proofErr w:type="spellStart"/>
-      <w:r>
-        <w:rPr>
-          <w:rStyle w:val="StyleTitreLatin36ptCar"/>
-          <w:rFonts w:eastAsiaTheme="majorEastAsia"/>
-          <w:sz w:val="32"/>
-        </w:rPr>
-        <w:t>History</w:t>
-      </w:r>
-      <w:proofErr w:type="spellEnd"/>
-      <w:r>
-        <w:rPr>
-          <w:rStyle w:val="StyleTitreLatin36ptCar"/>
-          <w:rFonts w:eastAsiaTheme="majorEastAsia"/>
-          <w:sz w:val="32"/>
-        </w:rPr>
-        <w:t xml:space="preserve"> </w:t>
-      </w:r>
-      <w:proofErr w:type="spellStart"/>
-      <w:r>
-        <w:rPr>
-          <w:rStyle w:val="StyleTitreLatin36ptCar"/>
-          <w:rFonts w:eastAsiaTheme="majorEastAsia"/>
-          <w:sz w:val="32"/>
-        </w:rPr>
-        <w:t>Treasure</w:t>
+        <w:t xml:space="preserve"> un saut dans le temps avec History Treasure</w:t>
       </w:r>
       <w:r>
         <w:rPr>
@@ -311,7 +274,6 @@
         </w:rPr>
         <w:t>s</w:t>
       </w:r>
-      <w:proofErr w:type="spellEnd"/>
       <w:r>
         <w:rPr>
           <w:rStyle w:val="StyleTitreLatin36ptCar"/>
@@ -471,22 +433,36 @@
           <w:sz w:val="32"/>
         </w:rPr>
       </w:pPr>
-      <w:fldSimple w:instr=" DOCPROPERTY  Title  \* MERGEFORMAT ">
-        <w:r>
-          <w:rPr>
-            <w:rStyle w:val="TitreProjetCar"/>
-            <w:szCs w:val="56"/>
-          </w:rPr>
-          <w:t>É</w:t>
-        </w:r>
-        <w:r>
-          <w:rPr>
-            <w:rStyle w:val="TitreProjetCar"/>
-            <w:szCs w:val="56"/>
-          </w:rPr>
-          <w:t>tude d'opportunité et de faisabilité</w:t>
-        </w:r>
-      </w:fldSimple>
+      <w:r>
+        <w:fldChar w:fldCharType="begin"/>
+      </w:r>
+      <w:r>
+        <w:instrText xml:space="preserve"> DOCPROPERTY  Title  \* MERGEFORMAT </w:instrText>
+      </w:r>
+      <w:r>
+        <w:fldChar w:fldCharType="separate"/>
+      </w:r>
+      <w:r>
+        <w:rPr>
+          <w:rStyle w:val="TitreProjetCar"/>
+          <w:szCs w:val="56"/>
+        </w:rPr>
+        <w:t>É</w:t>
+      </w:r>
+      <w:r>
+        <w:rPr>
+          <w:rStyle w:val="TitreProjetCar"/>
+          <w:szCs w:val="56"/>
+        </w:rPr>
+        <w:t>tude d'opportunité et de faisabilité</w:t>
+      </w:r>
+      <w:r>
+        <w:rPr>
+          <w:rStyle w:val="TitreProjetCar"/>
+          <w:szCs w:val="56"/>
+        </w:rPr>
+        <w:fldChar w:fldCharType="end"/>
+      </w:r>
     </w:p>
     <w:p>
       <w:pPr>
@@ -495,11 +471,21 @@
       <w:r>
         <w:t xml:space="preserve">Version </w:t>
       </w:r>
-      <w:fldSimple w:instr=" DOCPROPERTY  Version  \* MERGEFORMAT ">
-        <w:r>
-          <w:t>1.</w:t>
-        </w:r>
-      </w:fldSimple>
+      <w:r>
+        <w:fldChar w:fldCharType="begin"/>
+      </w:r>
+      <w:r>
+        <w:instrText xml:space="preserve"> DOCPROPERTY  Version  \* MERGEFORMAT </w:instrText>
+      </w:r>
+      <w:r>
+        <w:fldChar w:fldCharType="separate"/>
+      </w:r>
+      <w:r>
+        <w:t>1.</w:t>
+      </w:r>
+      <w:r>
+        <w:fldChar w:fldCharType="end"/>
+      </w:r>
       <w:r>
         <w:t>7</w:t>
       </w:r>
@@ -2233,8 +2219,6 @@
           <w:docGrid w:linePitch="360"/>
         </w:sectPr>
       </w:pPr>
-      <w:bookmarkStart w:id="0" w:name="_GoBack"/>
-      <w:bookmarkEnd w:id="0"/>
     </w:p>
     <w:p>
       <w:pPr>
@@ -2244,11 +2228,11 @@
         <w:lastRenderedPageBreak/>
         <w:fldChar w:fldCharType="end"/>
       </w:r>
-      <w:bookmarkStart w:id="1" w:name="_Toc415583728"/>
+      <w:bookmarkStart w:id="0" w:name="_Toc415583728"/>
       <w:r>
         <w:t>Mission</w:t>
       </w:r>
-      <w:bookmarkEnd w:id="1"/>
+      <w:bookmarkEnd w:id="0"/>
     </w:p>
     <w:p/>
     <w:p>
@@ -2271,7 +2255,12 @@
         <w:t xml:space="preserve">voir </w:t>
       </w:r>
       <w:r>
-        <w:t>sp</w:t>
+        <w:t>le document S</w:t>
+      </w:r>
+      <w:bookmarkStart w:id="1" w:name="_GoBack"/>
+      <w:bookmarkEnd w:id="1"/>
+      <w:r>
+        <w:t>p</w:t>
       </w:r>
       <w:r>
         <w:t>é</w:t>
@@ -2384,13 +2373,8 @@
         <w:t xml:space="preserve"> </w:t>
       </w:r>
       <w:r>
-        <w:t xml:space="preserve">un </w:t>
-      </w:r>
-      <w:proofErr w:type="spellStart"/>
-      <w:r>
-        <w:t>gameplay</w:t>
-      </w:r>
-      <w:proofErr w:type="spellEnd"/>
+        <w:t>un gameplay</w:t>
+      </w:r>
       <w:r>
         <w:t xml:space="preserve"> simple pour </w:t>
       </w:r>
@@ -2449,16 +2433,11 @@
       <w:r>
         <w:t>Notre jeu s’inspire de certains éléments du jeu « </w:t>
       </w:r>
-      <w:proofErr w:type="spellStart"/>
       <w:r>
         <w:t>C</w:t>
       </w:r>
       <w:r>
-        <w:t>rypt</w:t>
-      </w:r>
-      <w:proofErr w:type="spellEnd"/>
-      <w:r>
-        <w:t xml:space="preserve"> </w:t>
+        <w:t xml:space="preserve">rypt </w:t>
       </w:r>
       <w:r>
         <w:t>R</w:t>
@@ -2583,7 +2562,6 @@
                 <w:lang w:eastAsia="fr-FR"/>
               </w:rPr>
             </w:pPr>
-            <w:proofErr w:type="spellStart"/>
             <w:r>
               <w:rPr>
                 <w:rFonts w:ascii="Calibri" w:eastAsia="Times New Roman" w:hAnsi="Calibri" w:cs="Times New Roman"/>
@@ -2592,7 +2570,6 @@
               </w:rPr>
               <w:t>Strenght</w:t>
             </w:r>
-            <w:proofErr w:type="spellEnd"/>
           </w:p>
         </w:tc>
         <w:tc>
@@ -2620,7 +2597,6 @@
                 <w:lang w:eastAsia="fr-FR"/>
               </w:rPr>
             </w:pPr>
-            <w:proofErr w:type="spellStart"/>
             <w:r>
               <w:rPr>
                 <w:rFonts w:ascii="Calibri" w:eastAsia="Times New Roman" w:hAnsi="Calibri" w:cs="Times New Roman"/>
@@ -2629,7 +2605,6 @@
               </w:rPr>
               <w:t>Weaknesses</w:t>
             </w:r>
-            <w:proofErr w:type="spellEnd"/>
           </w:p>
         </w:tc>
       </w:tr>
@@ -2974,7 +2949,6 @@
                 <w:lang w:eastAsia="fr-FR"/>
               </w:rPr>
             </w:pPr>
-            <w:proofErr w:type="spellStart"/>
             <w:r>
               <w:rPr>
                 <w:rFonts w:ascii="Calibri" w:eastAsia="Times New Roman" w:hAnsi="Calibri" w:cs="Times New Roman"/>
@@ -2983,7 +2957,6 @@
               </w:rPr>
               <w:t>Opportunities</w:t>
             </w:r>
-            <w:proofErr w:type="spellEnd"/>
           </w:p>
         </w:tc>
         <w:tc>
@@ -3011,7 +2984,6 @@
                 <w:lang w:eastAsia="fr-FR"/>
               </w:rPr>
             </w:pPr>
-            <w:proofErr w:type="spellStart"/>
             <w:r>
               <w:rPr>
                 <w:rFonts w:ascii="Calibri" w:eastAsia="Times New Roman" w:hAnsi="Calibri" w:cs="Times New Roman"/>
@@ -3036,7 +3008,6 @@
               </w:rPr>
               <w:t>reats</w:t>
             </w:r>
-            <w:proofErr w:type="spellEnd"/>
           </w:p>
         </w:tc>
       </w:tr>
@@ -3416,22 +3387,7 @@
       </w:r>
       <w:r>
         <w:br/>
-      </w:r>
-      <w:proofErr w:type="spellStart"/>
-      <w:r>
-        <w:t>Steam</w:t>
-      </w:r>
-      <w:proofErr w:type="spellEnd"/>
-      <w:r>
-        <w:t xml:space="preserve"> </w:t>
-      </w:r>
-      <w:proofErr w:type="spellStart"/>
-      <w:r>
-        <w:t>GreenLight</w:t>
-      </w:r>
-      <w:proofErr w:type="spellEnd"/>
-      <w:r>
-        <w:t xml:space="preserve"> par exemple, permet aux développeurs de mettre en avant leur c</w:t>
+        <w:t>Steam GreenLight par exemple, permet aux développeurs de mettre en avant leur c</w:t>
       </w:r>
       <w:r>
         <w:t>réation auprès de la communauté, les conditions de cette plateforme de distribution sont sur le site en lui-même</w:t>
@@ -3516,15 +3472,7 @@
         </w:numPr>
       </w:pPr>
       <w:r>
-        <w:t xml:space="preserve">Le </w:t>
-      </w:r>
-      <w:proofErr w:type="spellStart"/>
-      <w:r>
-        <w:t>game</w:t>
-      </w:r>
-      <w:proofErr w:type="spellEnd"/>
-      <w:r>
-        <w:t xml:space="preserve"> design du jeu puisque personne</w:t>
+        <w:t>Le game design du jeu puisque personne</w:t>
       </w:r>
       <w:r>
         <w:t>s</w:t>
@@ -3666,6 +3614,30 @@
           <w:rPr>
             <w:noProof/>
           </w:rPr>
+          <w:t>4</w:t>
+        </w:r>
+        <w:r>
+          <w:rPr>
+            <w:noProof/>
+          </w:rPr>
+          <w:fldChar w:fldCharType="end"/>
+        </w:r>
+        <w:r>
+          <w:t>/</w:t>
+        </w:r>
+        <w:r>
+          <w:fldChar w:fldCharType="begin"/>
+        </w:r>
+        <w:r>
+          <w:instrText xml:space="preserve"> NUMPAGES  \* Arabic  \* MERGEFORMAT </w:instrText>
+        </w:r>
+        <w:r>
+          <w:fldChar w:fldCharType="separate"/>
+        </w:r>
+        <w:r>
+          <w:rPr>
+            <w:noProof/>
+          </w:rPr>
           <w:t>6</w:t>
         </w:r>
         <w:r>
@@ -3674,17 +3646,6 @@
           </w:rPr>
           <w:fldChar w:fldCharType="end"/>
         </w:r>
-        <w:r>
-          <w:t>/</w:t>
-        </w:r>
-        <w:fldSimple w:instr=" NUMPAGES  \* Arabic  \* MERGEFORMAT ">
-          <w:r>
-            <w:rPr>
-              <w:noProof/>
-            </w:rPr>
-            <w:t>6</w:t>
-          </w:r>
-        </w:fldSimple>
       </w:p>
     </w:sdtContent>
   </w:sdt>
@@ -6219,581 +6180,6 @@
 </w:styles>
 </file>
 
-<file path=word/glossary/document.xml><?xml version="1.0" encoding="utf-8"?>
-<w:glossaryDocument xmlns:wpc="http://schemas.microsoft.com/office/word/2010/wordprocessingCanvas" xmlns:cx="http://schemas.microsoft.com/office/drawing/2014/chartex" xmlns:cx1="http://schemas.microsoft.com/office/drawing/2015/9/8/chartex" xmlns:mc="http://schemas.openxmlformats.org/markup-compatibility/2006" xmlns:o="urn:schemas-microsoft-com:office:office" xmlns:r="http://schemas.openxmlformats.org/officeDocument/2006/relationships" xmlns:m="http://schemas.openxmlformats.org/officeDocument/2006/math" xmlns:v="urn:schemas-microsoft-com:vml" xmlns:wp14="http://schemas.microsoft.com/office/word/2010/wordprocessingDrawing" xmlns:wp="http://schemas.openxmlformats.org/drawingml/2006/wordprocessingDrawing" xmlns:w10="urn:schemas-microsoft-com:office:word" xmlns:w="http://schemas.openxmlformats.org/wordprocessingml/2006/main" xmlns:w14="http://schemas.microsoft.com/office/word/2010/wordml" xmlns:w15="http://schemas.microsoft.com/office/word/2012/wordml" xmlns:w16se="http://schemas.microsoft.com/office/word/2015/wordml/symex" xmlns:wpg="http://schemas.microsoft.com/office/word/2010/wordprocessingGroup" xmlns:wpi="http://schemas.microsoft.com/office/word/2010/wordprocessingInk" xmlns:wne="http://schemas.microsoft.com/office/word/2006/wordml" xmlns:wps="http://schemas.microsoft.com/office/word/2010/wordprocessingShape" mc:Ignorable="w14 w15 w16se wp14"/>
-</file>
-
-<file path=word/glossary/fontTable.xml><?xml version="1.0" encoding="utf-8"?>
-<w:fonts xmlns:mc="http://schemas.openxmlformats.org/markup-compatibility/2006" xmlns:r="http://schemas.openxmlformats.org/officeDocument/2006/relationships" xmlns:w="http://schemas.openxmlformats.org/wordprocessingml/2006/main" xmlns:w14="http://schemas.microsoft.com/office/word/2010/wordml" xmlns:w15="http://schemas.microsoft.com/office/word/2012/wordml" xmlns:w16se="http://schemas.microsoft.com/office/word/2015/wordml/symex" mc:Ignorable="w14 w15 w16se">
-  <w:font w:name="Symbol">
-    <w:panose1 w:val="05050102010706020507"/>
-    <w:charset w:val="02"/>
-    <w:family w:val="roman"/>
-    <w:pitch w:val="variable"/>
-    <w:sig w:usb0="00000000" w:usb1="10000000" w:usb2="00000000" w:usb3="00000000" w:csb0="80000000" w:csb1="00000000"/>
-  </w:font>
-  <w:font w:name="Times New Roman">
-    <w:panose1 w:val="02020603050405020304"/>
-    <w:charset w:val="00"/>
-    <w:family w:val="roman"/>
-    <w:pitch w:val="variable"/>
-    <w:sig w:usb0="E0002EFF" w:usb1="C0007843" w:usb2="00000009" w:usb3="00000000" w:csb0="000001FF" w:csb1="00000000"/>
-  </w:font>
-  <w:font w:name="Courier New">
-    <w:panose1 w:val="02070309020205020404"/>
-    <w:charset w:val="00"/>
-    <w:family w:val="modern"/>
-    <w:pitch w:val="fixed"/>
-    <w:sig w:usb0="E0002EFF" w:usb1="C0007843" w:usb2="00000009" w:usb3="00000000" w:csb0="000001FF" w:csb1="00000000"/>
-  </w:font>
-  <w:font w:name="Wingdings">
-    <w:panose1 w:val="05000000000000000000"/>
-    <w:charset w:val="02"/>
-    <w:family w:val="auto"/>
-    <w:pitch w:val="variable"/>
-    <w:sig w:usb0="00000000" w:usb1="10000000" w:usb2="00000000" w:usb3="00000000" w:csb0="80000000" w:csb1="00000000"/>
-  </w:font>
-  <w:font w:name="Calibri">
-    <w:panose1 w:val="020F0502020204030204"/>
-    <w:charset w:val="00"/>
-    <w:family w:val="swiss"/>
-    <w:pitch w:val="variable"/>
-    <w:sig w:usb0="E00002FF" w:usb1="4000ACFF" w:usb2="00000001" w:usb3="00000000" w:csb0="0000019F" w:csb1="00000000"/>
-  </w:font>
-  <w:font w:name="Cambria">
-    <w:panose1 w:val="02040503050406030204"/>
-    <w:charset w:val="00"/>
-    <w:family w:val="roman"/>
-    <w:pitch w:val="variable"/>
-    <w:sig w:usb0="E00002FF" w:usb1="400004FF" w:usb2="00000000" w:usb3="00000000" w:csb0="0000019F" w:csb1="00000000"/>
-  </w:font>
-  <w:font w:name="MS Gothic">
-    <w:altName w:val="ＭＳ ゴシック"/>
-    <w:panose1 w:val="020B0609070205080204"/>
-    <w:charset w:val="80"/>
-    <w:family w:val="modern"/>
-    <w:pitch w:val="fixed"/>
-    <w:sig w:usb0="E00002FF" w:usb1="6AC7FDFB" w:usb2="08000012" w:usb3="00000000" w:csb0="0002009F" w:csb1="00000000"/>
-  </w:font>
-  <w:font w:name="Tahoma">
-    <w:panose1 w:val="020B0604030504040204"/>
-    <w:charset w:val="00"/>
-    <w:family w:val="swiss"/>
-    <w:pitch w:val="variable"/>
-    <w:sig w:usb0="E1002EFF" w:usb1="C000605B" w:usb2="00000029" w:usb3="00000000" w:csb0="000101FF" w:csb1="00000000"/>
-  </w:font>
-  <w:font w:name="Arial">
-    <w:panose1 w:val="020B0604020202020204"/>
-    <w:charset w:val="00"/>
-    <w:family w:val="swiss"/>
-    <w:pitch w:val="variable"/>
-    <w:sig w:usb0="E0002EFF" w:usb1="C0007843" w:usb2="00000009" w:usb3="00000000" w:csb0="000001FF" w:csb1="00000000"/>
-  </w:font>
-  <w:font w:name="Pristina">
-    <w:panose1 w:val="03060402040406080204"/>
-    <w:charset w:val="00"/>
-    <w:family w:val="script"/>
-    <w:pitch w:val="variable"/>
-    <w:sig w:usb0="00000003" w:usb1="00000000" w:usb2="00000000" w:usb3="00000000" w:csb0="00000001" w:csb1="00000000"/>
-  </w:font>
-  <w:font w:name="MS Mincho">
-    <w:altName w:val="Yu Gothic UI"/>
-    <w:panose1 w:val="02020609040205080304"/>
-    <w:charset w:val="80"/>
-    <w:family w:val="modern"/>
-    <w:pitch w:val="fixed"/>
-    <w:sig w:usb0="E00002FF" w:usb1="6AC7FDFB" w:usb2="08000012" w:usb3="00000000" w:csb0="0002009F" w:csb1="00000000"/>
-  </w:font>
-  <w:font w:name="Calibri Light">
-    <w:panose1 w:val="020F0302020204030204"/>
-    <w:charset w:val="00"/>
-    <w:family w:val="swiss"/>
-    <w:pitch w:val="variable"/>
-    <w:sig w:usb0="A00002EF" w:usb1="4000207B" w:usb2="00000000" w:usb3="00000000" w:csb0="0000019F" w:csb1="00000000"/>
-  </w:font>
-</w:fonts>
-</file>
-
-<file path=word/glossary/settings.xml><?xml version="1.0" encoding="utf-8"?>
-<w:settings xmlns:mc="http://schemas.openxmlformats.org/markup-compatibility/2006" xmlns:o="urn:schemas-microsoft-com:office:office" xmlns:r="http://schemas.openxmlformats.org/officeDocument/2006/relationships" xmlns:m="http://schemas.openxmlformats.org/officeDocument/2006/math" xmlns:v="urn:schemas-microsoft-com:vml" xmlns:w10="urn:schemas-microsoft-com:office:word" xmlns:w="http://schemas.openxmlformats.org/wordprocessingml/2006/main" xmlns:w14="http://schemas.microsoft.com/office/word/2010/wordml" xmlns:w15="http://schemas.microsoft.com/office/word/2012/wordml" xmlns:w16se="http://schemas.microsoft.com/office/word/2015/wordml/symex" xmlns:sl="http://schemas.openxmlformats.org/schemaLibrary/2006/main" mc:Ignorable="w14 w15 w16se">
-  <w:view w:val="normal"/>
-  <w:revisionView w:insDel="0"/>
-  <w:defaultTabStop w:val="708"/>
-  <w:hyphenationZone w:val="425"/>
-  <w:characterSpacingControl w:val="doNotCompress"/>
-  <w:compat>
-    <w:useFELayout/>
-    <w:compatSetting w:name="compatibilityMode" w:uri="http://schemas.microsoft.com/office/word" w:val="15"/>
-    <w:compatSetting w:name="overrideTableStyleFontSizeAndJustification" w:uri="http://schemas.microsoft.com/office/word" w:val="1"/>
-    <w:compatSetting w:name="enableOpenTypeFeatures" w:uri="http://schemas.microsoft.com/office/word" w:val="1"/>
-    <w:compatSetting w:name="doNotFlipMirrorIndents" w:uri="http://schemas.microsoft.com/office/word" w:val="1"/>
-    <w:compatSetting w:name="differentiateMultirowTableHeaders" w:uri="http://schemas.microsoft.com/office/word" w:val="1"/>
-  </w:compat>
-  <w:rsids>
-    <w:rsidRoot w:val="0017619F"/>
-    <w:rsid w:val="0017619F"/>
-    <w:rsid w:val="009C3C22"/>
-  </w:rsids>
-  <m:mathPr>
-    <m:mathFont m:val="Cambria Math"/>
-    <m:brkBin m:val="before"/>
-    <m:brkBinSub m:val="--"/>
-    <m:smallFrac m:val="0"/>
-    <m:dispDef/>
-    <m:lMargin m:val="0"/>
-    <m:rMargin m:val="0"/>
-    <m:defJc m:val="centerGroup"/>
-    <m:wrapIndent m:val="1440"/>
-    <m:intLim m:val="subSup"/>
-    <m:naryLim m:val="undOvr"/>
-  </m:mathPr>
-  <w:themeFontLang w:val="fr-FR"/>
-  <w:clrSchemeMapping w:bg1="light1" w:t1="dark1" w:bg2="light2" w:t2="dark2" w:accent1="accent1" w:accent2="accent2" w:accent3="accent3" w:accent4="accent4" w:accent5="accent5" w:accent6="accent6" w:hyperlink="hyperlink" w:followedHyperlink="followedHyperlink"/>
-  <w:decimalSymbol w:val=","/>
-  <w:listSeparator w:val=";"/>
-  <w15:chartTrackingRefBased/>
-</w:settings>
-</file>
-
-<file path=word/glossary/styles.xml><?xml version="1.0" encoding="utf-8"?>
-<w:styles xmlns:mc="http://schemas.openxmlformats.org/markup-compatibility/2006" xmlns:r="http://schemas.openxmlformats.org/officeDocument/2006/relationships" xmlns:w="http://schemas.openxmlformats.org/wordprocessingml/2006/main" xmlns:w14="http://schemas.microsoft.com/office/word/2010/wordml" xmlns:w15="http://schemas.microsoft.com/office/word/2012/wordml" xmlns:w16se="http://schemas.microsoft.com/office/word/2015/wordml/symex" mc:Ignorable="w14 w15 w16se">
-  <w:docDefaults>
-    <w:rPrDefault>
-      <w:rPr>
-        <w:rFonts w:asciiTheme="minorHAnsi" w:eastAsiaTheme="minorEastAsia" w:hAnsiTheme="minorHAnsi" w:cstheme="minorBidi"/>
-        <w:sz w:val="22"/>
-        <w:szCs w:val="22"/>
-        <w:lang w:val="fr-FR" w:eastAsia="fr-FR" w:bidi="ar-SA"/>
-      </w:rPr>
-    </w:rPrDefault>
-    <w:pPrDefault>
-      <w:pPr>
-        <w:spacing w:after="160" w:line="259" w:lineRule="auto"/>
-      </w:pPr>
-    </w:pPrDefault>
-  </w:docDefaults>
-  <w:latentStyles w:defLockedState="0" w:defUIPriority="99" w:defSemiHidden="0" w:defUnhideWhenUsed="0" w:defQFormat="0" w:count="371">
-    <w:lsdException w:name="Normal" w:uiPriority="0" w:qFormat="1"/>
-    <w:lsdException w:name="heading 1" w:uiPriority="9" w:qFormat="1"/>
-    <w:lsdException w:name="heading 2" w:semiHidden="1" w:uiPriority="9" w:unhideWhenUsed="1" w:qFormat="1"/>
-    <w:lsdException w:name="heading 3" w:semiHidden="1" w:uiPriority="9" w:unhideWhenUsed="1" w:qFormat="1"/>
-    <w:lsdException w:name="heading 4" w:semiHidden="1" w:uiPriority="9" w:unhideWhenUsed="1" w:qFormat="1"/>
-    <w:lsdException w:name="heading 5" w:semiHidden="1" w:uiPriority="9" w:unhideWhenUsed="1" w:qFormat="1"/>
-    <w:lsdException w:name="heading 6" w:semiHidden="1" w:uiPriority="9" w:unhideWhenUsed="1" w:qFormat="1"/>
-    <w:lsdException w:name="heading 7" w:semiHidden="1" w:uiPriority="9" w:unhideWhenUsed="1" w:qFormat="1"/>
-    <w:lsdException w:name="heading 8" w:semiHidden="1" w:uiPriority="9" w:unhideWhenUsed="1" w:qFormat="1"/>
-    <w:lsdException w:name="heading 9" w:semiHidden="1" w:uiPriority="9" w:unhideWhenUsed="1" w:qFormat="1"/>
-    <w:lsdException w:name="index 1" w:semiHidden="1" w:unhideWhenUsed="1"/>
-    <w:lsdException w:name="index 2" w:semiHidden="1" w:unhideWhenUsed="1"/>
-    <w:lsdException w:name="index 3" w:semiHidden="1" w:unhideWhenUsed="1"/>
-    <w:lsdException w:name="index 4" w:semiHidden="1" w:unhideWhenUsed="1"/>
-    <w:lsdException w:name="index 5" w:semiHidden="1" w:unhideWhenUsed="1"/>
-    <w:lsdException w:name="index 6" w:semiHidden="1" w:unhideWhenUsed="1"/>
-    <w:lsdException w:name="index 7" w:semiHidden="1" w:unhideWhenUsed="1"/>
-    <w:lsdException w:name="index 8" w:semiHidden="1" w:unhideWhenUsed="1"/>
-    <w:lsdException w:name="index 9" w:semiHidden="1" w:unhideWhenUsed="1"/>
-    <w:lsdException w:name="toc 1" w:semiHidden="1" w:uiPriority="39" w:unhideWhenUsed="1"/>
-    <w:lsdException w:name="toc 2" w:semiHidden="1" w:uiPriority="39" w:unhideWhenUsed="1"/>
-    <w:lsdException w:name="toc 3" w:semiHidden="1" w:uiPriority="39" w:unhideWhenUsed="1"/>
-    <w:lsdException w:name="toc 4" w:semiHidden="1" w:uiPriority="39" w:unhideWhenUsed="1"/>
-    <w:lsdException w:name="toc 5" w:semiHidden="1" w:uiPriority="39" w:unhideWhenUsed="1"/>
-    <w:lsdException w:name="toc 6" w:semiHidden="1" w:uiPriority="39" w:unhideWhenUsed="1"/>
-    <w:lsdException w:name="toc 7" w:semiHidden="1" w:uiPriority="39" w:unhideWhenUsed="1"/>
-    <w:lsdException w:name="toc 8" w:semiHidden="1" w:uiPriority="39" w:unhideWhenUsed="1"/>
-    <w:lsdException w:name="toc 9" w:semiHidden="1" w:uiPriority="39" w:unhideWhenUsed="1"/>
-    <w:lsdException w:name="Normal Indent" w:semiHidden="1" w:unhideWhenUsed="1"/>
-    <w:lsdException w:name="footnote text" w:semiHidden="1" w:unhideWhenUsed="1"/>
-    <w:lsdException w:name="annotation text" w:semiHidden="1" w:unhideWhenUsed="1"/>
-    <w:lsdException w:name="header" w:semiHidden="1" w:unhideWhenUsed="1"/>
-    <w:lsdException w:name="footer" w:semiHidden="1" w:unhideWhenUsed="1"/>
-    <w:lsdException w:name="index heading" w:semiHidden="1" w:unhideWhenUsed="1"/>
-    <w:lsdException w:name="caption" w:semiHidden="1" w:uiPriority="35" w:unhideWhenUsed="1" w:qFormat="1"/>
-    <w:lsdException w:name="table of figures" w:semiHidden="1" w:unhideWhenUsed="1"/>
-    <w:lsdException w:name="envelope address" w:semiHidden="1" w:unhideWhenUsed="1"/>
-    <w:lsdException w:name="envelope return" w:semiHidden="1" w:unhideWhenUsed="1"/>
-    <w:lsdException w:name="footnote reference" w:semiHidden="1" w:unhideWhenUsed="1"/>
-    <w:lsdException w:name="annotation reference" w:semiHidden="1" w:unhideWhenUsed="1"/>
-    <w:lsdException w:name="line number" w:semiHidden="1" w:unhideWhenUsed="1"/>
-    <w:lsdException w:name="page number" w:semiHidden="1" w:unhideWhenUsed="1"/>
-    <w:lsdException w:name="endnote reference" w:semiHidden="1" w:unhideWhenUsed="1"/>
-    <w:lsdException w:name="endnote text" w:semiHidden="1" w:unhideWhenUsed="1"/>
-    <w:lsdException w:name="table of authorities" w:semiHidden="1" w:unhideWhenUsed="1"/>
-    <w:lsdException w:name="macro" w:semiHidden="1" w:unhideWhenUsed="1"/>
-    <w:lsdException w:name="toa heading" w:semiHidden="1" w:unhideWhenUsed="1"/>
-    <w:lsdException w:name="List" w:semiHidden="1" w:unhideWhenUsed="1"/>
-    <w:lsdException w:name="List Bullet" w:semiHidden="1" w:unhideWhenUsed="1"/>
-    <w:lsdException w:name="List Number" w:semiHidden="1" w:unhideWhenUsed="1"/>
-    <w:lsdException w:name="List 2" w:semiHidden="1" w:unhideWhenUsed="1"/>
-    <w:lsdException w:name="List 3" w:semiHidden="1" w:unhideWhenUsed="1"/>
-    <w:lsdException w:name="List 4" w:semiHidden="1" w:unhideWhenUsed="1"/>
-    <w:lsdException w:name="List 5" w:semiHidden="1" w:unhideWhenUsed="1"/>
-    <w:lsdException w:name="List Bullet 2" w:semiHidden="1" w:unhideWhenUsed="1"/>
-    <w:lsdException w:name="List Bullet 3" w:semiHidden="1" w:unhideWhenUsed="1"/>
-    <w:lsdException w:name="List Bullet 4" w:semiHidden="1" w:unhideWhenUsed="1"/>
-    <w:lsdException w:name="List Bullet 5" w:semiHidden="1" w:unhideWhenUsed="1"/>
-    <w:lsdException w:name="List Number 2" w:semiHidden="1" w:unhideWhenUsed="1"/>
-    <w:lsdException w:name="List Number 3" w:semiHidden="1" w:unhideWhenUsed="1"/>
-    <w:lsdException w:name="List Number 4" w:semiHidden="1" w:unhideWhenUsed="1"/>
-    <w:lsdException w:name="List Number 5" w:semiHidden="1" w:unhideWhenUsed="1"/>
-    <w:lsdException w:name="Title" w:uiPriority="10" w:qFormat="1"/>
-    <w:lsdException w:name="Closing" w:semiHidden="1" w:unhideWhenUsed="1"/>
-    <w:lsdException w:name="Signature" w:semiHidden="1" w:unhideWhenUsed="1"/>
-    <w:lsdException w:name="Default Paragraph Font" w:semiHidden="1" w:uiPriority="1" w:unhideWhenUsed="1"/>
-    <w:lsdException w:name="Body Text" w:semiHidden="1" w:unhideWhenUsed="1"/>
-    <w:lsdException w:name="Body Text Indent" w:semiHidden="1" w:unhideWhenUsed="1"/>
-    <w:lsdException w:name="List Continue" w:semiHidden="1" w:unhideWhenUsed="1"/>
-    <w:lsdException w:name="List Continue 2" w:semiHidden="1" w:unhideWhenUsed="1"/>
-    <w:lsdException w:name="List Continue 3" w:semiHidden="1" w:unhideWhenUsed="1"/>
-    <w:lsdException w:name="List Continue 4" w:semiHidden="1" w:unhideWhenUsed="1"/>
-    <w:lsdException w:name="List Continue 5" w:semiHidden="1" w:unhideWhenUsed="1"/>
-    <w:lsdException w:name="Message Header" w:semiHidden="1" w:unhideWhenUsed="1"/>
-    <w:lsdException w:name="Subtitle" w:uiPriority="11" w:qFormat="1"/>
-    <w:lsdException w:name="Salutation" w:semiHidden="1" w:unhideWhenUsed="1"/>
-    <w:lsdException w:name="Date" w:semiHidden="1" w:unhideWhenUsed="1"/>
-    <w:lsdException w:name="Body Text First Indent" w:semiHidden="1" w:unhideWhenUsed="1"/>
-    <w:lsdException w:name="Body Text First Indent 2" w:semiHidden="1" w:unhideWhenUsed="1"/>
-    <w:lsdException w:name="Note Heading" w:semiHidden="1" w:unhideWhenUsed="1"/>
-    <w:lsdException w:name="Body Text 2" w:semiHidden="1" w:unhideWhenUsed="1"/>
-    <w:lsdException w:name="Body Text 3" w:semiHidden="1" w:unhideWhenUsed="1"/>
-    <w:lsdException w:name="Body Text Indent 2" w:semiHidden="1" w:unhideWhenUsed="1"/>
-    <w:lsdException w:name="Body Text Indent 3" w:semiHidden="1" w:unhideWhenUsed="1"/>
-    <w:lsdException w:name="Block Text" w:semiHidden="1" w:unhideWhenUsed="1"/>
-    <w:lsdException w:name="Hyperlink" w:semiHidden="1" w:unhideWhenUsed="1"/>
-    <w:lsdException w:name="FollowedHyperlink" w:semiHidden="1" w:unhideWhenUsed="1"/>
-    <w:lsdException w:name="Strong" w:uiPriority="22" w:qFormat="1"/>
-    <w:lsdException w:name="Emphasis" w:uiPriority="20" w:qFormat="1"/>
-    <w:lsdException w:name="Document Map" w:semiHidden="1" w:unhideWhenUsed="1"/>
-    <w:lsdException w:name="Plain Text" w:semiHidden="1" w:unhideWhenUsed="1"/>
-    <w:lsdException w:name="E-mail Signature" w:semiHidden="1" w:unhideWhenUsed="1"/>
-    <w:lsdException w:name="HTML Top of Form" w:semiHidden="1" w:unhideWhenUsed="1"/>
-    <w:lsdException w:name="HTML Bottom of Form" w:semiHidden="1" w:unhideWhenUsed="1"/>
-    <w:lsdException w:name="Normal (Web)" w:semiHidden="1" w:unhideWhenUsed="1"/>
-    <w:lsdException w:name="HTML Acronym" w:semiHidden="1" w:unhideWhenUsed="1"/>
-    <w:lsdException w:name="HTML Address" w:semiHidden="1" w:unhideWhenUsed="1"/>
-    <w:lsdException w:name="HTML Cite" w:semiHidden="1" w:unhideWhenUsed="1"/>
-    <w:lsdException w:name="HTML Code" w:semiHidden="1" w:unhideWhenUsed="1"/>
-    <w:lsdException w:name="HTML Definition" w:semiHidden="1" w:unhideWhenUsed="1"/>
-    <w:lsdException w:name="HTML Keyboard" w:semiHidden="1" w:unhideWhenUsed="1"/>
-    <w:lsdException w:name="HTML Preformatted" w:semiHidden="1" w:unhideWhenUsed="1"/>
-    <w:lsdException w:name="HTML Sample" w:semiHidden="1" w:unhideWhenUsed="1"/>
-    <w:lsdException w:name="HTML Typewriter" w:semiHidden="1" w:unhideWhenUsed="1"/>
-    <w:lsdException w:name="HTML Variable" w:semiHidden="1" w:unhideWhenUsed="1"/>
-    <w:lsdException w:name="Normal Table" w:semiHidden="1" w:unhideWhenUsed="1"/>
-    <w:lsdException w:name="annotation subject" w:semiHidden="1" w:unhideWhenUsed="1"/>
-    <w:lsdException w:name="No List" w:semiHidden="1" w:unhideWhenUsed="1"/>
-    <w:lsdException w:name="Outline List 1" w:semiHidden="1" w:unhideWhenUsed="1"/>
-    <w:lsdException w:name="Outline List 2" w:semiHidden="1" w:unhideWhenUsed="1"/>
-    <w:lsdException w:name="Outline List 3" w:semiHidden="1" w:unhideWhenUsed="1"/>
-    <w:lsdException w:name="Table Simple 1" w:semiHidden="1" w:unhideWhenUsed="1"/>
-    <w:lsdException w:name="Table Simple 2" w:semiHidden="1" w:unhideWhenUsed="1"/>
-    <w:lsdException w:name="Table Simple 3" w:semiHidden="1" w:unhideWhenUsed="1"/>
-    <w:lsdException w:name="Table Classic 1" w:semiHidden="1" w:unhideWhenUsed="1"/>
-    <w:lsdException w:name="Table Classic 2" w:semiHidden="1" w:unhideWhenUsed="1"/>
-    <w:lsdException w:name="Table Classic 3" w:semiHidden="1" w:unhideWhenUsed="1"/>
-    <w:lsdException w:name="Table Classic 4" w:semiHidden="1" w:unhideWhenUsed="1"/>
-    <w:lsdException w:name="Table Colorful 1" w:semiHidden="1" w:unhideWhenUsed="1"/>
-    <w:lsdException w:name="Table Colorful 2" w:semiHidden="1" w:unhideWhenUsed="1"/>
-    <w:lsdException w:name="Table Colorful 3" w:semiHidden="1" w:unhideWhenUsed="1"/>
-    <w:lsdException w:name="Table Columns 1" w:semiHidden="1" w:unhideWhenUsed="1"/>
-    <w:lsdException w:name="Table Columns 2" w:semiHidden="1" w:unhideWhenUsed="1"/>
-    <w:lsdException w:name="Table Columns 3" w:semiHidden="1" w:unhideWhenUsed="1"/>
-    <w:lsdException w:name="Table Columns 4" w:semiHidden="1" w:unhideWhenUsed="1"/>
-    <w:lsdException w:name="Table Columns 5" w:semiHidden="1" w:unhideWhenUsed="1"/>
-    <w:lsdException w:name="Table Grid 1" w:semiHidden="1" w:unhideWhenUsed="1"/>
-    <w:lsdException w:name="Table Grid 2" w:semiHidden="1" w:unhideWhenUsed="1"/>
-    <w:lsdException w:name="Table Grid 3" w:semiHidden="1" w:unhideWhenUsed="1"/>
-    <w:lsdException w:name="Table Grid 4" w:semiHidden="1" w:unhideWhenUsed="1"/>
-    <w:lsdException w:name="Table Grid 5" w:semiHidden="1" w:unhideWhenUsed="1"/>
-    <w:lsdException w:name="Table Grid 6" w:semiHidden="1" w:unhideWhenUsed="1"/>
-    <w:lsdException w:name="Table Grid 7" w:semiHidden="1" w:unhideWhenUsed="1"/>
-    <w:lsdException w:name="Table Grid 8" w:semiHidden="1" w:unhideWhenUsed="1"/>
-    <w:lsdException w:name="Table List 1" w:semiHidden="1" w:unhideWhenUsed="1"/>
-    <w:lsdException w:name="Table List 2" w:semiHidden="1" w:unhideWhenUsed="1"/>
-    <w:lsdException w:name="Table List 3" w:semiHidden="1" w:unhideWhenUsed="1"/>
-    <w:lsdException w:name="Table List 4" w:semiHidden="1" w:unhideWhenUsed="1"/>
-    <w:lsdException w:name="Table List 5" w:semiHidden="1" w:unhideWhenUsed="1"/>
-    <w:lsdException w:name="Table List 6" w:semiHidden="1" w:unhideWhenUsed="1"/>
-    <w:lsdException w:name="Table List 7" w:semiHidden="1" w:unhideWhenUsed="1"/>
-    <w:lsdException w:name="Table List 8" w:semiHidden="1" w:unhideWhenUsed="1"/>
-    <w:lsdException w:name="Table 3D effects 1" w:semiHidden="1" w:unhideWhenUsed="1"/>
-    <w:lsdException w:name="Table 3D effects 2" w:semiHidden="1" w:unhideWhenUsed="1"/>
-    <w:lsdException w:name="Table 3D effects 3" w:semiHidden="1" w:unhideWhenUsed="1"/>
-    <w:lsdException w:name="Table Contemporary" w:semiHidden="1" w:unhideWhenUsed="1"/>
-    <w:lsdException w:name="Table Elegant" w:semiHidden="1" w:unhideWhenUsed="1"/>
-    <w:lsdException w:name="Table Professional" w:semiHidden="1" w:unhideWhenUsed="1"/>
-    <w:lsdException w:name="Table Subtle 1" w:semiHidden="1" w:unhideWhenUsed="1"/>
-    <w:lsdException w:name="Table Subtle 2" w:semiHidden="1" w:unhideWhenUsed="1"/>
-    <w:lsdException w:name="Table Web 1" w:semiHidden="1" w:unhideWhenUsed="1"/>
-    <w:lsdException w:name="Table Web 2" w:semiHidden="1" w:unhideWhenUsed="1"/>
-    <w:lsdException w:name="Table Web 3" w:semiHidden="1" w:unhideWhenUsed="1"/>
-    <w:lsdException w:name="Balloon Text" w:semiHidden="1" w:unhideWhenUsed="1"/>
-    <w:lsdException w:name="Table Grid" w:uiPriority="39"/>
-    <w:lsdException w:name="Table Theme" w:semiHidden="1" w:unhideWhenUsed="1"/>
-    <w:lsdException w:name="Placeholder Text" w:semiHidden="1"/>
-    <w:lsdException w:name="No Spacing" w:uiPriority="1" w:qFormat="1"/>
-    <w:lsdException w:name="Light Shading" w:uiPriority="60"/>
-    <w:lsdException w:name="Light List" w:uiPriority="61"/>
-    <w:lsdException w:name="Light Grid" w:uiPriority="62"/>
-    <w:lsdException w:name="Medium Shading 1" w:uiPriority="63"/>
-    <w:lsdException w:name="Medium Shading 2" w:uiPriority="64"/>
-    <w:lsdException w:name="Medium List 1" w:uiPriority="65"/>
-    <w:lsdException w:name="Medium List 2" w:uiPriority="66"/>
-    <w:lsdException w:name="Medium Grid 1" w:uiPriority="67"/>
-    <w:lsdException w:name="Medium Grid 2" w:uiPriority="68"/>
-    <w:lsdException w:name="Medium Grid 3" w:uiPriority="69"/>
-    <w:lsdException w:name="Dark List" w:uiPriority="70"/>
-    <w:lsdException w:name="Colorful Shading" w:uiPriority="71"/>
-    <w:lsdException w:name="Colorful List" w:uiPriority="72"/>
-    <w:lsdException w:name="Colorful Grid" w:uiPriority="73"/>
-    <w:lsdException w:name="Light Shading Accent 1" w:uiPriority="60"/>
-    <w:lsdException w:name="Light List Accent 1" w:uiPriority="61"/>
-    <w:lsdException w:name="Light Grid Accent 1" w:uiPriority="62"/>
-    <w:lsdException w:name="Medium Shading 1 Accent 1" w:uiPriority="63"/>
-    <w:lsdException w:name="Medium Shading 2 Accent 1" w:uiPriority="64"/>
-    <w:lsdException w:name="Medium List 1 Accent 1" w:uiPriority="65"/>
-    <w:lsdException w:name="Revision" w:semiHidden="1"/>
-    <w:lsdException w:name="List Paragraph" w:uiPriority="34" w:qFormat="1"/>
-    <w:lsdException w:name="Quote" w:uiPriority="29" w:qFormat="1"/>
-    <w:lsdException w:name="Intense Quote" w:uiPriority="30" w:qFormat="1"/>
-    <w:lsdException w:name="Medium List 2 Accent 1" w:uiPriority="66"/>
-    <w:lsdException w:name="Medium Grid 1 Accent 1" w:uiPriority="67"/>
-    <w:lsdException w:name="Medium Grid 2 Accent 1" w:uiPriority="68"/>
-    <w:lsdException w:name="Medium Grid 3 Accent 1" w:uiPriority="69"/>
-    <w:lsdException w:name="Dark List Accent 1" w:uiPriority="70"/>
-    <w:lsdException w:name="Colorful Shading Accent 1" w:uiPriority="71"/>
-    <w:lsdException w:name="Colorful List Accent 1" w:uiPriority="72"/>
-    <w:lsdException w:name="Colorful Grid Accent 1" w:uiPriority="73"/>
-    <w:lsdException w:name="Light Shading Accent 2" w:uiPriority="60"/>
-    <w:lsdException w:name="Light List Accent 2" w:uiPriority="61"/>
-    <w:lsdException w:name="Light Grid Accent 2" w:uiPriority="62"/>
-    <w:lsdException w:name="Medium Shading 1 Accent 2" w:uiPriority="63"/>
-    <w:lsdException w:name="Medium Shading 2 Accent 2" w:uiPriority="64"/>
-    <w:lsdException w:name="Medium List 1 Accent 2" w:uiPriority="65"/>
-    <w:lsdException w:name="Medium List 2 Accent 2" w:uiPriority="66"/>
-    <w:lsdException w:name="Medium Grid 1 Accent 2" w:uiPriority="67"/>
-    <w:lsdException w:name="Medium Grid 2 Accent 2" w:uiPriority="68"/>
-    <w:lsdException w:name="Medium Grid 3 Accent 2" w:uiPriority="69"/>
-    <w:lsdException w:name="Dark List Accent 2" w:uiPriority="70"/>
-    <w:lsdException w:name="Colorful Shading Accent 2" w:uiPriority="71"/>
-    <w:lsdException w:name="Colorful List Accent 2" w:uiPriority="72"/>
-    <w:lsdException w:name="Colorful Grid Accent 2" w:uiPriority="73"/>
-    <w:lsdException w:name="Light Shading Accent 3" w:uiPriority="60"/>
-    <w:lsdException w:name="Light List Accent 3" w:uiPriority="61"/>
-    <w:lsdException w:name="Light Grid Accent 3" w:uiPriority="62"/>
-    <w:lsdException w:name="Medium Shading 1 Accent 3" w:uiPriority="63"/>
-    <w:lsdException w:name="Medium Shading 2 Accent 3" w:uiPriority="64"/>
-    <w:lsdException w:name="Medium List 1 Accent 3" w:uiPriority="65"/>
-    <w:lsdException w:name="Medium List 2 Accent 3" w:uiPriority="66"/>
-    <w:lsdException w:name="Medium Grid 1 Accent 3" w:uiPriority="67"/>
-    <w:lsdException w:name="Medium Grid 2 Accent 3" w:uiPriority="68"/>
-    <w:lsdException w:name="Medium Grid 3 Accent 3" w:uiPriority="69"/>
-    <w:lsdException w:name="Dark List Accent 3" w:uiPriority="70"/>
-    <w:lsdException w:name="Colorful Shading Accent 3" w:uiPriority="71"/>
-    <w:lsdException w:name="Colorful List Accent 3" w:uiPriority="72"/>
-    <w:lsdException w:name="Colorful Grid Accent 3" w:uiPriority="73"/>
-    <w:lsdException w:name="Light Shading Accent 4" w:uiPriority="60"/>
-    <w:lsdException w:name="Light List Accent 4" w:uiPriority="61"/>
-    <w:lsdException w:name="Light Grid Accent 4" w:uiPriority="62"/>
-    <w:lsdException w:name="Medium Shading 1 Accent 4" w:uiPriority="63"/>
-    <w:lsdException w:name="Medium Shading 2 Accent 4" w:uiPriority="64"/>
-    <w:lsdException w:name="Medium List 1 Accent 4" w:uiPriority="65"/>
-    <w:lsdException w:name="Medium List 2 Accent 4" w:uiPriority="66"/>
-    <w:lsdException w:name="Medium Grid 1 Accent 4" w:uiPriority="67"/>
-    <w:lsdException w:name="Medium Grid 2 Accent 4" w:uiPriority="68"/>
-    <w:lsdException w:name="Medium Grid 3 Accent 4" w:uiPriority="69"/>
-    <w:lsdException w:name="Dark List Accent 4" w:uiPriority="70"/>
-    <w:lsdException w:name="Colorful Shading Accent 4" w:uiPriority="71"/>
-    <w:lsdException w:name="Colorful List Accent 4" w:uiPriority="72"/>
-    <w:lsdException w:name="Colorful Grid Accent 4" w:uiPriority="73"/>
-    <w:lsdException w:name="Light Shading Accent 5" w:uiPriority="60"/>
-    <w:lsdException w:name="Light List Accent 5" w:uiPriority="61"/>
-    <w:lsdException w:name="Light Grid Accent 5" w:uiPriority="62"/>
-    <w:lsdException w:name="Medium Shading 1 Accent 5" w:uiPriority="63"/>
-    <w:lsdException w:name="Medium Shading 2 Accent 5" w:uiPriority="64"/>
-    <w:lsdException w:name="Medium List 1 Accent 5" w:uiPriority="65"/>
-    <w:lsdException w:name="Medium List 2 Accent 5" w:uiPriority="66"/>
-    <w:lsdException w:name="Medium Grid 1 Accent 5" w:uiPriority="67"/>
-    <w:lsdException w:name="Medium Grid 2 Accent 5" w:uiPriority="68"/>
-    <w:lsdException w:name="Medium Grid 3 Accent 5" w:uiPriority="69"/>
-    <w:lsdException w:name="Dark List Accent 5" w:uiPriority="70"/>
-    <w:lsdException w:name="Colorful Shading Accent 5" w:uiPriority="71"/>
-    <w:lsdException w:name="Colorful List Accent 5" w:uiPriority="72"/>
-    <w:lsdException w:name="Colorful Grid Accent 5" w:uiPriority="73"/>
-    <w:lsdException w:name="Light Shading Accent 6" w:uiPriority="60"/>
-    <w:lsdException w:name="Light List Accent 6" w:uiPriority="61"/>
-    <w:lsdException w:name="Light Grid Accent 6" w:uiPriority="62"/>
-    <w:lsdException w:name="Medium Shading 1 Accent 6" w:uiPriority="63"/>
-    <w:lsdException w:name="Medium Shading 2 Accent 6" w:uiPriority="64"/>
-    <w:lsdException w:name="Medium List 1 Accent 6" w:uiPriority="65"/>
-    <w:lsdException w:name="Medium List 2 Accent 6" w:uiPriority="66"/>
-    <w:lsdException w:name="Medium Grid 1 Accent 6" w:uiPriority="67"/>
-    <w:lsdException w:name="Medium Grid 2 Accent 6" w:uiPriority="68"/>
-    <w:lsdException w:name="Medium Grid 3 Accent 6" w:uiPriority="69"/>
-    <w:lsdException w:name="Dark List Accent 6" w:uiPriority="70"/>
-    <w:lsdException w:name="Colorful Shading Accent 6" w:uiPriority="71"/>
-    <w:lsdException w:name="Colorful List Accent 6" w:uiPriority="72"/>
-    <w:lsdException w:name="Colorful Grid Accent 6" w:uiPriority="73"/>
-    <w:lsdException w:name="Subtle Emphasis" w:uiPriority="19" w:qFormat="1"/>
-    <w:lsdException w:name="Intense Emphasis" w:uiPriority="21" w:qFormat="1"/>
-    <w:lsdException w:name="Subtle Reference" w:uiPriority="31" w:qFormat="1"/>
-    <w:lsdException w:name="Intense Reference" w:uiPriority="32" w:qFormat="1"/>
-    <w:lsdException w:name="Book Title" w:uiPriority="33" w:qFormat="1"/>
-    <w:lsdException w:name="Bibliography" w:semiHidden="1" w:uiPriority="37" w:unhideWhenUsed="1"/>
-    <w:lsdException w:name="TOC Heading" w:semiHidden="1" w:uiPriority="39" w:unhideWhenUsed="1" w:qFormat="1"/>
-    <w:lsdException w:name="Plain Table 1" w:uiPriority="41"/>
-    <w:lsdException w:name="Plain Table 2" w:uiPriority="42"/>
-    <w:lsdException w:name="Plain Table 3" w:uiPriority="43"/>
-    <w:lsdException w:name="Plain Table 4" w:uiPriority="44"/>
-    <w:lsdException w:name="Plain Table 5" w:uiPriority="45"/>
-    <w:lsdException w:name="Grid Table Light" w:uiPriority="40"/>
-    <w:lsdException w:name="Grid Table 1 Light" w:uiPriority="46"/>
-    <w:lsdException w:name="Grid Table 2" w:uiPriority="47"/>
-    <w:lsdException w:name="Grid Table 3" w:uiPriority="48"/>
-    <w:lsdException w:name="Grid Table 4" w:uiPriority="49"/>
-    <w:lsdException w:name="Grid Table 5 Dark" w:uiPriority="50"/>
-    <w:lsdException w:name="Grid Table 6 Colorful" w:uiPriority="51"/>
-    <w:lsdException w:name="Grid Table 7 Colorful" w:uiPriority="52"/>
-    <w:lsdException w:name="Grid Table 1 Light Accent 1" w:uiPriority="46"/>
-    <w:lsdException w:name="Grid Table 2 Accent 1" w:uiPriority="47"/>
-    <w:lsdException w:name="Grid Table 3 Accent 1" w:uiPriority="48"/>
-    <w:lsdException w:name="Grid Table 4 Accent 1" w:uiPriority="49"/>
-    <w:lsdException w:name="Grid Table 5 Dark Accent 1" w:uiPriority="50"/>
-    <w:lsdException w:name="Grid Table 6 Colorful Accent 1" w:uiPriority="51"/>
-    <w:lsdException w:name="Grid Table 7 Colorful Accent 1" w:uiPriority="52"/>
-    <w:lsdException w:name="Grid Table 1 Light Accent 2" w:uiPriority="46"/>
-    <w:lsdException w:name="Grid Table 2 Accent 2" w:uiPriority="47"/>
-    <w:lsdException w:name="Grid Table 3 Accent 2" w:uiPriority="48"/>
-    <w:lsdException w:name="Grid Table 4 Accent 2" w:uiPriority="49"/>
-    <w:lsdException w:name="Grid Table 5 Dark Accent 2" w:uiPriority="50"/>
-    <w:lsdException w:name="Grid Table 6 Colorful Accent 2" w:uiPriority="51"/>
-    <w:lsdException w:name="Grid Table 7 Colorful Accent 2" w:uiPriority="52"/>
-    <w:lsdException w:name="Grid Table 1 Light Accent 3" w:uiPriority="46"/>
-    <w:lsdException w:name="Grid Table 2 Accent 3" w:uiPriority="47"/>
-    <w:lsdException w:name="Grid Table 3 Accent 3" w:uiPriority="48"/>
-    <w:lsdException w:name="Grid Table 4 Accent 3" w:uiPriority="49"/>
-    <w:lsdException w:name="Grid Table 5 Dark Accent 3" w:uiPriority="50"/>
-    <w:lsdException w:name="Grid Table 6 Colorful Accent 3" w:uiPriority="51"/>
-    <w:lsdException w:name="Grid Table 7 Colorful Accent 3" w:uiPriority="52"/>
-    <w:lsdException w:name="Grid Table 1 Light Accent 4" w:uiPriority="46"/>
-    <w:lsdException w:name="Grid Table 2 Accent 4" w:uiPriority="47"/>
-    <w:lsdException w:name="Grid Table 3 Accent 4" w:uiPriority="48"/>
-    <w:lsdException w:name="Grid Table 4 Accent 4" w:uiPriority="49"/>
-    <w:lsdException w:name="Grid Table 5 Dark Accent 4" w:uiPriority="50"/>
-    <w:lsdException w:name="Grid Table 6 Colorful Accent 4" w:uiPriority="51"/>
-    <w:lsdException w:name="Grid Table 7 Colorful Accent 4" w:uiPriority="52"/>
-    <w:lsdException w:name="Grid Table 1 Light Accent 5" w:uiPriority="46"/>
-    <w:lsdException w:name="Grid Table 2 Accent 5" w:uiPriority="47"/>
-    <w:lsdException w:name="Grid Table 3 Accent 5" w:uiPriority="48"/>
-    <w:lsdException w:name="Grid Table 4 Accent 5" w:uiPriority="49"/>
-    <w:lsdException w:name="Grid Table 5 Dark Accent 5" w:uiPriority="50"/>
-    <w:lsdException w:name="Grid Table 6 Colorful Accent 5" w:uiPriority="51"/>
-    <w:lsdException w:name="Grid Table 7 Colorful Accent 5" w:uiPriority="52"/>
-    <w:lsdException w:name="Grid Table 1 Light Accent 6" w:uiPriority="46"/>
-    <w:lsdException w:name="Grid Table 2 Accent 6" w:uiPriority="47"/>
-    <w:lsdException w:name="Grid Table 3 Accent 6" w:uiPriority="48"/>
-    <w:lsdException w:name="Grid Table 4 Accent 6" w:uiPriority="49"/>
-    <w:lsdException w:name="Grid Table 5 Dark Accent 6" w:uiPriority="50"/>
-    <w:lsdException w:name="Grid Table 6 Colorful Accent 6" w:uiPriority="51"/>
-    <w:lsdException w:name="Grid Table 7 Colorful Accent 6" w:uiPriority="52"/>
-    <w:lsdException w:name="List Table 1 Light" w:uiPriority="46"/>
-    <w:lsdException w:name="List Table 2" w:uiPriority="47"/>
-    <w:lsdException w:name="List Table 3" w:uiPriority="48"/>
-    <w:lsdException w:name="List Table 4" w:uiPriority="49"/>
-    <w:lsdException w:name="List Table 5 Dark" w:uiPriority="50"/>
-    <w:lsdException w:name="List Table 6 Colorful" w:uiPriority="51"/>
-    <w:lsdException w:name="List Table 7 Colorful" w:uiPriority="52"/>
-    <w:lsdException w:name="List Table 1 Light Accent 1" w:uiPriority="46"/>
-    <w:lsdException w:name="List Table 2 Accent 1" w:uiPriority="47"/>
-    <w:lsdException w:name="List Table 3 Accent 1" w:uiPriority="48"/>
-    <w:lsdException w:name="List Table 4 Accent 1" w:uiPriority="49"/>
-    <w:lsdException w:name="List Table 5 Dark Accent 1" w:uiPriority="50"/>
-    <w:lsdException w:name="List Table 6 Colorful Accent 1" w:uiPriority="51"/>
-    <w:lsdException w:name="List Table 7 Colorful Accent 1" w:uiPriority="52"/>
-    <w:lsdException w:name="List Table 1 Light Accent 2" w:uiPriority="46"/>
-    <w:lsdException w:name="List Table 2 Accent 2" w:uiPriority="47"/>
-    <w:lsdException w:name="List Table 3 Accent 2" w:uiPriority="48"/>
-    <w:lsdException w:name="List Table 4 Accent 2" w:uiPriority="49"/>
-    <w:lsdException w:name="List Table 5 Dark Accent 2" w:uiPriority="50"/>
-    <w:lsdException w:name="List Table 6 Colorful Accent 2" w:uiPriority="51"/>
-    <w:lsdException w:name="List Table 7 Colorful Accent 2" w:uiPriority="52"/>
-    <w:lsdException w:name="List Table 1 Light Accent 3" w:uiPriority="46"/>
-    <w:lsdException w:name="List Table 2 Accent 3" w:uiPriority="47"/>
-    <w:lsdException w:name="List Table 3 Accent 3" w:uiPriority="48"/>
-    <w:lsdException w:name="List Table 4 Accent 3" w:uiPriority="49"/>
-    <w:lsdException w:name="List Table 5 Dark Accent 3" w:uiPriority="50"/>
-    <w:lsdException w:name="List Table 6 Colorful Accent 3" w:uiPriority="51"/>
-    <w:lsdException w:name="List Table 7 Colorful Accent 3" w:uiPriority="52"/>
-    <w:lsdException w:name="List Table 1 Light Accent 4" w:uiPriority="46"/>
-    <w:lsdException w:name="List Table 2 Accent 4" w:uiPriority="47"/>
-    <w:lsdException w:name="List Table 3 Accent 4" w:uiPriority="48"/>
-    <w:lsdException w:name="List Table 4 Accent 4" w:uiPriority="49"/>
-    <w:lsdException w:name="List Table 5 Dark Accent 4" w:uiPriority="50"/>
-    <w:lsdException w:name="List Table 6 Colorful Accent 4" w:uiPriority="51"/>
-    <w:lsdException w:name="List Table 7 Colorful Accent 4" w:uiPriority="52"/>
-    <w:lsdException w:name="List Table 1 Light Accent 5" w:uiPriority="46"/>
-    <w:lsdException w:name="List Table 2 Accent 5" w:uiPriority="47"/>
-    <w:lsdException w:name="List Table 3 Accent 5" w:uiPriority="48"/>
-    <w:lsdException w:name="List Table 4 Accent 5" w:uiPriority="49"/>
-    <w:lsdException w:name="List Table 5 Dark Accent 5" w:uiPriority="50"/>
-    <w:lsdException w:name="List Table 6 Colorful Accent 5" w:uiPriority="51"/>
-    <w:lsdException w:name="List Table 7 Colorful Accent 5" w:uiPriority="52"/>
-    <w:lsdException w:name="List Table 1 Light Accent 6" w:uiPriority="46"/>
-    <w:lsdException w:name="List Table 2 Accent 6" w:uiPriority="47"/>
-    <w:lsdException w:name="List Table 3 Accent 6" w:uiPriority="48"/>
-    <w:lsdException w:name="List Table 4 Accent 6" w:uiPriority="49"/>
-    <w:lsdException w:name="List Table 5 Dark Accent 6" w:uiPriority="50"/>
-    <w:lsdException w:name="List Table 6 Colorful Accent 6" w:uiPriority="51"/>
-    <w:lsdException w:name="List Table 7 Colorful Accent 6" w:uiPriority="52"/>
-  </w:latentStyles>
-  <w:style w:type="paragraph" w:default="1" w:styleId="Normal">
-    <w:name w:val="Normal"/>
-    <w:qFormat/>
-  </w:style>
-  <w:style w:type="character" w:default="1" w:styleId="Policepardfaut">
-    <w:name w:val="Default Paragraph Font"/>
-    <w:uiPriority w:val="1"/>
-    <w:semiHidden/>
-    <w:unhideWhenUsed/>
-  </w:style>
-  <w:style w:type="table" w:default="1" w:styleId="TableauNormal">
-    <w:name w:val="Normal Table"/>
-    <w:uiPriority w:val="99"/>
-    <w:semiHidden/>
-    <w:unhideWhenUsed/>
-    <w:tblPr>
-      <w:tblInd w:w="0" w:type="dxa"/>
-      <w:tblCellMar>
-        <w:top w:w="0" w:type="dxa"/>
-        <w:left w:w="108" w:type="dxa"/>
-        <w:bottom w:w="0" w:type="dxa"/>
-        <w:right w:w="108" w:type="dxa"/>
-      </w:tblCellMar>
-    </w:tblPr>
-  </w:style>
-  <w:style w:type="numbering" w:default="1" w:styleId="Aucuneliste">
-    <w:name w:val="No List"/>
-    <w:uiPriority w:val="99"/>
-    <w:semiHidden/>
-    <w:unhideWhenUsed/>
-  </w:style>
-  <w:style w:type="paragraph" w:customStyle="1" w:styleId="6A074261D7774D1DA1322B31DA95DB4A">
-    <w:name w:val="6A074261D7774D1DA1322B31DA95DB4A"/>
-    <w:rsid w:val="0017619F"/>
-  </w:style>
-  <w:style w:type="paragraph" w:customStyle="1" w:styleId="159DADD067E145BC860E2152D41D3873">
-    <w:name w:val="159DADD067E145BC860E2152D41D3873"/>
-    <w:rsid w:val="0017619F"/>
-  </w:style>
-</w:styles>
-</file>
-
-<file path=word/glossary/webSettings.xml><?xml version="1.0" encoding="utf-8"?>
-<w:webSettings xmlns:mc="http://schemas.openxmlformats.org/markup-compatibility/2006" xmlns:r="http://schemas.openxmlformats.org/officeDocument/2006/relationships" xmlns:w="http://schemas.openxmlformats.org/wordprocessingml/2006/main" xmlns:w14="http://schemas.microsoft.com/office/word/2010/wordml" xmlns:w15="http://schemas.microsoft.com/office/word/2012/wordml" xmlns:w16se="http://schemas.microsoft.com/office/word/2015/wordml/symex" mc:Ignorable="w14 w15 w16se">
-  <w:optimizeForBrowser/>
-  <w:allowPNG/>
-</w:webSettings>
-</file>
-
 <file path=word/theme/theme1.xml><?xml version="1.0" encoding="utf-8"?>
 <a:theme xmlns:a="http://schemas.openxmlformats.org/drawingml/2006/main" name="Thème Office">
   <a:themeElements>
@@ -7082,7 +6468,7 @@
 </file>
 
 <file path=customXml/itemProps1.xml><?xml version="1.0" encoding="utf-8"?>
-<ds:datastoreItem xmlns:ds="http://schemas.openxmlformats.org/officeDocument/2006/customXml" ds:itemID="{99FBCAED-F928-4B9E-8E8D-7B3C281F5FE9}">
+<ds:datastoreItem xmlns:ds="http://schemas.openxmlformats.org/officeDocument/2006/customXml" ds:itemID="{7C804613-B67C-443E-B8C8-6308A54FB3F1}">
   <ds:schemaRefs>
     <ds:schemaRef ds:uri="http://schemas.openxmlformats.org/officeDocument/2006/bibliography"/>
   </ds:schemaRefs>

</xml_diff>

<commit_message>
Target 3 updated on 3 documents.
</commit_message>
<xml_diff>
--- a/Avant-Projet/Etude d'opportunité et de faisabilité History Treasures.docx
+++ b/Avant-Projet/Etude d'opportunité et de faisabilité History Treasures.docx
@@ -11,6 +11,7 @@
       <w:r>
         <w:rPr>
           <w:noProof/>
+          <w:lang w:eastAsia="ja-JP"/>
         </w:rPr>
         <w:drawing>
           <wp:anchor distT="0" distB="0" distL="114300" distR="114300" simplePos="0" relativeHeight="251658240" behindDoc="1" locked="0" layoutInCell="1" allowOverlap="1" wp14:anchorId="2CA02D56" wp14:editId="17F80B5F">
@@ -105,6 +106,7 @@
         <w:rPr>
           <w:rFonts w:ascii="Pristina" w:hAnsi="Pristina"/>
           <w:noProof/>
+          <w:lang w:eastAsia="ja-JP"/>
         </w:rPr>
         <w:drawing>
           <wp:anchor distT="0" distB="0" distL="114300" distR="114300" simplePos="0" relativeHeight="251660288" behindDoc="1" locked="0" layoutInCell="1" allowOverlap="1" wp14:anchorId="065A4414" wp14:editId="4FF25A4D">
@@ -178,12 +180,21 @@
           </wp:anchor>
         </w:drawing>
       </w:r>
+      <w:proofErr w:type="spellStart"/>
       <w:r>
         <w:rPr>
           <w:rFonts w:ascii="Pristina" w:hAnsi="Pristina"/>
         </w:rPr>
-        <w:t xml:space="preserve">History </w:t>
-      </w:r>
+        <w:t>History</w:t>
+      </w:r>
+      <w:proofErr w:type="spellEnd"/>
+      <w:r>
+        <w:rPr>
+          <w:rFonts w:ascii="Pristina" w:hAnsi="Pristina"/>
+        </w:rPr>
+        <w:t xml:space="preserve"> </w:t>
+      </w:r>
+      <w:proofErr w:type="spellStart"/>
       <w:r>
         <w:rPr>
           <w:rFonts w:ascii="Pristina" w:hAnsi="Pristina"/>
@@ -196,6 +207,7 @@
         </w:rPr>
         <w:t>s</w:t>
       </w:r>
+      <w:proofErr w:type="spellEnd"/>
     </w:p>
     <w:p>
       <w:pPr>
@@ -264,7 +276,34 @@
           <w:rFonts w:eastAsiaTheme="majorEastAsia"/>
           <w:sz w:val="32"/>
         </w:rPr>
-        <w:t xml:space="preserve"> un saut dans le temps avec History Treasure</w:t>
+        <w:t xml:space="preserve"> un saut dans le temps avec </w:t>
+      </w:r>
+      <w:proofErr w:type="spellStart"/>
+      <w:r>
+        <w:rPr>
+          <w:rStyle w:val="StyleTitreLatin36ptCar"/>
+          <w:rFonts w:eastAsiaTheme="majorEastAsia"/>
+          <w:sz w:val="32"/>
+        </w:rPr>
+        <w:t>History</w:t>
+      </w:r>
+      <w:proofErr w:type="spellEnd"/>
+      <w:r>
+        <w:rPr>
+          <w:rStyle w:val="StyleTitreLatin36ptCar"/>
+          <w:rFonts w:eastAsiaTheme="majorEastAsia"/>
+          <w:sz w:val="32"/>
+        </w:rPr>
+        <w:t xml:space="preserve"> </w:t>
+      </w:r>
+      <w:proofErr w:type="spellStart"/>
+      <w:r>
+        <w:rPr>
+          <w:rStyle w:val="StyleTitreLatin36ptCar"/>
+          <w:rFonts w:eastAsiaTheme="majorEastAsia"/>
+          <w:sz w:val="32"/>
+        </w:rPr>
+        <w:t>Treasure</w:t>
       </w:r>
       <w:r>
         <w:rPr>
@@ -274,6 +313,7 @@
         </w:rPr>
         <w:t>s</w:t>
       </w:r>
+      <w:proofErr w:type="spellEnd"/>
       <w:r>
         <w:rPr>
           <w:rStyle w:val="StyleTitreLatin36ptCar"/>
@@ -487,7 +527,7 @@
         <w:fldChar w:fldCharType="end"/>
       </w:r>
       <w:r>
-        <w:t>7</w:t>
+        <w:t>8</w:t>
       </w:r>
     </w:p>
     <w:p>
@@ -503,7 +543,7 @@
         <w:jc w:val="center"/>
       </w:pPr>
       <w:r>
-        <w:t>22</w:t>
+        <w:t>25</w:t>
       </w:r>
       <w:r>
         <w:t>/04/2016</w:t>
@@ -513,6 +553,12 @@
       <w:pPr>
         <w:jc w:val="center"/>
         <w:sectPr>
+          <w:headerReference w:type="even" r:id="rId10"/>
+          <w:headerReference w:type="default" r:id="rId11"/>
+          <w:footerReference w:type="even" r:id="rId12"/>
+          <w:footerReference w:type="default" r:id="rId13"/>
+          <w:headerReference w:type="first" r:id="rId14"/>
+          <w:footerReference w:type="first" r:id="rId15"/>
           <w:pgSz w:w="11906" w:h="16838"/>
           <w:pgMar w:top="1134" w:right="1418" w:bottom="1134" w:left="1418" w:header="567" w:footer="567" w:gutter="0"/>
           <w:cols w:space="720"/>
@@ -1611,6 +1657,122 @@
           </w:p>
         </w:tc>
       </w:tr>
+      <w:tr>
+        <w:tc>
+          <w:tcPr>
+            <w:tcW w:w="2304" w:type="dxa"/>
+            <w:tcBorders>
+              <w:top w:val="single" w:sz="6" w:space="0" w:color="auto"/>
+              <w:left w:val="single" w:sz="6" w:space="0" w:color="auto"/>
+              <w:bottom w:val="single" w:sz="6" w:space="0" w:color="auto"/>
+              <w:right w:val="single" w:sz="6" w:space="0" w:color="auto"/>
+            </w:tcBorders>
+          </w:tcPr>
+          <w:p>
+            <w:pPr>
+              <w:pStyle w:val="Tabletext"/>
+              <w:jc w:val="center"/>
+              <w:rPr>
+                <w:rFonts w:ascii="Arial" w:hAnsi="Arial" w:cs="Arial"/>
+                <w:lang w:val="fr-FR"/>
+              </w:rPr>
+            </w:pPr>
+            <w:r>
+              <w:rPr>
+                <w:rFonts w:ascii="Arial" w:hAnsi="Arial" w:cs="Arial"/>
+                <w:lang w:val="fr-FR"/>
+              </w:rPr>
+              <w:t>25/04/2016</w:t>
+            </w:r>
+          </w:p>
+        </w:tc>
+        <w:tc>
+          <w:tcPr>
+            <w:tcW w:w="1152" w:type="dxa"/>
+            <w:tcBorders>
+              <w:top w:val="single" w:sz="6" w:space="0" w:color="auto"/>
+              <w:left w:val="single" w:sz="6" w:space="0" w:color="auto"/>
+              <w:bottom w:val="single" w:sz="6" w:space="0" w:color="auto"/>
+              <w:right w:val="single" w:sz="6" w:space="0" w:color="auto"/>
+            </w:tcBorders>
+          </w:tcPr>
+          <w:p>
+            <w:pPr>
+              <w:pStyle w:val="Tabletext"/>
+              <w:jc w:val="center"/>
+              <w:rPr>
+                <w:rFonts w:ascii="Arial" w:hAnsi="Arial" w:cs="Arial"/>
+                <w:lang w:val="fr-FR"/>
+              </w:rPr>
+            </w:pPr>
+            <w:r>
+              <w:rPr>
+                <w:rFonts w:ascii="Arial" w:hAnsi="Arial" w:cs="Arial"/>
+                <w:lang w:val="fr-FR"/>
+              </w:rPr>
+              <w:t>1.8</w:t>
+            </w:r>
+          </w:p>
+        </w:tc>
+        <w:tc>
+          <w:tcPr>
+            <w:tcW w:w="3744" w:type="dxa"/>
+            <w:tcBorders>
+              <w:top w:val="single" w:sz="6" w:space="0" w:color="auto"/>
+              <w:left w:val="single" w:sz="6" w:space="0" w:color="auto"/>
+              <w:bottom w:val="single" w:sz="6" w:space="0" w:color="auto"/>
+              <w:right w:val="single" w:sz="6" w:space="0" w:color="auto"/>
+            </w:tcBorders>
+          </w:tcPr>
+          <w:p>
+            <w:pPr>
+              <w:pStyle w:val="Tabletext"/>
+              <w:jc w:val="center"/>
+              <w:rPr>
+                <w:rFonts w:ascii="Arial" w:hAnsi="Arial" w:cs="Arial"/>
+                <w:lang w:val="fr-FR"/>
+              </w:rPr>
+            </w:pPr>
+            <w:r>
+              <w:rPr>
+                <w:rFonts w:ascii="Arial" w:hAnsi="Arial" w:cs="Arial"/>
+                <w:lang w:val="fr-FR"/>
+              </w:rPr>
+              <w:t>Maj objectif 3</w:t>
+            </w:r>
+          </w:p>
+        </w:tc>
+        <w:tc>
+          <w:tcPr>
+            <w:tcW w:w="2304" w:type="dxa"/>
+            <w:tcBorders>
+              <w:top w:val="single" w:sz="6" w:space="0" w:color="auto"/>
+              <w:left w:val="single" w:sz="6" w:space="0" w:color="auto"/>
+              <w:bottom w:val="single" w:sz="6" w:space="0" w:color="auto"/>
+              <w:right w:val="single" w:sz="6" w:space="0" w:color="auto"/>
+            </w:tcBorders>
+          </w:tcPr>
+          <w:p>
+            <w:pPr>
+              <w:pStyle w:val="Tabletext"/>
+              <w:jc w:val="center"/>
+              <w:rPr>
+                <w:rFonts w:ascii="Arial" w:hAnsi="Arial" w:cs="Arial"/>
+                <w:lang w:val="fr-FR"/>
+              </w:rPr>
+            </w:pPr>
+            <w:r>
+              <w:rPr>
+                <w:rFonts w:ascii="Arial" w:hAnsi="Arial" w:cs="Arial"/>
+                <w:lang w:val="fr-FR"/>
+              </w:rPr>
+              <w:t>Yacine</w:t>
+            </w:r>
+            <w:bookmarkStart w:id="0" w:name="_GoBack"/>
+            <w:bookmarkEnd w:id="0"/>
+          </w:p>
+        </w:tc>
+      </w:tr>
     </w:tbl>
     <w:p>
       <w:pPr>
@@ -2212,7 +2374,7 @@
           <w:noProof/>
         </w:rPr>
         <w:sectPr>
-          <w:footerReference w:type="default" r:id="rId10"/>
+          <w:footerReference w:type="default" r:id="rId16"/>
           <w:pgSz w:w="11906" w:h="16838"/>
           <w:pgMar w:top="1417" w:right="1417" w:bottom="1417" w:left="1417" w:header="708" w:footer="708" w:gutter="0"/>
           <w:cols w:space="708"/>
@@ -2228,11 +2390,11 @@
         <w:lastRenderedPageBreak/>
         <w:fldChar w:fldCharType="end"/>
       </w:r>
-      <w:bookmarkStart w:id="0" w:name="_Toc415583728"/>
+      <w:bookmarkStart w:id="1" w:name="_Toc415583728"/>
       <w:r>
         <w:t>Mission</w:t>
       </w:r>
-      <w:bookmarkEnd w:id="0"/>
+      <w:bookmarkEnd w:id="1"/>
     </w:p>
     <w:p/>
     <w:p>
@@ -2257,8 +2419,6 @@
       <w:r>
         <w:t>le document S</w:t>
       </w:r>
-      <w:bookmarkStart w:id="1" w:name="_GoBack"/>
-      <w:bookmarkEnd w:id="1"/>
       <w:r>
         <w:t>p</w:t>
       </w:r>
@@ -2373,8 +2533,13 @@
         <w:t xml:space="preserve"> </w:t>
       </w:r>
       <w:r>
-        <w:t>un gameplay</w:t>
-      </w:r>
+        <w:t xml:space="preserve">un </w:t>
+      </w:r>
+      <w:proofErr w:type="spellStart"/>
+      <w:r>
+        <w:t>gameplay</w:t>
+      </w:r>
+      <w:proofErr w:type="spellEnd"/>
       <w:r>
         <w:t xml:space="preserve"> simple pour </w:t>
       </w:r>
@@ -2383,6 +2548,9 @@
       </w:r>
       <w:r>
         <w:t xml:space="preserve"> accessible au plus jeune</w:t>
+      </w:r>
+      <w:r>
+        <w:t>, le joueur aura besoin de 5 touches pour jouer (4 pour les déplacements et 1 pour les interactions)</w:t>
       </w:r>
       <w:r>
         <w:t>.</w:t>
@@ -2433,11 +2601,16 @@
       <w:r>
         <w:t>Notre jeu s’inspire de certains éléments du jeu « </w:t>
       </w:r>
+      <w:proofErr w:type="spellStart"/>
       <w:r>
         <w:t>C</w:t>
       </w:r>
       <w:r>
-        <w:t xml:space="preserve">rypt </w:t>
+        <w:t>rypt</w:t>
+      </w:r>
+      <w:proofErr w:type="spellEnd"/>
+      <w:r>
+        <w:t xml:space="preserve"> </w:t>
       </w:r>
       <w:r>
         <w:t>R</w:t>
@@ -2562,6 +2735,7 @@
                 <w:lang w:eastAsia="fr-FR"/>
               </w:rPr>
             </w:pPr>
+            <w:proofErr w:type="spellStart"/>
             <w:r>
               <w:rPr>
                 <w:rFonts w:ascii="Calibri" w:eastAsia="Times New Roman" w:hAnsi="Calibri" w:cs="Times New Roman"/>
@@ -2570,6 +2744,7 @@
               </w:rPr>
               <w:t>Strenght</w:t>
             </w:r>
+            <w:proofErr w:type="spellEnd"/>
           </w:p>
         </w:tc>
         <w:tc>
@@ -2597,6 +2772,7 @@
                 <w:lang w:eastAsia="fr-FR"/>
               </w:rPr>
             </w:pPr>
+            <w:proofErr w:type="spellStart"/>
             <w:r>
               <w:rPr>
                 <w:rFonts w:ascii="Calibri" w:eastAsia="Times New Roman" w:hAnsi="Calibri" w:cs="Times New Roman"/>
@@ -2605,6 +2781,7 @@
               </w:rPr>
               <w:t>Weaknesses</w:t>
             </w:r>
+            <w:proofErr w:type="spellEnd"/>
           </w:p>
         </w:tc>
       </w:tr>
@@ -2949,6 +3126,7 @@
                 <w:lang w:eastAsia="fr-FR"/>
               </w:rPr>
             </w:pPr>
+            <w:proofErr w:type="spellStart"/>
             <w:r>
               <w:rPr>
                 <w:rFonts w:ascii="Calibri" w:eastAsia="Times New Roman" w:hAnsi="Calibri" w:cs="Times New Roman"/>
@@ -2957,6 +3135,7 @@
               </w:rPr>
               <w:t>Opportunities</w:t>
             </w:r>
+            <w:proofErr w:type="spellEnd"/>
           </w:p>
         </w:tc>
         <w:tc>
@@ -2984,6 +3163,7 @@
                 <w:lang w:eastAsia="fr-FR"/>
               </w:rPr>
             </w:pPr>
+            <w:proofErr w:type="spellStart"/>
             <w:r>
               <w:rPr>
                 <w:rFonts w:ascii="Calibri" w:eastAsia="Times New Roman" w:hAnsi="Calibri" w:cs="Times New Roman"/>
@@ -3008,6 +3188,7 @@
               </w:rPr>
               <w:t>reats</w:t>
             </w:r>
+            <w:proofErr w:type="spellEnd"/>
           </w:p>
         </w:tc>
       </w:tr>
@@ -3316,7 +3497,7 @@
         <w:br/>
         <w:t xml:space="preserve">Le site </w:t>
       </w:r>
-      <w:hyperlink r:id="rId11" w:history="1">
+      <w:hyperlink r:id="rId17" w:history="1">
         <w:r>
           <w:rPr>
             <w:rStyle w:val="Lienhypertexte"/>
@@ -3387,7 +3568,22 @@
       </w:r>
       <w:r>
         <w:br/>
-        <w:t>Steam GreenLight par exemple, permet aux développeurs de mettre en avant leur c</w:t>
+      </w:r>
+      <w:proofErr w:type="spellStart"/>
+      <w:r>
+        <w:t>Steam</w:t>
+      </w:r>
+      <w:proofErr w:type="spellEnd"/>
+      <w:r>
+        <w:t xml:space="preserve"> </w:t>
+      </w:r>
+      <w:proofErr w:type="spellStart"/>
+      <w:r>
+        <w:t>GreenLight</w:t>
+      </w:r>
+      <w:proofErr w:type="spellEnd"/>
+      <w:r>
+        <w:t xml:space="preserve"> par exemple, permet aux développeurs de mettre en avant leur c</w:t>
       </w:r>
       <w:r>
         <w:t>réation auprès de la communauté, les conditions de cette plateforme de distribution sont sur le site en lui-même</w:t>
@@ -3395,7 +3591,7 @@
       <w:r>
         <w:t xml:space="preserve">. Voici le lien des conditions commerciales : </w:t>
       </w:r>
-      <w:hyperlink r:id="rId12" w:anchor="business" w:history="1">
+      <w:hyperlink r:id="rId18" w:anchor="business" w:history="1">
         <w:r>
           <w:rPr>
             <w:rStyle w:val="Lienhypertexte"/>
@@ -3472,7 +3668,15 @@
         </w:numPr>
       </w:pPr>
       <w:r>
-        <w:t>Le game design du jeu puisque personne</w:t>
+        <w:t xml:space="preserve">Le </w:t>
+      </w:r>
+      <w:proofErr w:type="spellStart"/>
+      <w:r>
+        <w:t>game</w:t>
+      </w:r>
+      <w:proofErr w:type="spellEnd"/>
+      <w:r>
+        <w:t xml:space="preserve"> design du jeu puisque personne</w:t>
       </w:r>
       <w:r>
         <w:t>s</w:t>
@@ -3539,7 +3743,7 @@
       </w:r>
     </w:p>
     <w:sectPr>
-      <w:footerReference w:type="default" r:id="rId13"/>
+      <w:footerReference w:type="default" r:id="rId19"/>
       <w:pgSz w:w="11906" w:h="16838"/>
       <w:pgMar w:top="1417" w:right="1417" w:bottom="1417" w:left="1417" w:header="708" w:footer="708" w:gutter="0"/>
       <w:cols w:space="708"/>
@@ -3586,6 +3790,36 @@
 
 <file path=word/footer2.xml><?xml version="1.0" encoding="utf-8"?>
 <w:ftr xmlns:wpc="http://schemas.microsoft.com/office/word/2010/wordprocessingCanvas" xmlns:cx="http://schemas.microsoft.com/office/drawing/2014/chartex" xmlns:cx1="http://schemas.microsoft.com/office/drawing/2015/9/8/chartex" xmlns:mc="http://schemas.openxmlformats.org/markup-compatibility/2006" xmlns:o="urn:schemas-microsoft-com:office:office" xmlns:r="http://schemas.openxmlformats.org/officeDocument/2006/relationships" xmlns:m="http://schemas.openxmlformats.org/officeDocument/2006/math" xmlns:v="urn:schemas-microsoft-com:vml" xmlns:wp14="http://schemas.microsoft.com/office/word/2010/wordprocessingDrawing" xmlns:wp="http://schemas.openxmlformats.org/drawingml/2006/wordprocessingDrawing" xmlns:w10="urn:schemas-microsoft-com:office:word" xmlns:w="http://schemas.openxmlformats.org/wordprocessingml/2006/main" xmlns:w14="http://schemas.microsoft.com/office/word/2010/wordml" xmlns:w15="http://schemas.microsoft.com/office/word/2012/wordml" xmlns:w16se="http://schemas.microsoft.com/office/word/2015/wordml/symex" xmlns:wpg="http://schemas.microsoft.com/office/word/2010/wordprocessingGroup" xmlns:wpi="http://schemas.microsoft.com/office/word/2010/wordprocessingInk" xmlns:wne="http://schemas.microsoft.com/office/word/2006/wordml" xmlns:wps="http://schemas.microsoft.com/office/word/2010/wordprocessingShape" mc:Ignorable="w14 w15 w16se wp14">
+  <w:p>
+    <w:pPr>
+      <w:pStyle w:val="Pieddepage"/>
+    </w:pPr>
+  </w:p>
+</w:ftr>
+</file>
+
+<file path=word/footer3.xml><?xml version="1.0" encoding="utf-8"?>
+<w:ftr xmlns:wpc="http://schemas.microsoft.com/office/word/2010/wordprocessingCanvas" xmlns:cx="http://schemas.microsoft.com/office/drawing/2014/chartex" xmlns:cx1="http://schemas.microsoft.com/office/drawing/2015/9/8/chartex" xmlns:mc="http://schemas.openxmlformats.org/markup-compatibility/2006" xmlns:o="urn:schemas-microsoft-com:office:office" xmlns:r="http://schemas.openxmlformats.org/officeDocument/2006/relationships" xmlns:m="http://schemas.openxmlformats.org/officeDocument/2006/math" xmlns:v="urn:schemas-microsoft-com:vml" xmlns:wp14="http://schemas.microsoft.com/office/word/2010/wordprocessingDrawing" xmlns:wp="http://schemas.openxmlformats.org/drawingml/2006/wordprocessingDrawing" xmlns:w10="urn:schemas-microsoft-com:office:word" xmlns:w="http://schemas.openxmlformats.org/wordprocessingml/2006/main" xmlns:w14="http://schemas.microsoft.com/office/word/2010/wordml" xmlns:w15="http://schemas.microsoft.com/office/word/2012/wordml" xmlns:w16se="http://schemas.microsoft.com/office/word/2015/wordml/symex" xmlns:wpg="http://schemas.microsoft.com/office/word/2010/wordprocessingGroup" xmlns:wpi="http://schemas.microsoft.com/office/word/2010/wordprocessingInk" xmlns:wne="http://schemas.microsoft.com/office/word/2006/wordml" xmlns:wps="http://schemas.microsoft.com/office/word/2010/wordprocessingShape" mc:Ignorable="w14 w15 w16se wp14">
+  <w:p>
+    <w:pPr>
+      <w:pStyle w:val="Pieddepage"/>
+    </w:pPr>
+  </w:p>
+</w:ftr>
+</file>
+
+<file path=word/footer4.xml><?xml version="1.0" encoding="utf-8"?>
+<w:ftr xmlns:wpc="http://schemas.microsoft.com/office/word/2010/wordprocessingCanvas" xmlns:cx="http://schemas.microsoft.com/office/drawing/2014/chartex" xmlns:cx1="http://schemas.microsoft.com/office/drawing/2015/9/8/chartex" xmlns:mc="http://schemas.openxmlformats.org/markup-compatibility/2006" xmlns:o="urn:schemas-microsoft-com:office:office" xmlns:r="http://schemas.openxmlformats.org/officeDocument/2006/relationships" xmlns:m="http://schemas.openxmlformats.org/officeDocument/2006/math" xmlns:v="urn:schemas-microsoft-com:vml" xmlns:wp14="http://schemas.microsoft.com/office/word/2010/wordprocessingDrawing" xmlns:wp="http://schemas.openxmlformats.org/drawingml/2006/wordprocessingDrawing" xmlns:w10="urn:schemas-microsoft-com:office:word" xmlns:w="http://schemas.openxmlformats.org/wordprocessingml/2006/main" xmlns:w14="http://schemas.microsoft.com/office/word/2010/wordml" xmlns:w15="http://schemas.microsoft.com/office/word/2012/wordml" xmlns:w16se="http://schemas.microsoft.com/office/word/2015/wordml/symex" xmlns:wpg="http://schemas.microsoft.com/office/word/2010/wordprocessingGroup" xmlns:wpi="http://schemas.microsoft.com/office/word/2010/wordprocessingInk" xmlns:wne="http://schemas.microsoft.com/office/word/2006/wordml" xmlns:wps="http://schemas.microsoft.com/office/word/2010/wordprocessingShape" mc:Ignorable="w14 w15 w16se wp14">
+  <w:p>
+    <w:pPr>
+      <w:pStyle w:val="Pieddepage"/>
+    </w:pPr>
+  </w:p>
+</w:ftr>
+</file>
+
+<file path=word/footer5.xml><?xml version="1.0" encoding="utf-8"?>
+<w:ftr xmlns:wpc="http://schemas.microsoft.com/office/word/2010/wordprocessingCanvas" xmlns:cx="http://schemas.microsoft.com/office/drawing/2014/chartex" xmlns:cx1="http://schemas.microsoft.com/office/drawing/2015/9/8/chartex" xmlns:mc="http://schemas.openxmlformats.org/markup-compatibility/2006" xmlns:o="urn:schemas-microsoft-com:office:office" xmlns:r="http://schemas.openxmlformats.org/officeDocument/2006/relationships" xmlns:m="http://schemas.openxmlformats.org/officeDocument/2006/math" xmlns:v="urn:schemas-microsoft-com:vml" xmlns:wp14="http://schemas.microsoft.com/office/word/2010/wordprocessingDrawing" xmlns:wp="http://schemas.openxmlformats.org/drawingml/2006/wordprocessingDrawing" xmlns:w10="urn:schemas-microsoft-com:office:word" xmlns:w="http://schemas.openxmlformats.org/wordprocessingml/2006/main" xmlns:w14="http://schemas.microsoft.com/office/word/2010/wordml" xmlns:w15="http://schemas.microsoft.com/office/word/2012/wordml" xmlns:w16se="http://schemas.microsoft.com/office/word/2015/wordml/symex" xmlns:wpg="http://schemas.microsoft.com/office/word/2010/wordprocessingGroup" xmlns:wpi="http://schemas.microsoft.com/office/word/2010/wordprocessingInk" xmlns:wne="http://schemas.microsoft.com/office/word/2006/wordml" xmlns:wps="http://schemas.microsoft.com/office/word/2010/wordprocessingShape" mc:Ignorable="w14 w15 w16se wp14">
   <w:sdt>
     <w:sdtPr>
       <w:id w:val="73057297"/>
@@ -3614,7 +3848,7 @@
           <w:rPr>
             <w:noProof/>
           </w:rPr>
-          <w:t>4</w:t>
+          <w:t>6</w:t>
         </w:r>
         <w:r>
           <w:rPr>
@@ -3675,6 +3909,36 @@
     </w:p>
   </w:footnote>
 </w:footnotes>
+</file>
+
+<file path=word/header1.xml><?xml version="1.0" encoding="utf-8"?>
+<w:hdr xmlns:wpc="http://schemas.microsoft.com/office/word/2010/wordprocessingCanvas" xmlns:cx="http://schemas.microsoft.com/office/drawing/2014/chartex" xmlns:cx1="http://schemas.microsoft.com/office/drawing/2015/9/8/chartex" xmlns:mc="http://schemas.openxmlformats.org/markup-compatibility/2006" xmlns:o="urn:schemas-microsoft-com:office:office" xmlns:r="http://schemas.openxmlformats.org/officeDocument/2006/relationships" xmlns:m="http://schemas.openxmlformats.org/officeDocument/2006/math" xmlns:v="urn:schemas-microsoft-com:vml" xmlns:wp14="http://schemas.microsoft.com/office/word/2010/wordprocessingDrawing" xmlns:wp="http://schemas.openxmlformats.org/drawingml/2006/wordprocessingDrawing" xmlns:w10="urn:schemas-microsoft-com:office:word" xmlns:w="http://schemas.openxmlformats.org/wordprocessingml/2006/main" xmlns:w14="http://schemas.microsoft.com/office/word/2010/wordml" xmlns:w15="http://schemas.microsoft.com/office/word/2012/wordml" xmlns:w16se="http://schemas.microsoft.com/office/word/2015/wordml/symex" xmlns:wpg="http://schemas.microsoft.com/office/word/2010/wordprocessingGroup" xmlns:wpi="http://schemas.microsoft.com/office/word/2010/wordprocessingInk" xmlns:wne="http://schemas.microsoft.com/office/word/2006/wordml" xmlns:wps="http://schemas.microsoft.com/office/word/2010/wordprocessingShape" mc:Ignorable="w14 w15 w16se wp14">
+  <w:p>
+    <w:pPr>
+      <w:pStyle w:val="En-tte"/>
+    </w:pPr>
+  </w:p>
+</w:hdr>
+</file>
+
+<file path=word/header2.xml><?xml version="1.0" encoding="utf-8"?>
+<w:hdr xmlns:wpc="http://schemas.microsoft.com/office/word/2010/wordprocessingCanvas" xmlns:cx="http://schemas.microsoft.com/office/drawing/2014/chartex" xmlns:cx1="http://schemas.microsoft.com/office/drawing/2015/9/8/chartex" xmlns:mc="http://schemas.openxmlformats.org/markup-compatibility/2006" xmlns:o="urn:schemas-microsoft-com:office:office" xmlns:r="http://schemas.openxmlformats.org/officeDocument/2006/relationships" xmlns:m="http://schemas.openxmlformats.org/officeDocument/2006/math" xmlns:v="urn:schemas-microsoft-com:vml" xmlns:wp14="http://schemas.microsoft.com/office/word/2010/wordprocessingDrawing" xmlns:wp="http://schemas.openxmlformats.org/drawingml/2006/wordprocessingDrawing" xmlns:w10="urn:schemas-microsoft-com:office:word" xmlns:w="http://schemas.openxmlformats.org/wordprocessingml/2006/main" xmlns:w14="http://schemas.microsoft.com/office/word/2010/wordml" xmlns:w15="http://schemas.microsoft.com/office/word/2012/wordml" xmlns:w16se="http://schemas.microsoft.com/office/word/2015/wordml/symex" xmlns:wpg="http://schemas.microsoft.com/office/word/2010/wordprocessingGroup" xmlns:wpi="http://schemas.microsoft.com/office/word/2010/wordprocessingInk" xmlns:wne="http://schemas.microsoft.com/office/word/2006/wordml" xmlns:wps="http://schemas.microsoft.com/office/word/2010/wordprocessingShape" mc:Ignorable="w14 w15 w16se wp14">
+  <w:p>
+    <w:pPr>
+      <w:pStyle w:val="En-tte"/>
+    </w:pPr>
+  </w:p>
+</w:hdr>
+</file>
+
+<file path=word/header3.xml><?xml version="1.0" encoding="utf-8"?>
+<w:hdr xmlns:wpc="http://schemas.microsoft.com/office/word/2010/wordprocessingCanvas" xmlns:cx="http://schemas.microsoft.com/office/drawing/2014/chartex" xmlns:cx1="http://schemas.microsoft.com/office/drawing/2015/9/8/chartex" xmlns:mc="http://schemas.openxmlformats.org/markup-compatibility/2006" xmlns:o="urn:schemas-microsoft-com:office:office" xmlns:r="http://schemas.openxmlformats.org/officeDocument/2006/relationships" xmlns:m="http://schemas.openxmlformats.org/officeDocument/2006/math" xmlns:v="urn:schemas-microsoft-com:vml" xmlns:wp14="http://schemas.microsoft.com/office/word/2010/wordprocessingDrawing" xmlns:wp="http://schemas.openxmlformats.org/drawingml/2006/wordprocessingDrawing" xmlns:w10="urn:schemas-microsoft-com:office:word" xmlns:w="http://schemas.openxmlformats.org/wordprocessingml/2006/main" xmlns:w14="http://schemas.microsoft.com/office/word/2010/wordml" xmlns:w15="http://schemas.microsoft.com/office/word/2012/wordml" xmlns:w16se="http://schemas.microsoft.com/office/word/2015/wordml/symex" xmlns:wpg="http://schemas.microsoft.com/office/word/2010/wordprocessingGroup" xmlns:wpi="http://schemas.microsoft.com/office/word/2010/wordprocessingInk" xmlns:wne="http://schemas.microsoft.com/office/word/2006/wordml" xmlns:wps="http://schemas.microsoft.com/office/word/2010/wordprocessingShape" mc:Ignorable="w14 w15 w16se wp14">
+  <w:p>
+    <w:pPr>
+      <w:pStyle w:val="En-tte"/>
+    </w:pPr>
+  </w:p>
+</w:hdr>
 </file>
 
 <file path=word/numbering.xml><?xml version="1.0" encoding="utf-8"?>
@@ -6468,7 +6732,7 @@
 </file>
 
 <file path=customXml/itemProps1.xml><?xml version="1.0" encoding="utf-8"?>
-<ds:datastoreItem xmlns:ds="http://schemas.openxmlformats.org/officeDocument/2006/customXml" ds:itemID="{7C804613-B67C-443E-B8C8-6308A54FB3F1}">
+<ds:datastoreItem xmlns:ds="http://schemas.openxmlformats.org/officeDocument/2006/customXml" ds:itemID="{ED1F7DD0-0895-42D9-9EFB-1C2849214F42}">
   <ds:schemaRefs>
     <ds:schemaRef ds:uri="http://schemas.openxmlformats.org/officeDocument/2006/bibliography"/>
   </ds:schemaRefs>

</xml_diff>